<commit_message>
doc - analisi del dominio
</commit_message>
<xml_diff>
--- a/Documentazione/Documentazione.docx
+++ b/Documentazione/Documentazione.docx
@@ -3171,168 +3171,66 @@
         <w:rPr>
           <w:lang w:val="it-IT"/>
         </w:rPr>
-        <w:t>Questo capitolo dovrebbe descrivere il contesto in cui il prodotto verrà utilizzato, da questa analisi dovrebbero scaturire le risposte a quesiti quali ad esempio:</w:t>
-      </w:r>
-    </w:p>
-    <w:p>
-      <w:pPr>
-        <w:numPr>
-          <w:ilvl w:val="0"/>
-          <w:numId w:val="4"/>
-        </w:numPr>
-        <w:rPr>
-          <w:lang w:val="it-IT"/>
-        </w:rPr>
-      </w:pPr>
-      <w:r>
-        <w:rPr>
-          <w:lang w:val="it-IT"/>
-        </w:rPr>
-        <w:t xml:space="preserve">Background/Situazione iniziale  </w:t>
-      </w:r>
-    </w:p>
-    <w:p>
-      <w:pPr>
-        <w:numPr>
-          <w:ilvl w:val="0"/>
-          <w:numId w:val="4"/>
-        </w:numPr>
-        <w:rPr>
-          <w:lang w:val="it-IT"/>
-        </w:rPr>
-      </w:pPr>
-      <w:r>
-        <w:rPr>
-          <w:lang w:val="it-IT"/>
-        </w:rPr>
-        <w:t>Quale è e come è organizzato il contesto in cui il prodotto dovrà funzionare?</w:t>
-      </w:r>
-    </w:p>
-    <w:p>
-      <w:pPr>
-        <w:numPr>
-          <w:ilvl w:val="0"/>
-          <w:numId w:val="3"/>
-        </w:numPr>
-        <w:rPr>
-          <w:lang w:val="it-IT"/>
-        </w:rPr>
-      </w:pPr>
-      <w:r>
-        <w:rPr>
-          <w:lang w:val="it-IT"/>
-        </w:rPr>
-        <w:t>Come viene risolto attualmente il problema?</w:t>
-      </w:r>
-      <w:r>
-        <w:rPr>
-          <w:lang w:val="it-IT"/>
-        </w:rPr>
-        <w:t xml:space="preserve"> Esiste già un prodotto </w:t>
-      </w:r>
-      <w:r>
-        <w:rPr>
-          <w:lang w:val="it-IT"/>
-        </w:rPr>
-        <w:t>simile</w:t>
-      </w:r>
-      <w:r>
-        <w:rPr>
-          <w:lang w:val="it-IT"/>
-        </w:rPr>
-        <w:t>?</w:t>
-      </w:r>
-    </w:p>
-    <w:p>
-      <w:pPr>
-        <w:numPr>
-          <w:ilvl w:val="0"/>
-          <w:numId w:val="3"/>
-        </w:numPr>
-        <w:rPr>
-          <w:lang w:val="it-IT"/>
-        </w:rPr>
-      </w:pPr>
-      <w:r>
-        <w:rPr>
-          <w:lang w:val="it-IT"/>
-        </w:rPr>
-        <w:t>Chi sono gli utenti? Che bisogni hanno? Come e dove lavorano?</w:t>
-      </w:r>
-    </w:p>
-    <w:p>
-      <w:pPr>
-        <w:numPr>
-          <w:ilvl w:val="0"/>
-          <w:numId w:val="3"/>
-        </w:numPr>
-        <w:rPr>
-          <w:lang w:val="it-IT"/>
-        </w:rPr>
-      </w:pPr>
-      <w:r>
-        <w:rPr>
-          <w:lang w:val="it-IT"/>
-        </w:rPr>
-        <w:t>Che competenze/conoscenze/cultura posseggono gli utenti in relazione con il problema?</w:t>
-      </w:r>
-    </w:p>
-    <w:p>
-      <w:pPr>
-        <w:numPr>
-          <w:ilvl w:val="0"/>
-          <w:numId w:val="3"/>
-        </w:numPr>
-        <w:rPr>
-          <w:lang w:val="it-IT"/>
-        </w:rPr>
-      </w:pPr>
-      <w:r>
-        <w:rPr>
-          <w:lang w:val="it-IT"/>
-        </w:rPr>
-        <w:t>Esistono convenzioni/standard applicati nel dominio?</w:t>
-      </w:r>
-    </w:p>
-    <w:p>
-      <w:pPr>
-        <w:numPr>
-          <w:ilvl w:val="0"/>
-          <w:numId w:val="3"/>
-        </w:numPr>
-        <w:rPr>
-          <w:lang w:val="it-IT"/>
-        </w:rPr>
-      </w:pPr>
-      <w:r>
-        <w:rPr>
-          <w:lang w:val="it-IT"/>
-        </w:rPr>
-        <w:t>Che conoscenze teoriche bisogna avere/acquisire per poter operare efficacemente nel dominio?</w:t>
-      </w:r>
-    </w:p>
-    <w:p>
-      <w:pPr>
-        <w:numPr>
-          <w:ilvl w:val="0"/>
-          <w:numId w:val="3"/>
-        </w:numPr>
-        <w:rPr>
-          <w:lang w:val="it-IT"/>
-        </w:rPr>
-      </w:pPr>
-      <w:r>
-        <w:rPr>
-          <w:lang w:val="it-IT"/>
-        </w:rPr>
-        <w:t>…</w:t>
+        <w:t>I genitori e i docenti sono d’accordo sul fatto di fare qualcosa riguardo alla comunicazione casa/</w:t>
+      </w:r>
+      <w:r>
+        <w:rPr>
+          <w:lang w:val="it-IT"/>
+        </w:rPr>
+        <w:t>scuola</w:t>
+      </w:r>
+      <w:r>
+        <w:rPr>
+          <w:lang w:val="it-IT"/>
+        </w:rPr>
+        <w:t xml:space="preserve"> visto che le informazioni che passano da dei studenti adolescenti non sono sempre così sicure e dirette. </w:t>
+      </w:r>
+    </w:p>
+    <w:p>
+      <w:pPr>
+        <w:rPr>
+          <w:lang w:val="it-IT"/>
+        </w:rPr>
+      </w:pPr>
+      <w:r>
+        <w:rPr>
+          <w:lang w:val="it-IT"/>
+        </w:rPr>
+        <w:t>Il prodotto deve funzionare nel contesto di una scuola media e per ora i genitori non hanno la possibilità di consultare l’andamento scolastico dei propri figli in maniera semplice</w:t>
+      </w:r>
+      <w:r>
+        <w:rPr>
+          <w:lang w:val="it-IT"/>
+        </w:rPr>
+        <w:t xml:space="preserve">, sicura e veloce. </w:t>
+      </w:r>
+      <w:r>
+        <w:rPr>
+          <w:lang w:val="it-IT"/>
+        </w:rPr>
+        <w:t xml:space="preserve">Dunque gli utenti principali di questo sistema sono docenti, genitori e studenti di una scuola media. </w:t>
+      </w:r>
+    </w:p>
+    <w:p>
+      <w:pPr>
+        <w:rPr>
+          <w:lang w:val="it-IT"/>
+        </w:rPr>
+      </w:pPr>
+      <w:bookmarkStart w:id="6" w:name="_GoBack"/>
+      <w:bookmarkEnd w:id="6"/>
+      <w:r>
+        <w:rPr>
+          <w:lang w:val="it-IT"/>
+        </w:rPr>
+        <w:t>Per poter utilizzare il prodotto è necessario ovviamente un dispositivo con accesso a internet, dopodiché sarà possibile usufruire del servizio e sarà sviluppato in modo che sia intuitivo utilizzabile da chiunque.</w:t>
       </w:r>
     </w:p>
     <w:p>
       <w:pPr>
         <w:pStyle w:val="Titolo2"/>
       </w:pPr>
-      <w:bookmarkStart w:id="6" w:name="_Toc30769512"/>
+      <w:bookmarkStart w:id="7" w:name="_Toc30769512"/>
       <w:r>
         <w:t>Analisi e s</w:t>
       </w:r>
@@ -3345,7 +3243,7 @@
       <w:r>
         <w:t>dei requisiti</w:t>
       </w:r>
-      <w:bookmarkEnd w:id="6"/>
+      <w:bookmarkEnd w:id="7"/>
     </w:p>
     <w:p>
       <w:pPr>
@@ -4143,124 +4041,124 @@
         <w:rPr>
           <w:b/>
         </w:rPr>
+        <w:t>Spiegazione elementi tabella dei requisiti:</w:t>
+      </w:r>
+    </w:p>
+    <w:p/>
+    <w:p>
+      <w:r>
+        <w:rPr>
+          <w:b/>
+        </w:rPr>
+        <w:t>ID</w:t>
+      </w:r>
+      <w:r>
+        <w:t>: identificativo univoco del requisito</w:t>
+      </w:r>
+    </w:p>
+    <w:p>
+      <w:r>
+        <w:rPr>
+          <w:b/>
+        </w:rPr>
+        <w:t>Nome</w:t>
+      </w:r>
+      <w:r>
+        <w:t>: breve descrizione del requisito</w:t>
+      </w:r>
+    </w:p>
+    <w:p>
+      <w:r>
+        <w:rPr>
+          <w:b/>
+        </w:rPr>
         <w:lastRenderedPageBreak/>
-        <w:t>Spiegazione elementi tabella dei requisiti:</w:t>
-      </w:r>
+        <w:t>Priorità</w:t>
+      </w:r>
+      <w:r>
+        <w:t>: indica l’importanza di un requisito nell’insieme del progetto, definita assieme al committente. Ad esempio poter disporre di report con colonne di colori diversi ha priorità minore rispetto al fatto di avere un database con gli elementi al suo interno. Solitamente si definiscono al massimo di 2-3 livelli di priorità.</w:t>
+      </w:r>
+    </w:p>
+    <w:p>
+      <w:r>
+        <w:rPr>
+          <w:b/>
+        </w:rPr>
+        <w:t>Versione</w:t>
+      </w:r>
+      <w:r>
+        <w:t xml:space="preserve">: indica la versione del requisito. Ogni modifica del requisito avrà una versione aggiornata. </w:t>
+      </w:r>
+    </w:p>
+    <w:p>
+      <w:r>
+        <w:t>Sulla documentazione apparirà solamente l’ultima versione, mentre le vecchie dovranno essere inserite nei diari.</w:t>
+      </w:r>
+    </w:p>
+    <w:p>
+      <w:r>
+        <w:rPr>
+          <w:b/>
+        </w:rPr>
+        <w:t>Note</w:t>
+      </w:r>
+      <w:r>
+        <w:t>: eventuali osservazioni importanti o riferimenti ad altri requisiti.</w:t>
+      </w:r>
+    </w:p>
+    <w:p>
+      <w:r>
+        <w:rPr>
+          <w:b/>
+        </w:rPr>
+        <w:t>Sotto requisiti</w:t>
+      </w:r>
+      <w:r>
+        <w:t xml:space="preserve">: elementi che compongono il requisito. </w:t>
+      </w:r>
+    </w:p>
+    <w:p>
+      <w:pPr>
+        <w:rPr>
+          <w:lang w:val="it-IT"/>
+        </w:rPr>
+      </w:pPr>
+    </w:p>
+    <w:p>
+      <w:pPr>
+        <w:rPr>
+          <w:lang w:val="it-IT"/>
+        </w:rPr>
+      </w:pPr>
+    </w:p>
+    <w:p>
+      <w:pPr>
+        <w:rPr>
+          <w:lang w:val="it-IT"/>
+        </w:rPr>
+      </w:pPr>
+    </w:p>
+    <w:p>
+      <w:pPr>
+        <w:rPr>
+          <w:lang w:val="it-IT"/>
+        </w:rPr>
+      </w:pPr>
     </w:p>
     <w:p/>
     <w:p>
-      <w:r>
-        <w:rPr>
-          <w:b/>
-        </w:rPr>
-        <w:t>ID</w:t>
-      </w:r>
-      <w:r>
-        <w:t>: identificativo univoco del requisito</w:t>
-      </w:r>
-    </w:p>
-    <w:p>
-      <w:r>
-        <w:rPr>
-          <w:b/>
-        </w:rPr>
-        <w:t>Nome</w:t>
-      </w:r>
-      <w:r>
-        <w:t>: breve descrizione del requisito</w:t>
-      </w:r>
-    </w:p>
-    <w:p>
-      <w:r>
-        <w:rPr>
-          <w:b/>
-        </w:rPr>
-        <w:t>Priorità</w:t>
-      </w:r>
-      <w:r>
-        <w:t>: indica l’importanza di un requisito nell’insieme del progetto, definita assieme al committente. Ad esempio poter disporre di report con colonne di colori diversi ha priorità minore rispetto al fatto di avere un database con gli elementi al suo interno. Solitamente si definiscono al massimo di 2-3 livelli di priorità.</w:t>
-      </w:r>
-    </w:p>
-    <w:p>
-      <w:r>
-        <w:rPr>
-          <w:b/>
-        </w:rPr>
-        <w:t>Versione</w:t>
-      </w:r>
-      <w:r>
-        <w:t xml:space="preserve">: indica la versione del requisito. Ogni modifica del requisito avrà una versione aggiornata. </w:t>
-      </w:r>
-    </w:p>
-    <w:p>
-      <w:r>
-        <w:t>Sulla documentazione apparirà solamente l’ultima versione, mentre le vecchie dovranno essere inserite nei diari.</w:t>
-      </w:r>
-    </w:p>
-    <w:p>
-      <w:r>
-        <w:rPr>
-          <w:b/>
-        </w:rPr>
-        <w:t>Note</w:t>
-      </w:r>
-      <w:r>
-        <w:t>: eventuali osservazioni importanti o riferimenti ad altri requisiti.</w:t>
-      </w:r>
-    </w:p>
-    <w:p>
-      <w:r>
-        <w:rPr>
-          <w:b/>
-        </w:rPr>
-        <w:t>Sotto requisiti</w:t>
-      </w:r>
-      <w:r>
-        <w:t xml:space="preserve">: elementi che compongono il requisito. </w:t>
-      </w:r>
-    </w:p>
-    <w:p>
-      <w:pPr>
-        <w:rPr>
-          <w:lang w:val="it-IT"/>
-        </w:rPr>
-      </w:pPr>
-    </w:p>
-    <w:p>
-      <w:pPr>
-        <w:rPr>
-          <w:lang w:val="it-IT"/>
-        </w:rPr>
-      </w:pPr>
-    </w:p>
-    <w:p>
-      <w:pPr>
-        <w:rPr>
-          <w:lang w:val="it-IT"/>
-        </w:rPr>
-      </w:pPr>
-    </w:p>
-    <w:p>
-      <w:pPr>
-        <w:rPr>
-          <w:lang w:val="it-IT"/>
-        </w:rPr>
-      </w:pPr>
-    </w:p>
-    <w:p/>
-    <w:p>
       <w:pPr>
         <w:pStyle w:val="Titolo2"/>
       </w:pPr>
       <w:r>
         <w:br w:type="page"/>
       </w:r>
-      <w:bookmarkStart w:id="7" w:name="_Toc30769513"/>
+      <w:bookmarkStart w:id="8" w:name="_Toc30769513"/>
       <w:r>
         <w:lastRenderedPageBreak/>
         <w:t>Use case</w:t>
       </w:r>
-      <w:bookmarkEnd w:id="7"/>
+      <w:bookmarkEnd w:id="8"/>
     </w:p>
     <w:p>
       <w:pPr>
@@ -4320,12 +4218,12 @@
       <w:pPr>
         <w:pStyle w:val="Titolo2"/>
       </w:pPr>
-      <w:bookmarkStart w:id="8" w:name="_Toc30769514"/>
+      <w:bookmarkStart w:id="9" w:name="_Toc30769514"/>
       <w:r>
         <w:lastRenderedPageBreak/>
         <w:t>Pianificazione</w:t>
       </w:r>
-      <w:bookmarkEnd w:id="8"/>
+      <w:bookmarkEnd w:id="9"/>
     </w:p>
     <w:p>
       <w:pPr>
@@ -4462,8 +4360,6 @@
         </w:rPr>
         <w:br w:type="page"/>
       </w:r>
-      <w:bookmarkStart w:id="9" w:name="_GoBack"/>
-      <w:bookmarkEnd w:id="9"/>
     </w:p>
     <w:p>
       <w:pPr>
@@ -7543,7 +7439,7 @@
               <w:noProof/>
               <w:snapToGrid w:val="0"/>
             </w:rPr>
-            <w:t>14</w:t>
+            <w:t>3</w:t>
           </w:r>
           <w:r>
             <w:rPr>
@@ -11958,9 +11854,9 @@
   </w:compat>
   <w:rsids>
     <w:rsidRoot w:val="00706333"/>
+    <w:rsid w:val="00423FE4"/>
     <w:rsid w:val="00706333"/>
     <w:rsid w:val="00BE576F"/>
-    <w:rsid w:val="00C56B95"/>
   </w:rsids>
   <m:mathPr>
     <m:mathFont m:val="Cambria Math"/>
@@ -12754,7 +12650,7 @@
 </file>
 
 <file path=customXml/itemProps1.xml><?xml version="1.0" encoding="utf-8"?>
-<ds:datastoreItem xmlns:ds="http://schemas.openxmlformats.org/officeDocument/2006/customXml" ds:itemID="{9AC6F009-51D2-4A89-950D-064E29A5A7B0}">
+<ds:datastoreItem xmlns:ds="http://schemas.openxmlformats.org/officeDocument/2006/customXml" ds:itemID="{FCFC977D-4940-432A-8A94-14084E13C7FD}">
   <ds:schemaRefs>
     <ds:schemaRef ds:uri="http://schemas.openxmlformats.org/officeDocument/2006/bibliography"/>
   </ds:schemaRefs>

</xml_diff>

<commit_message>
doc - analisi dei mezzi
</commit_message>
<xml_diff>
--- a/Documentazione/Documentazione.docx
+++ b/Documentazione/Documentazione.docx
@@ -2783,7 +2783,47 @@
         <w:rPr>
           <w:lang w:val="it-IT"/>
         </w:rPr>
-        <w:t>Orario di lavoro: Secondo orario scolastico 2° semestre</w:t>
+        <w:t>Orario di lavoro</w:t>
+      </w:r>
+      <w:r>
+        <w:rPr>
+          <w:lang w:val="it-IT"/>
+        </w:rPr>
+        <w:t>:</w:t>
+      </w:r>
+    </w:p>
+    <w:p>
+      <w:pPr>
+        <w:numPr>
+          <w:ilvl w:val="1"/>
+          <w:numId w:val="2"/>
+        </w:numPr>
+        <w:rPr>
+          <w:lang w:val="it-IT"/>
+        </w:rPr>
+      </w:pPr>
+      <w:r>
+        <w:rPr>
+          <w:lang w:val="it-IT"/>
+        </w:rPr>
+        <w:t>Lunedì: 8.20 – 11.35, 15.00 – 16.30</w:t>
+      </w:r>
+    </w:p>
+    <w:p>
+      <w:pPr>
+        <w:numPr>
+          <w:ilvl w:val="1"/>
+          <w:numId w:val="2"/>
+        </w:numPr>
+        <w:rPr>
+          <w:lang w:val="it-IT"/>
+        </w:rPr>
+      </w:pPr>
+      <w:r>
+        <w:rPr>
+          <w:lang w:val="it-IT"/>
+        </w:rPr>
+        <w:t>Mercoledì, Giovedì, Venerdì: 13.15 – 16.30</w:t>
       </w:r>
     </w:p>
     <w:p>
@@ -3089,36 +3129,6 @@
           <w:lang w:val="it-IT"/>
         </w:rPr>
       </w:pPr>
-      <w:r>
-        <w:rPr>
-          <w:lang w:val="it-IT"/>
-        </w:rPr>
-        <w:t>Lo scopo del progetto (scopi didattici/scopi operativi)</w:t>
-      </w:r>
-      <w:r>
-        <w:rPr>
-          <w:lang w:val="it-IT"/>
-        </w:rPr>
-        <w:t>. Dovrebbe descrivere il mandato</w:t>
-      </w:r>
-      <w:r>
-        <w:rPr>
-          <w:lang w:val="it-IT"/>
-        </w:rPr>
-        <w:t>, ma non vanno ricopiate le informazioni del quaderno dei compiti</w:t>
-      </w:r>
-      <w:r>
-        <w:rPr>
-          <w:lang w:val="it-IT"/>
-        </w:rPr>
-        <w:t xml:space="preserve"> (che va invece allegato)</w:t>
-      </w:r>
-      <w:r>
-        <w:rPr>
-          <w:lang w:val="it-IT"/>
-        </w:rPr>
-        <w:t>.</w:t>
-      </w:r>
     </w:p>
     <w:p>
       <w:pPr>
@@ -3217,33 +3227,31 @@
           <w:lang w:val="it-IT"/>
         </w:rPr>
       </w:pPr>
-      <w:bookmarkStart w:id="6" w:name="_GoBack"/>
+      <w:r>
+        <w:rPr>
+          <w:lang w:val="it-IT"/>
+        </w:rPr>
+        <w:t>Per poter utilizzare il prodotto è necessario ovviamente un dispositivo con accesso a internet, dopodiché sarà possibile usufruire del servizio e sarà sviluppato in modo che sia intuitivo utilizzabile da chiunque.</w:t>
+      </w:r>
+    </w:p>
+    <w:p>
+      <w:pPr>
+        <w:pStyle w:val="Titolo2"/>
+      </w:pPr>
+      <w:bookmarkStart w:id="6" w:name="_Toc30769512"/>
+      <w:r>
+        <w:t>Analisi e s</w:t>
+      </w:r>
+      <w:r>
+        <w:t>pecifica</w:t>
+      </w:r>
+      <w:r>
+        <w:t xml:space="preserve"> </w:t>
+      </w:r>
+      <w:r>
+        <w:t>dei requisiti</w:t>
+      </w:r>
       <w:bookmarkEnd w:id="6"/>
-      <w:r>
-        <w:rPr>
-          <w:lang w:val="it-IT"/>
-        </w:rPr>
-        <w:t>Per poter utilizzare il prodotto è necessario ovviamente un dispositivo con accesso a internet, dopodiché sarà possibile usufruire del servizio e sarà sviluppato in modo che sia intuitivo utilizzabile da chiunque.</w:t>
-      </w:r>
-    </w:p>
-    <w:p>
-      <w:pPr>
-        <w:pStyle w:val="Titolo2"/>
-      </w:pPr>
-      <w:bookmarkStart w:id="7" w:name="_Toc30769512"/>
-      <w:r>
-        <w:t>Analisi e s</w:t>
-      </w:r>
-      <w:r>
-        <w:t>pecifica</w:t>
-      </w:r>
-      <w:r>
-        <w:t xml:space="preserve"> </w:t>
-      </w:r>
-      <w:r>
-        <w:t>dei requisiti</w:t>
-      </w:r>
-      <w:bookmarkEnd w:id="7"/>
     </w:p>
     <w:p>
       <w:pPr>
@@ -4153,12 +4161,12 @@
       <w:r>
         <w:br w:type="page"/>
       </w:r>
-      <w:bookmarkStart w:id="8" w:name="_Toc30769513"/>
+      <w:bookmarkStart w:id="7" w:name="_Toc30769513"/>
       <w:r>
         <w:lastRenderedPageBreak/>
         <w:t>Use case</w:t>
       </w:r>
-      <w:bookmarkEnd w:id="8"/>
+      <w:bookmarkEnd w:id="7"/>
     </w:p>
     <w:p>
       <w:pPr>
@@ -4218,12 +4226,12 @@
       <w:pPr>
         <w:pStyle w:val="Titolo2"/>
       </w:pPr>
-      <w:bookmarkStart w:id="9" w:name="_Toc30769514"/>
+      <w:bookmarkStart w:id="8" w:name="_Toc30769514"/>
       <w:r>
         <w:lastRenderedPageBreak/>
         <w:t>Pianificazione</w:t>
       </w:r>
-      <w:bookmarkEnd w:id="9"/>
+      <w:bookmarkEnd w:id="8"/>
     </w:p>
     <w:p>
       <w:pPr>
@@ -4278,16 +4286,16 @@
           <w:lang w:val="it-IT"/>
         </w:rPr>
         <w:drawing>
-          <wp:anchor distT="0" distB="0" distL="114300" distR="114300" simplePos="0" relativeHeight="251659264" behindDoc="0" locked="0" layoutInCell="1" allowOverlap="1" wp14:anchorId="294D7F51" wp14:editId="02BC66B1">
+          <wp:anchor distT="0" distB="0" distL="114300" distR="114300" simplePos="0" relativeHeight="251659264" behindDoc="0" locked="0" layoutInCell="1" allowOverlap="1" wp14:anchorId="294D7F51" wp14:editId="323AA9AC">
             <wp:simplePos x="0" y="0"/>
             <wp:positionH relativeFrom="column">
               <wp:posOffset>-1270</wp:posOffset>
             </wp:positionH>
             <wp:positionV relativeFrom="paragraph">
-              <wp:posOffset>238760</wp:posOffset>
+              <wp:posOffset>234315</wp:posOffset>
             </wp:positionV>
-            <wp:extent cx="8534400" cy="3108960"/>
-            <wp:effectExtent l="0" t="0" r="0" b="0"/>
+            <wp:extent cx="8923020" cy="3249930"/>
+            <wp:effectExtent l="0" t="0" r="0" b="7620"/>
             <wp:wrapTopAndBottom/>
             <wp:docPr id="1" name="Immagine 1" descr="D:\Desktop\Scuola\4SAMT\Progetti\GestioneCasaScuola\Analisi\Pianificazione\Progettazione.PNG"/>
             <wp:cNvGraphicFramePr>
@@ -4318,7 +4326,7 @@
                   <pic:spPr bwMode="auto">
                     <a:xfrm>
                       <a:off x="0" y="0"/>
-                      <a:ext cx="8534400" cy="3108960"/>
+                      <a:ext cx="8923020" cy="3249930"/>
                     </a:xfrm>
                     <a:prstGeom prst="rect">
                       <a:avLst/>
@@ -4395,7 +4403,7 @@
           <w:lang w:val="it-IT"/>
         </w:rPr>
         <w:drawing>
-          <wp:anchor distT="0" distB="0" distL="114300" distR="114300" simplePos="0" relativeHeight="251661312" behindDoc="0" locked="0" layoutInCell="1" allowOverlap="1" wp14:anchorId="0C6FE3C3" wp14:editId="24419E13">
+          <wp:anchor distT="0" distB="0" distL="114300" distR="114300" simplePos="0" relativeHeight="251661312" behindDoc="0" locked="0" layoutInCell="1" allowOverlap="1" wp14:anchorId="0C6FE3C3" wp14:editId="55687B16">
             <wp:simplePos x="0" y="0"/>
             <wp:positionH relativeFrom="column">
               <wp:posOffset>-1270</wp:posOffset>
@@ -4403,7 +4411,7 @@
             <wp:positionV relativeFrom="paragraph">
               <wp:posOffset>290830</wp:posOffset>
             </wp:positionV>
-            <wp:extent cx="8496300" cy="3375660"/>
+            <wp:extent cx="8917940" cy="3642360"/>
             <wp:effectExtent l="0" t="0" r="0" b="0"/>
             <wp:wrapTopAndBottom/>
             <wp:docPr id="2" name="Immagine 2" descr="D:\Desktop\Scuola\4SAMT\Progetti\GestioneCasaScuola\Analisi\Pianificazione\Implementazione.PNG"/>
@@ -4435,7 +4443,7 @@
                   <pic:spPr bwMode="auto">
                     <a:xfrm>
                       <a:off x="0" y="0"/>
-                      <a:ext cx="8496300" cy="3375660"/>
+                      <a:ext cx="8917940" cy="3642360"/>
                     </a:xfrm>
                     <a:prstGeom prst="rect">
                       <a:avLst/>
@@ -4504,114 +4512,315 @@
       <w:pPr>
         <w:pStyle w:val="Titolo2"/>
       </w:pPr>
-      <w:bookmarkStart w:id="10" w:name="_Toc30769515"/>
+      <w:bookmarkStart w:id="9" w:name="_Toc30769515"/>
       <w:r>
         <w:lastRenderedPageBreak/>
         <w:t>Analisi dei mezzi</w:t>
       </w:r>
+      <w:bookmarkEnd w:id="9"/>
+    </w:p>
+    <w:p>
+      <w:pPr>
+        <w:rPr>
+          <w:lang w:val="it-IT"/>
+        </w:rPr>
+      </w:pPr>
+      <w:r>
+        <w:rPr>
+          <w:lang w:val="it-IT"/>
+        </w:rPr>
+        <w:t>Qui vengono elencati i softw</w:t>
+      </w:r>
+      <w:r>
+        <w:rPr>
+          <w:lang w:val="it-IT"/>
+        </w:rPr>
+        <w:t>are usati e viene descritto il Personal C</w:t>
+      </w:r>
+      <w:r>
+        <w:rPr>
+          <w:lang w:val="it-IT"/>
+        </w:rPr>
+        <w:t>omputer utilizzato per lo sviluppo del</w:t>
+      </w:r>
+    </w:p>
+    <w:p>
+      <w:pPr>
+        <w:rPr>
+          <w:lang w:val="it-IT"/>
+        </w:rPr>
+      </w:pPr>
+      <w:r>
+        <w:rPr>
+          <w:lang w:val="it-IT"/>
+        </w:rPr>
+        <w:t>progetto.</w:t>
+      </w:r>
+    </w:p>
+    <w:p>
+      <w:pPr>
+        <w:pStyle w:val="Titolo3"/>
+      </w:pPr>
+      <w:bookmarkStart w:id="10" w:name="_Toc413411419"/>
+      <w:bookmarkStart w:id="11" w:name="_Toc30769516"/>
+      <w:r>
+        <w:t>Software</w:t>
+      </w:r>
       <w:bookmarkEnd w:id="10"/>
-    </w:p>
-    <w:p>
-      <w:pPr>
-        <w:rPr>
-          <w:lang w:val="it-IT"/>
-        </w:rPr>
-      </w:pPr>
-      <w:r>
-        <w:rPr>
-          <w:lang w:val="it-IT"/>
-        </w:rPr>
-        <w:t xml:space="preserve">Elencare e </w:t>
-      </w:r>
-      <w:r>
-        <w:rPr>
-          <w:u w:val="single"/>
-          <w:lang w:val="it-IT"/>
-        </w:rPr>
-        <w:t>descrivere</w:t>
-      </w:r>
-      <w:r>
-        <w:rPr>
-          <w:lang w:val="it-IT"/>
-        </w:rPr>
-        <w:t xml:space="preserve"> i </w:t>
-      </w:r>
-      <w:r>
-        <w:rPr>
-          <w:lang w:val="it-IT"/>
-        </w:rPr>
-        <w:t>mezzi disponibili pe</w:t>
-      </w:r>
-      <w:r>
-        <w:rPr>
-          <w:lang w:val="it-IT"/>
-        </w:rPr>
-        <w:t>r la realizzazione del progetto. Ricordarsi di sempre descrivere nel dettaglio le versioni e il modello di riferimento.</w:t>
-      </w:r>
-    </w:p>
-    <w:p>
-      <w:pPr>
-        <w:pStyle w:val="Titolo3"/>
-      </w:pPr>
-      <w:bookmarkStart w:id="11" w:name="_Toc413411419"/>
-      <w:bookmarkStart w:id="12" w:name="_Toc30769516"/>
-      <w:r>
-        <w:t>Software</w:t>
-      </w:r>
       <w:bookmarkEnd w:id="11"/>
+    </w:p>
+    <w:p>
+      <w:r>
+        <w:t>I software utilizzati per la realizzazione di questo progetto sono:</w:t>
+      </w:r>
+    </w:p>
+    <w:p>
+      <w:pPr>
+        <w:pStyle w:val="Paragrafoelenco"/>
+        <w:numPr>
+          <w:ilvl w:val="0"/>
+          <w:numId w:val="25"/>
+        </w:numPr>
+        <w:rPr>
+          <w:lang w:val="it-IT"/>
+        </w:rPr>
+      </w:pPr>
+      <w:r>
+        <w:rPr>
+          <w:lang w:val="it-IT"/>
+        </w:rPr>
+        <w:t xml:space="preserve">Microsoft Word 2016 </w:t>
+      </w:r>
+      <w:r>
+        <w:rPr>
+          <w:lang w:val="it-IT"/>
+        </w:rPr>
+        <w:br/>
+      </w:r>
+      <w:r>
+        <w:rPr>
+          <w:lang w:val="it-IT"/>
+        </w:rPr>
+        <w:t>Realizzazione della documentazione.</w:t>
+      </w:r>
+    </w:p>
+    <w:p>
+      <w:pPr>
+        <w:pStyle w:val="Paragrafoelenco"/>
+        <w:numPr>
+          <w:ilvl w:val="0"/>
+          <w:numId w:val="25"/>
+        </w:numPr>
+        <w:rPr>
+          <w:lang w:val="it-IT"/>
+        </w:rPr>
+      </w:pPr>
+      <w:r>
+        <w:rPr>
+          <w:lang w:val="it-IT"/>
+        </w:rPr>
+        <w:t xml:space="preserve">GitHub Desktop 2.2.4 </w:t>
+      </w:r>
+      <w:r>
+        <w:rPr>
+          <w:lang w:val="it-IT"/>
+        </w:rPr>
+        <w:br/>
+        <w:t>Gestione del sistema di versioning del progetto (GitHub).</w:t>
+      </w:r>
+    </w:p>
+    <w:p>
+      <w:pPr>
+        <w:pStyle w:val="Paragrafoelenco"/>
+        <w:numPr>
+          <w:ilvl w:val="0"/>
+          <w:numId w:val="25"/>
+        </w:numPr>
+        <w:rPr>
+          <w:lang w:val="it-IT"/>
+        </w:rPr>
+      </w:pPr>
+      <w:r>
+        <w:rPr>
+          <w:lang w:val="it-IT"/>
+        </w:rPr>
+        <w:t xml:space="preserve">Visual Studio Code 1.41 </w:t>
+      </w:r>
+      <w:r>
+        <w:rPr>
+          <w:lang w:val="it-IT"/>
+        </w:rPr>
+        <w:br/>
+      </w:r>
+      <w:r>
+        <w:t>Realizzazione dei diari giornalieri e gestione dei vari documenti di testo</w:t>
+      </w:r>
+      <w:r>
+        <w:t>.</w:t>
+      </w:r>
+    </w:p>
+    <w:p>
+      <w:pPr>
+        <w:pStyle w:val="Paragrafoelenco"/>
+        <w:numPr>
+          <w:ilvl w:val="0"/>
+          <w:numId w:val="25"/>
+        </w:numPr>
+        <w:rPr>
+          <w:lang w:val="it-IT"/>
+        </w:rPr>
+      </w:pPr>
+      <w:r>
+        <w:rPr>
+          <w:lang w:val="it-IT"/>
+        </w:rPr>
+        <w:t xml:space="preserve">Microsoft Project 2016 </w:t>
+      </w:r>
+      <w:r>
+        <w:rPr>
+          <w:lang w:val="it-IT"/>
+        </w:rPr>
+        <w:br/>
+        <w:t>Realizzazione del diagramma di Gantt.</w:t>
+      </w:r>
+    </w:p>
+    <w:p>
+      <w:pPr>
+        <w:pStyle w:val="Paragrafoelenco"/>
+        <w:numPr>
+          <w:ilvl w:val="0"/>
+          <w:numId w:val="25"/>
+        </w:numPr>
+        <w:rPr>
+          <w:lang w:val="it-IT"/>
+        </w:rPr>
+      </w:pPr>
+      <w:r>
+        <w:rPr>
+          <w:lang w:val="it-IT"/>
+        </w:rPr>
+        <w:t xml:space="preserve">Microsoft Visio 2016 </w:t>
+      </w:r>
+      <w:r>
+        <w:rPr>
+          <w:lang w:val="it-IT"/>
+        </w:rPr>
+        <w:br/>
+        <w:t>Realizzazione dei vari schemi e diagrammi.</w:t>
+      </w:r>
+    </w:p>
+    <w:p>
+      <w:pPr>
+        <w:pStyle w:val="Paragrafoelenco"/>
+        <w:numPr>
+          <w:ilvl w:val="0"/>
+          <w:numId w:val="25"/>
+        </w:numPr>
+        <w:rPr>
+          <w:lang w:val="it-IT"/>
+        </w:rPr>
+      </w:pPr>
+      <w:r>
+        <w:rPr>
+          <w:lang w:val="it-IT"/>
+        </w:rPr>
+        <w:t xml:space="preserve">PhpStorm 2019.3 </w:t>
+      </w:r>
+      <w:r>
+        <w:rPr>
+          <w:lang w:val="it-IT"/>
+        </w:rPr>
+        <w:br/>
+        <w:t>Sviluppo dell’applicazione web.</w:t>
+      </w:r>
+    </w:p>
+    <w:p>
+      <w:pPr>
+        <w:pStyle w:val="Paragrafoelenco"/>
+        <w:numPr>
+          <w:ilvl w:val="0"/>
+          <w:numId w:val="25"/>
+        </w:numPr>
+        <w:rPr>
+          <w:lang w:val="it-IT"/>
+        </w:rPr>
+      </w:pPr>
+      <w:r>
+        <w:rPr>
+          <w:lang w:val="it-IT"/>
+        </w:rPr>
+        <w:t>XAMPP 7.4.1</w:t>
+      </w:r>
+    </w:p>
+    <w:p>
+      <w:pPr>
+        <w:pStyle w:val="Paragrafoelenco"/>
+        <w:numPr>
+          <w:ilvl w:val="1"/>
+          <w:numId w:val="25"/>
+        </w:numPr>
+        <w:rPr>
+          <w:lang w:val="it-IT"/>
+        </w:rPr>
+      </w:pPr>
+      <w:r>
+        <w:rPr>
+          <w:lang w:val="it-IT"/>
+        </w:rPr>
+        <w:t>Apache 2.4</w:t>
+      </w:r>
+    </w:p>
+    <w:p>
+      <w:pPr>
+        <w:pStyle w:val="Paragrafoelenco"/>
+        <w:numPr>
+          <w:ilvl w:val="1"/>
+          <w:numId w:val="25"/>
+        </w:numPr>
+        <w:rPr>
+          <w:lang w:val="it-IT"/>
+        </w:rPr>
+      </w:pPr>
+      <w:r>
+        <w:rPr>
+          <w:lang w:val="it-IT"/>
+        </w:rPr>
+        <w:t>MariaDB 10.4</w:t>
+      </w:r>
+    </w:p>
+    <w:p>
+      <w:pPr>
+        <w:pStyle w:val="Paragrafoelenco"/>
+        <w:numPr>
+          <w:ilvl w:val="1"/>
+          <w:numId w:val="25"/>
+        </w:numPr>
+        <w:rPr>
+          <w:lang w:val="it-IT"/>
+        </w:rPr>
+      </w:pPr>
+      <w:r>
+        <w:rPr>
+          <w:lang w:val="it-IT"/>
+        </w:rPr>
+        <w:t>PHP 7.4</w:t>
+      </w:r>
+    </w:p>
+    <w:p>
+      <w:pPr>
+        <w:pStyle w:val="Paragrafoelenco"/>
+        <w:rPr>
+          <w:lang w:val="it-IT"/>
+        </w:rPr>
+      </w:pPr>
+      <w:r>
+        <w:rPr>
+          <w:lang w:val="it-IT"/>
+        </w:rPr>
+        <w:t>Gestione Web Server locale e database.</w:t>
+      </w:r>
+      <w:bookmarkStart w:id="12" w:name="_GoBack"/>
       <w:bookmarkEnd w:id="12"/>
-    </w:p>
-    <w:p>
-      <w:pPr>
-        <w:rPr>
-          <w:lang w:val="it-IT"/>
-        </w:rPr>
-      </w:pPr>
-      <w:r>
-        <w:rPr>
-          <w:lang w:val="it-IT"/>
-        </w:rPr>
-        <w:t>SDK, librerie, tools utilizzati pe</w:t>
-      </w:r>
-      <w:r>
-        <w:rPr>
-          <w:lang w:val="it-IT"/>
-        </w:rPr>
-        <w:t>r la realizzazione del progetto</w:t>
-      </w:r>
-      <w:r>
-        <w:rPr>
-          <w:lang w:val="it-IT"/>
-        </w:rPr>
-        <w:t xml:space="preserve"> e eventuali dipendenze</w:t>
-      </w:r>
-      <w:r>
-        <w:rPr>
-          <w:lang w:val="it-IT"/>
-        </w:rPr>
-        <w:t>.</w:t>
-      </w:r>
-    </w:p>
-    <w:p>
-      <w:pPr>
-        <w:rPr>
-          <w:lang w:val="it-IT"/>
-        </w:rPr>
-      </w:pPr>
-    </w:p>
-    <w:p>
-      <w:pPr>
-        <w:rPr>
-          <w:lang w:val="it-IT"/>
-        </w:rPr>
-      </w:pPr>
-    </w:p>
-    <w:p>
-      <w:pPr>
-        <w:rPr>
-          <w:lang w:val="it-IT"/>
-        </w:rPr>
-      </w:pPr>
     </w:p>
     <w:p>
       <w:pPr>
@@ -4631,36 +4840,128 @@
           <w:lang w:val="it-IT"/>
         </w:rPr>
       </w:pPr>
-    </w:p>
-    <w:p>
-      <w:pPr>
-        <w:rPr>
-          <w:lang w:val="it-IT"/>
-        </w:rPr>
-      </w:pPr>
-      <w:r>
-        <w:rPr>
-          <w:lang w:val="it-IT"/>
-        </w:rPr>
-        <w:t>Su quale piattaforma dovrà essere eseguito il prodotto? Che hardware particolare è coinvolto nel progetto? Che particolarità e limitazioni presenta? Che hw sarà disponibile durante lo sviluppo?</w:t>
-      </w:r>
-    </w:p>
-    <w:p>
-      <w:pPr>
-        <w:rPr>
-          <w:lang w:val="it-IT"/>
-        </w:rPr>
-      </w:pPr>
-    </w:p>
-    <w:p>
-      <w:pPr>
-        <w:rPr>
-          <w:lang w:val="it-IT"/>
-        </w:rPr>
-      </w:pPr>
-      <w:r>
-        <w:rPr>
-          <w:lang w:val="it-IT"/>
+      <w:r>
+        <w:rPr>
+          <w:lang w:val="it-IT"/>
+        </w:rPr>
+        <w:t>Personal Computer:</w:t>
+      </w:r>
+    </w:p>
+    <w:p>
+      <w:pPr>
+        <w:pStyle w:val="Paragrafoelenco"/>
+        <w:numPr>
+          <w:ilvl w:val="0"/>
+          <w:numId w:val="26"/>
+        </w:numPr>
+        <w:rPr>
+          <w:lang w:val="it-IT"/>
+        </w:rPr>
+      </w:pPr>
+      <w:r>
+        <w:rPr>
+          <w:lang w:val="it-IT"/>
+        </w:rPr>
+        <w:t>HP Envy Notebook</w:t>
+      </w:r>
+    </w:p>
+    <w:p>
+      <w:pPr>
+        <w:pStyle w:val="Paragrafoelenco"/>
+        <w:numPr>
+          <w:ilvl w:val="0"/>
+          <w:numId w:val="26"/>
+        </w:numPr>
+        <w:rPr>
+          <w:lang w:val="it-IT"/>
+        </w:rPr>
+      </w:pPr>
+      <w:r>
+        <w:rPr>
+          <w:lang w:val="it-IT"/>
+        </w:rPr>
+        <w:t>Intel</w:t>
+      </w:r>
+      <w:r>
+        <w:rPr>
+          <w:lang w:val="it-IT"/>
+        </w:rPr>
+        <w:t xml:space="preserve"> Core™ i7-6500U @ 2.50GHz</w:t>
+      </w:r>
+    </w:p>
+    <w:p>
+      <w:pPr>
+        <w:pStyle w:val="Paragrafoelenco"/>
+        <w:numPr>
+          <w:ilvl w:val="0"/>
+          <w:numId w:val="26"/>
+        </w:numPr>
+        <w:rPr>
+          <w:lang w:val="it-IT"/>
+        </w:rPr>
+      </w:pPr>
+      <w:r>
+        <w:rPr>
+          <w:lang w:val="it-IT"/>
+        </w:rPr>
+        <w:t>16GB RAM</w:t>
+      </w:r>
+    </w:p>
+    <w:p>
+      <w:pPr>
+        <w:pStyle w:val="Paragrafoelenco"/>
+        <w:numPr>
+          <w:ilvl w:val="0"/>
+          <w:numId w:val="26"/>
+        </w:numPr>
+        <w:rPr>
+          <w:lang w:val="it-IT"/>
+        </w:rPr>
+      </w:pPr>
+      <w:r>
+        <w:t>Intel HD Graphics 520</w:t>
+      </w:r>
+    </w:p>
+    <w:p>
+      <w:pPr>
+        <w:pStyle w:val="Paragrafoelenco"/>
+        <w:numPr>
+          <w:ilvl w:val="0"/>
+          <w:numId w:val="26"/>
+        </w:numPr>
+        <w:rPr>
+          <w:lang w:val="en-IE"/>
+        </w:rPr>
+      </w:pPr>
+      <w:r>
+        <w:rPr>
+          <w:lang w:val="en-IE"/>
+        </w:rPr>
+        <w:t>Windows 10 Home 64bit, Versione 1903, Build 18362</w:t>
+      </w:r>
+      <w:r>
+        <w:rPr>
+          <w:lang w:val="en-IE"/>
+        </w:rPr>
+        <w:t>.592</w:t>
+      </w:r>
+    </w:p>
+    <w:p>
+      <w:pPr>
+        <w:rPr>
+          <w:lang w:val="en-IE"/>
+        </w:rPr>
+      </w:pPr>
+    </w:p>
+    <w:p>
+      <w:pPr>
+        <w:rPr>
+          <w:lang w:val="en-IE"/>
+        </w:rPr>
+      </w:pPr>
+      <w:r>
+        <w:rPr>
+          <w:lang w:val="en-IE"/>
         </w:rPr>
         <w:br w:type="page"/>
       </w:r>
@@ -6859,7 +7160,24 @@
     </w:sdt>
     <w:r>
       <w:tab/>
-      <w:t>24.01.2020</w:t>
+    </w:r>
+    <w:r>
+      <w:fldChar w:fldCharType="begin"/>
+    </w:r>
+    <w:r>
+      <w:instrText xml:space="preserve"> TIME \@ "dd.MM.yyyy" </w:instrText>
+    </w:r>
+    <w:r>
+      <w:fldChar w:fldCharType="separate"/>
+    </w:r>
+    <w:r>
+      <w:rPr>
+        <w:noProof/>
+      </w:rPr>
+      <w:t>27.01.2020</w:t>
+    </w:r>
+    <w:r>
+      <w:fldChar w:fldCharType="end"/>
     </w:r>
   </w:p>
 </w:ftr>
@@ -7439,7 +7757,7 @@
               <w:noProof/>
               <w:snapToGrid w:val="0"/>
             </w:rPr>
-            <w:t>3</w:t>
+            <w:t>14</w:t>
           </w:r>
           <w:r>
             <w:rPr>
@@ -8650,7 +8968,7 @@
         <w:rFonts w:ascii="Symbol" w:hAnsi="Symbol" w:hint="default"/>
       </w:rPr>
     </w:lvl>
-    <w:lvl w:ilvl="1" w:tplc="00030410" w:tentative="1">
+    <w:lvl w:ilvl="1" w:tplc="00030410">
       <w:start w:val="1"/>
       <w:numFmt w:val="bullet"/>
       <w:lvlText w:val="o"/>
@@ -9397,6 +9715,232 @@
     </w:lvl>
   </w:abstractNum>
   <w:abstractNum w:abstractNumId="9" w15:restartNumberingAfterBreak="0">
+    <w:nsid w:val="261B024E"/>
+    <w:multiLevelType w:val="hybridMultilevel"/>
+    <w:tmpl w:val="71B0ED4C"/>
+    <w:lvl w:ilvl="0" w:tplc="04100001">
+      <w:start w:val="1"/>
+      <w:numFmt w:val="bullet"/>
+      <w:lvlText w:val=""/>
+      <w:lvlJc w:val="left"/>
+      <w:pPr>
+        <w:ind w:left="720" w:hanging="360"/>
+      </w:pPr>
+      <w:rPr>
+        <w:rFonts w:ascii="Symbol" w:hAnsi="Symbol" w:hint="default"/>
+      </w:rPr>
+    </w:lvl>
+    <w:lvl w:ilvl="1" w:tplc="04100003">
+      <w:start w:val="1"/>
+      <w:numFmt w:val="bullet"/>
+      <w:lvlText w:val="o"/>
+      <w:lvlJc w:val="left"/>
+      <w:pPr>
+        <w:ind w:left="1440" w:hanging="360"/>
+      </w:pPr>
+      <w:rPr>
+        <w:rFonts w:ascii="Courier New" w:hAnsi="Courier New" w:cs="Courier New" w:hint="default"/>
+      </w:rPr>
+    </w:lvl>
+    <w:lvl w:ilvl="2" w:tplc="04100005" w:tentative="1">
+      <w:start w:val="1"/>
+      <w:numFmt w:val="bullet"/>
+      <w:lvlText w:val=""/>
+      <w:lvlJc w:val="left"/>
+      <w:pPr>
+        <w:ind w:left="2160" w:hanging="360"/>
+      </w:pPr>
+      <w:rPr>
+        <w:rFonts w:ascii="Wingdings" w:hAnsi="Wingdings" w:hint="default"/>
+      </w:rPr>
+    </w:lvl>
+    <w:lvl w:ilvl="3" w:tplc="04100001" w:tentative="1">
+      <w:start w:val="1"/>
+      <w:numFmt w:val="bullet"/>
+      <w:lvlText w:val=""/>
+      <w:lvlJc w:val="left"/>
+      <w:pPr>
+        <w:ind w:left="2880" w:hanging="360"/>
+      </w:pPr>
+      <w:rPr>
+        <w:rFonts w:ascii="Symbol" w:hAnsi="Symbol" w:hint="default"/>
+      </w:rPr>
+    </w:lvl>
+    <w:lvl w:ilvl="4" w:tplc="04100003" w:tentative="1">
+      <w:start w:val="1"/>
+      <w:numFmt w:val="bullet"/>
+      <w:lvlText w:val="o"/>
+      <w:lvlJc w:val="left"/>
+      <w:pPr>
+        <w:ind w:left="3600" w:hanging="360"/>
+      </w:pPr>
+      <w:rPr>
+        <w:rFonts w:ascii="Courier New" w:hAnsi="Courier New" w:cs="Courier New" w:hint="default"/>
+      </w:rPr>
+    </w:lvl>
+    <w:lvl w:ilvl="5" w:tplc="04100005" w:tentative="1">
+      <w:start w:val="1"/>
+      <w:numFmt w:val="bullet"/>
+      <w:lvlText w:val=""/>
+      <w:lvlJc w:val="left"/>
+      <w:pPr>
+        <w:ind w:left="4320" w:hanging="360"/>
+      </w:pPr>
+      <w:rPr>
+        <w:rFonts w:ascii="Wingdings" w:hAnsi="Wingdings" w:hint="default"/>
+      </w:rPr>
+    </w:lvl>
+    <w:lvl w:ilvl="6" w:tplc="04100001" w:tentative="1">
+      <w:start w:val="1"/>
+      <w:numFmt w:val="bullet"/>
+      <w:lvlText w:val=""/>
+      <w:lvlJc w:val="left"/>
+      <w:pPr>
+        <w:ind w:left="5040" w:hanging="360"/>
+      </w:pPr>
+      <w:rPr>
+        <w:rFonts w:ascii="Symbol" w:hAnsi="Symbol" w:hint="default"/>
+      </w:rPr>
+    </w:lvl>
+    <w:lvl w:ilvl="7" w:tplc="04100003" w:tentative="1">
+      <w:start w:val="1"/>
+      <w:numFmt w:val="bullet"/>
+      <w:lvlText w:val="o"/>
+      <w:lvlJc w:val="left"/>
+      <w:pPr>
+        <w:ind w:left="5760" w:hanging="360"/>
+      </w:pPr>
+      <w:rPr>
+        <w:rFonts w:ascii="Courier New" w:hAnsi="Courier New" w:cs="Courier New" w:hint="default"/>
+      </w:rPr>
+    </w:lvl>
+    <w:lvl w:ilvl="8" w:tplc="04100005" w:tentative="1">
+      <w:start w:val="1"/>
+      <w:numFmt w:val="bullet"/>
+      <w:lvlText w:val=""/>
+      <w:lvlJc w:val="left"/>
+      <w:pPr>
+        <w:ind w:left="6480" w:hanging="360"/>
+      </w:pPr>
+      <w:rPr>
+        <w:rFonts w:ascii="Wingdings" w:hAnsi="Wingdings" w:hint="default"/>
+      </w:rPr>
+    </w:lvl>
+  </w:abstractNum>
+  <w:abstractNum w:abstractNumId="10" w15:restartNumberingAfterBreak="0">
+    <w:nsid w:val="338D55B0"/>
+    <w:multiLevelType w:val="hybridMultilevel"/>
+    <w:tmpl w:val="35849ADE"/>
+    <w:lvl w:ilvl="0" w:tplc="04100001">
+      <w:start w:val="1"/>
+      <w:numFmt w:val="bullet"/>
+      <w:lvlText w:val=""/>
+      <w:lvlJc w:val="left"/>
+      <w:pPr>
+        <w:ind w:left="720" w:hanging="360"/>
+      </w:pPr>
+      <w:rPr>
+        <w:rFonts w:ascii="Symbol" w:hAnsi="Symbol" w:hint="default"/>
+      </w:rPr>
+    </w:lvl>
+    <w:lvl w:ilvl="1" w:tplc="04100003" w:tentative="1">
+      <w:start w:val="1"/>
+      <w:numFmt w:val="bullet"/>
+      <w:lvlText w:val="o"/>
+      <w:lvlJc w:val="left"/>
+      <w:pPr>
+        <w:ind w:left="1440" w:hanging="360"/>
+      </w:pPr>
+      <w:rPr>
+        <w:rFonts w:ascii="Courier New" w:hAnsi="Courier New" w:cs="Courier New" w:hint="default"/>
+      </w:rPr>
+    </w:lvl>
+    <w:lvl w:ilvl="2" w:tplc="04100005" w:tentative="1">
+      <w:start w:val="1"/>
+      <w:numFmt w:val="bullet"/>
+      <w:lvlText w:val=""/>
+      <w:lvlJc w:val="left"/>
+      <w:pPr>
+        <w:ind w:left="2160" w:hanging="360"/>
+      </w:pPr>
+      <w:rPr>
+        <w:rFonts w:ascii="Wingdings" w:hAnsi="Wingdings" w:hint="default"/>
+      </w:rPr>
+    </w:lvl>
+    <w:lvl w:ilvl="3" w:tplc="04100001" w:tentative="1">
+      <w:start w:val="1"/>
+      <w:numFmt w:val="bullet"/>
+      <w:lvlText w:val=""/>
+      <w:lvlJc w:val="left"/>
+      <w:pPr>
+        <w:ind w:left="2880" w:hanging="360"/>
+      </w:pPr>
+      <w:rPr>
+        <w:rFonts w:ascii="Symbol" w:hAnsi="Symbol" w:hint="default"/>
+      </w:rPr>
+    </w:lvl>
+    <w:lvl w:ilvl="4" w:tplc="04100003" w:tentative="1">
+      <w:start w:val="1"/>
+      <w:numFmt w:val="bullet"/>
+      <w:lvlText w:val="o"/>
+      <w:lvlJc w:val="left"/>
+      <w:pPr>
+        <w:ind w:left="3600" w:hanging="360"/>
+      </w:pPr>
+      <w:rPr>
+        <w:rFonts w:ascii="Courier New" w:hAnsi="Courier New" w:cs="Courier New" w:hint="default"/>
+      </w:rPr>
+    </w:lvl>
+    <w:lvl w:ilvl="5" w:tplc="04100005" w:tentative="1">
+      <w:start w:val="1"/>
+      <w:numFmt w:val="bullet"/>
+      <w:lvlText w:val=""/>
+      <w:lvlJc w:val="left"/>
+      <w:pPr>
+        <w:ind w:left="4320" w:hanging="360"/>
+      </w:pPr>
+      <w:rPr>
+        <w:rFonts w:ascii="Wingdings" w:hAnsi="Wingdings" w:hint="default"/>
+      </w:rPr>
+    </w:lvl>
+    <w:lvl w:ilvl="6" w:tplc="04100001" w:tentative="1">
+      <w:start w:val="1"/>
+      <w:numFmt w:val="bullet"/>
+      <w:lvlText w:val=""/>
+      <w:lvlJc w:val="left"/>
+      <w:pPr>
+        <w:ind w:left="5040" w:hanging="360"/>
+      </w:pPr>
+      <w:rPr>
+        <w:rFonts w:ascii="Symbol" w:hAnsi="Symbol" w:hint="default"/>
+      </w:rPr>
+    </w:lvl>
+    <w:lvl w:ilvl="7" w:tplc="04100003" w:tentative="1">
+      <w:start w:val="1"/>
+      <w:numFmt w:val="bullet"/>
+      <w:lvlText w:val="o"/>
+      <w:lvlJc w:val="left"/>
+      <w:pPr>
+        <w:ind w:left="5760" w:hanging="360"/>
+      </w:pPr>
+      <w:rPr>
+        <w:rFonts w:ascii="Courier New" w:hAnsi="Courier New" w:cs="Courier New" w:hint="default"/>
+      </w:rPr>
+    </w:lvl>
+    <w:lvl w:ilvl="8" w:tplc="04100005" w:tentative="1">
+      <w:start w:val="1"/>
+      <w:numFmt w:val="bullet"/>
+      <w:lvlText w:val=""/>
+      <w:lvlJc w:val="left"/>
+      <w:pPr>
+        <w:ind w:left="6480" w:hanging="360"/>
+      </w:pPr>
+      <w:rPr>
+        <w:rFonts w:ascii="Wingdings" w:hAnsi="Wingdings" w:hint="default"/>
+      </w:rPr>
+    </w:lvl>
+  </w:abstractNum>
+  <w:abstractNum w:abstractNumId="11" w15:restartNumberingAfterBreak="0">
     <w:nsid w:val="57C86EE7"/>
     <w:multiLevelType w:val="multilevel"/>
     <w:tmpl w:val="4DE6CDEC"/>
@@ -9545,7 +10089,7 @@
       </w:rPr>
     </w:lvl>
   </w:abstractNum>
-  <w:abstractNum w:abstractNumId="10" w15:restartNumberingAfterBreak="0">
+  <w:abstractNum w:abstractNumId="12" w15:restartNumberingAfterBreak="0">
     <w:nsid w:val="652809B9"/>
     <w:multiLevelType w:val="hybridMultilevel"/>
     <w:tmpl w:val="C10EC632"/>
@@ -9658,7 +10202,7 @@
       </w:rPr>
     </w:lvl>
   </w:abstractNum>
-  <w:abstractNum w:abstractNumId="11" w15:restartNumberingAfterBreak="0">
+  <w:abstractNum w:abstractNumId="13" w15:restartNumberingAfterBreak="0">
     <w:nsid w:val="66871ECE"/>
     <w:multiLevelType w:val="hybridMultilevel"/>
     <w:tmpl w:val="7F74FC56"/>
@@ -9774,7 +10318,7 @@
       </w:pPr>
     </w:lvl>
   </w:abstractNum>
-  <w:abstractNum w:abstractNumId="12" w15:restartNumberingAfterBreak="0">
+  <w:abstractNum w:abstractNumId="14" w15:restartNumberingAfterBreak="0">
     <w:nsid w:val="6ABE5228"/>
     <w:multiLevelType w:val="hybridMultilevel"/>
     <w:tmpl w:val="089EE6D8"/>
@@ -9890,7 +10434,7 @@
       </w:pPr>
     </w:lvl>
   </w:abstractNum>
-  <w:abstractNum w:abstractNumId="13" w15:restartNumberingAfterBreak="0">
+  <w:abstractNum w:abstractNumId="15" w15:restartNumberingAfterBreak="0">
     <w:nsid w:val="6C1D7334"/>
     <w:multiLevelType w:val="hybridMultilevel"/>
     <w:tmpl w:val="7F20929C"/>
@@ -10006,7 +10550,7 @@
       </w:pPr>
     </w:lvl>
   </w:abstractNum>
-  <w:abstractNum w:abstractNumId="14" w15:restartNumberingAfterBreak="0">
+  <w:abstractNum w:abstractNumId="16" w15:restartNumberingAfterBreak="0">
     <w:nsid w:val="72904C79"/>
     <w:multiLevelType w:val="hybridMultilevel"/>
     <w:tmpl w:val="EB328896"/>
@@ -10146,7 +10690,7 @@
       </w:rPr>
     </w:lvl>
   </w:abstractNum>
-  <w:abstractNum w:abstractNumId="15" w15:restartNumberingAfterBreak="0">
+  <w:abstractNum w:abstractNumId="17" w15:restartNumberingAfterBreak="0">
     <w:nsid w:val="7ACC392C"/>
     <w:multiLevelType w:val="hybridMultilevel"/>
     <w:tmpl w:val="F282F7F0"/>
@@ -10286,7 +10830,7 @@
       </w:rPr>
     </w:lvl>
   </w:abstractNum>
-  <w:abstractNum w:abstractNumId="16" w15:restartNumberingAfterBreak="0">
+  <w:abstractNum w:abstractNumId="18" w15:restartNumberingAfterBreak="0">
     <w:nsid w:val="7CD54937"/>
     <w:multiLevelType w:val="hybridMultilevel"/>
     <w:tmpl w:val="1AB0305A"/>
@@ -10427,7 +10971,7 @@
     </w:lvl>
   </w:abstractNum>
   <w:num w:numId="1">
-    <w:abstractNumId w:val="9"/>
+    <w:abstractNumId w:val="11"/>
   </w:num>
   <w:num w:numId="2">
     <w:abstractNumId w:val="3"/>
@@ -10442,22 +10986,22 @@
     <w:abstractNumId w:val="4"/>
   </w:num>
   <w:num w:numId="6">
-    <w:abstractNumId w:val="11"/>
+    <w:abstractNumId w:val="13"/>
   </w:num>
   <w:num w:numId="7">
     <w:abstractNumId w:val="8"/>
   </w:num>
   <w:num w:numId="8">
-    <w:abstractNumId w:val="12"/>
+    <w:abstractNumId w:val="14"/>
   </w:num>
   <w:num w:numId="9">
     <w:abstractNumId w:val="0"/>
   </w:num>
   <w:num w:numId="10">
-    <w:abstractNumId w:val="14"/>
+    <w:abstractNumId w:val="16"/>
   </w:num>
   <w:num w:numId="11">
-    <w:abstractNumId w:val="15"/>
+    <w:abstractNumId w:val="17"/>
   </w:num>
   <w:num w:numId="12">
     <w:abstractNumId w:val="5"/>
@@ -10466,37 +11010,43 @@
     <w:abstractNumId w:val="2"/>
   </w:num>
   <w:num w:numId="14">
-    <w:abstractNumId w:val="16"/>
+    <w:abstractNumId w:val="18"/>
   </w:num>
   <w:num w:numId="15">
     <w:abstractNumId w:val="6"/>
   </w:num>
   <w:num w:numId="16">
+    <w:abstractNumId w:val="11"/>
+  </w:num>
+  <w:num w:numId="17">
+    <w:abstractNumId w:val="15"/>
+  </w:num>
+  <w:num w:numId="18">
+    <w:abstractNumId w:val="11"/>
+  </w:num>
+  <w:num w:numId="19">
+    <w:abstractNumId w:val="11"/>
+  </w:num>
+  <w:num w:numId="20">
+    <w:abstractNumId w:val="11"/>
+  </w:num>
+  <w:num w:numId="21">
+    <w:abstractNumId w:val="11"/>
+  </w:num>
+  <w:num w:numId="22">
+    <w:abstractNumId w:val="11"/>
+  </w:num>
+  <w:num w:numId="23">
+    <w:abstractNumId w:val="12"/>
+  </w:num>
+  <w:num w:numId="24">
+    <w:abstractNumId w:val="11"/>
+  </w:num>
+  <w:num w:numId="25">
     <w:abstractNumId w:val="9"/>
   </w:num>
-  <w:num w:numId="17">
-    <w:abstractNumId w:val="13"/>
-  </w:num>
-  <w:num w:numId="18">
-    <w:abstractNumId w:val="9"/>
-  </w:num>
-  <w:num w:numId="19">
-    <w:abstractNumId w:val="9"/>
-  </w:num>
-  <w:num w:numId="20">
-    <w:abstractNumId w:val="9"/>
-  </w:num>
-  <w:num w:numId="21">
-    <w:abstractNumId w:val="9"/>
-  </w:num>
-  <w:num w:numId="22">
-    <w:abstractNumId w:val="9"/>
-  </w:num>
-  <w:num w:numId="23">
+  <w:num w:numId="26">
     <w:abstractNumId w:val="10"/>
-  </w:num>
-  <w:num w:numId="24">
-    <w:abstractNumId w:val="9"/>
   </w:num>
   <w:numIdMacAtCleanup w:val="14"/>
 </w:numbering>
@@ -11438,6 +11988,17 @@
       <w:color w:val="808080"/>
     </w:rPr>
   </w:style>
+  <w:style w:type="paragraph" w:styleId="Paragrafoelenco">
+    <w:name w:val="List Paragraph"/>
+    <w:basedOn w:val="Normale"/>
+    <w:uiPriority w:val="34"/>
+    <w:qFormat/>
+    <w:rsid w:val="006B2BFC"/>
+    <w:pPr>
+      <w:ind w:left="720"/>
+      <w:contextualSpacing/>
+    </w:pPr>
+  </w:style>
 </w:styles>
 </file>
 
@@ -11818,7 +12379,7 @@
     <w:charset w:val="00"/>
     <w:family w:val="swiss"/>
     <w:pitch w:val="variable"/>
-    <w:sig w:usb0="E00002FF" w:usb1="4000ACFF" w:usb2="00000001" w:usb3="00000000" w:csb0="0000019F" w:csb1="00000000"/>
+    <w:sig w:usb0="E0002AFF" w:usb1="4000ACFF" w:usb2="00000001" w:usb3="00000000" w:csb0="000001FF" w:csb1="00000000"/>
   </w:font>
   <w:font w:name="MS Mincho">
     <w:altName w:val="Yu Gothic UI"/>
@@ -11833,7 +12394,7 @@
     <w:charset w:val="00"/>
     <w:family w:val="swiss"/>
     <w:pitch w:val="variable"/>
-    <w:sig w:usb0="A00002EF" w:usb1="4000207B" w:usb2="00000000" w:usb3="00000000" w:csb0="0000009F" w:csb1="00000000"/>
+    <w:sig w:usb0="A0002AEF" w:usb1="4000207B" w:usb2="00000000" w:usb3="00000000" w:csb0="000001FF" w:csb1="00000000"/>
   </w:font>
 </w:fonts>
 </file>
@@ -11854,9 +12415,9 @@
   </w:compat>
   <w:rsids>
     <w:rsidRoot w:val="00706333"/>
-    <w:rsid w:val="00423FE4"/>
     <w:rsid w:val="00706333"/>
     <w:rsid w:val="00BE576F"/>
+    <w:rsid w:val="00C334A3"/>
   </w:rsids>
   <m:mathPr>
     <m:mathFont m:val="Cambria Math"/>
@@ -12650,7 +13211,7 @@
 </file>
 
 <file path=customXml/itemProps1.xml><?xml version="1.0" encoding="utf-8"?>
-<ds:datastoreItem xmlns:ds="http://schemas.openxmlformats.org/officeDocument/2006/customXml" ds:itemID="{FCFC977D-4940-432A-8A94-14084E13C7FD}">
+<ds:datastoreItem xmlns:ds="http://schemas.openxmlformats.org/officeDocument/2006/customXml" ds:itemID="{B752ADCE-20AB-4400-83FF-3E8F044AA369}">
   <ds:schemaRefs>
     <ds:schemaRef ds:uri="http://schemas.openxmlformats.org/officeDocument/2006/bibliography"/>
   </ds:schemaRefs>

</xml_diff>

<commit_message>
doc - analisi e specifica dei requisiti
ultimi due requisiti da concludere
</commit_message>
<xml_diff>
--- a/Documentazione/Documentazione.docx
+++ b/Documentazione/Documentazione.docx
@@ -25,7 +25,6 @@
         <w:dataBinding w:prefixMappings="xmlns:ns0='http://purl.org/dc/elements/1.1/' xmlns:ns1='http://schemas.openxmlformats.org/package/2006/metadata/core-properties' " w:xpath="/ns1:coreProperties[1]/ns0:title[1]" w:storeItemID="{6C3C8BC8-F283-45AE-878A-BAB7291924A1}"/>
         <w:text/>
       </w:sdtPr>
-      <w:sdtEndPr/>
       <w:sdtContent>
         <w:p>
           <w:pPr>
@@ -2647,7 +2646,6 @@
           <w:dataBinding w:prefixMappings="xmlns:ns0='http://purl.org/dc/elements/1.1/' xmlns:ns1='http://schemas.openxmlformats.org/package/2006/metadata/core-properties' " w:xpath="/ns1:coreProperties[1]/ns0:creator[1]" w:storeItemID="{6C3C8BC8-F283-45AE-878A-BAB7291924A1}"/>
           <w:text/>
         </w:sdtPr>
-        <w:sdtEndPr/>
         <w:sdtContent>
           <w:r>
             <w:rPr>
@@ -2694,7 +2692,6 @@
           <w:dataBinding w:prefixMappings="xmlns:ns0='http://schemas.openxmlformats.org/officeDocument/2006/extended-properties' " w:xpath="/ns0:Properties[1]/ns0:Manager[1]" w:storeItemID="{6668398D-A668-4E3E-A5EB-62B293D839F1}"/>
           <w:text/>
         </w:sdtPr>
-        <w:sdtEndPr/>
         <w:sdtContent>
           <w:r>
             <w:rPr>
@@ -3129,13 +3126,61 @@
           <w:lang w:val="it-IT"/>
         </w:rPr>
       </w:pPr>
-    </w:p>
-    <w:p>
-      <w:pPr>
-        <w:rPr>
-          <w:lang w:val="it-IT"/>
-        </w:rPr>
-      </w:pPr>
+      <w:r>
+        <w:rPr>
+          <w:lang w:val="it-IT"/>
+        </w:rPr>
+        <w:t xml:space="preserve">Lo scopo del progetto consiste nello sviluppare un’applicazione web che permetta a docenti e genitori di gestire e consultare l’andamento scolastico degli </w:t>
+      </w:r>
+      <w:r>
+        <w:rPr>
+          <w:lang w:val="it-IT"/>
+        </w:rPr>
+        <w:t>allievi di una scuola media</w:t>
+      </w:r>
+      <w:r>
+        <w:rPr>
+          <w:lang w:val="it-IT"/>
+        </w:rPr>
+        <w:t xml:space="preserve">. </w:t>
+      </w:r>
+      <w:r>
+        <w:rPr>
+          <w:lang w:val="it-IT"/>
+        </w:rPr>
+        <w:t>Ciò viene fatto per facilitare la comunicazione casa/scuola e per permettere al docente di inserire delle note a un allievo e caricando le scansioni delle verifiche fatte in classe.</w:t>
+      </w:r>
+      <w:r>
+        <w:rPr>
+          <w:lang w:val="it-IT"/>
+        </w:rPr>
+        <w:t xml:space="preserve"> In questo modo i genitori hanno la possibilità di esaminare in maniera semplice e veloce la situazione scolastica dei propri figli analizzando le loro schede con le eventuali note, il calendario con i compiti e le verifiche pianificate e visionare i test caricati sulla piattaforma. </w:t>
+      </w:r>
+    </w:p>
+    <w:p>
+      <w:pPr>
+        <w:rPr>
+          <w:lang w:val="it-IT"/>
+        </w:rPr>
+      </w:pPr>
+      <w:r>
+        <w:rPr>
+          <w:lang w:val="it-IT"/>
+        </w:rPr>
+        <w:t xml:space="preserve">Ovviamente anche gli stessi studenti avranno accesso al sistema, in modo da poter </w:t>
+      </w:r>
+      <w:r>
+        <w:rPr>
+          <w:lang w:val="it-IT"/>
+        </w:rPr>
+        <w:t xml:space="preserve">consultare </w:t>
+      </w:r>
+      <w:r>
+        <w:rPr>
+          <w:lang w:val="it-IT"/>
+        </w:rPr>
+        <w:t>principalmente il calendario.</w:t>
+      </w:r>
     </w:p>
     <w:p>
       <w:pPr>
@@ -3259,447 +3304,97 @@
           <w:lang w:val="it-IT"/>
         </w:rPr>
       </w:pPr>
-      <w:r>
-        <w:rPr>
-          <w:lang w:val="it-IT"/>
-        </w:rPr>
-        <w:t>I</w:t>
-      </w:r>
-      <w:r>
-        <w:rPr>
-          <w:lang w:val="it-IT"/>
-        </w:rPr>
-        <w:t xml:space="preserve">l </w:t>
-      </w:r>
-      <w:r>
-        <w:rPr>
-          <w:lang w:val="it-IT"/>
-        </w:rPr>
-        <w:t>progettista, dopo aver ricevuto il mandato</w:t>
-      </w:r>
-      <w:r>
-        <w:rPr>
-          <w:lang w:val="it-IT"/>
-        </w:rPr>
-        <w:t xml:space="preserve">, in collaborazione con il </w:t>
-      </w:r>
-      <w:r>
-        <w:rPr>
-          <w:lang w:val="it-IT"/>
-        </w:rPr>
-        <w:t>committente</w:t>
-      </w:r>
-      <w:r>
-        <w:rPr>
-          <w:lang w:val="it-IT"/>
-        </w:rPr>
-        <w:t xml:space="preserve"> redige una lista di requisiti</w:t>
-      </w:r>
-      <w:r>
-        <w:rPr>
-          <w:lang w:val="it-IT"/>
-        </w:rPr>
-        <w:t xml:space="preserve">. Durante questi incontri, tramite interviste (da inserire nei diari), </w:t>
-      </w:r>
-      <w:r>
-        <w:rPr>
-          <w:lang w:val="it-IT"/>
-        </w:rPr>
-        <w:t>il progettista deve cercare di rispondere alle seguenti domande:</w:t>
-      </w:r>
-    </w:p>
-    <w:p>
-      <w:pPr>
-        <w:numPr>
-          <w:ilvl w:val="0"/>
-          <w:numId w:val="13"/>
-        </w:numPr>
-        <w:rPr>
-          <w:lang w:val="it-IT"/>
-        </w:rPr>
-      </w:pPr>
-      <w:r>
-        <w:rPr>
-          <w:lang w:val="it-IT"/>
-        </w:rPr>
-        <w:t>Quali sono i bisogni del committente?</w:t>
-      </w:r>
-    </w:p>
-    <w:p>
-      <w:pPr>
-        <w:numPr>
-          <w:ilvl w:val="0"/>
-          <w:numId w:val="13"/>
-        </w:numPr>
-        <w:rPr>
-          <w:lang w:val="it-IT"/>
-        </w:rPr>
-      </w:pPr>
-      <w:r>
-        <w:rPr>
-          <w:lang w:val="it-IT"/>
-        </w:rPr>
-        <w:t>Quali funzioni deve svolgere il prodotto?</w:t>
-      </w:r>
-    </w:p>
-    <w:p>
-      <w:pPr>
-        <w:numPr>
-          <w:ilvl w:val="0"/>
-          <w:numId w:val="13"/>
-        </w:numPr>
-        <w:rPr>
-          <w:lang w:val="it-IT"/>
-        </w:rPr>
-      </w:pPr>
-      <w:r>
-        <w:rPr>
-          <w:lang w:val="it-IT"/>
-        </w:rPr>
-        <w:t>Come devono essere implementate?</w:t>
-      </w:r>
-    </w:p>
-    <w:p>
-      <w:pPr>
-        <w:numPr>
-          <w:ilvl w:val="0"/>
-          <w:numId w:val="13"/>
-        </w:numPr>
-        <w:rPr>
-          <w:lang w:val="it-IT"/>
-        </w:rPr>
-      </w:pPr>
-      <w:r>
-        <w:rPr>
-          <w:lang w:val="it-IT"/>
-        </w:rPr>
-        <w:t>L’utente, come vorrebbe/dovrebbe interagire con il prodotto?</w:t>
-      </w:r>
-    </w:p>
-    <w:p>
-      <w:pPr>
-        <w:numPr>
-          <w:ilvl w:val="0"/>
-          <w:numId w:val="13"/>
-        </w:numPr>
-        <w:rPr>
-          <w:lang w:val="it-IT"/>
-        </w:rPr>
-      </w:pPr>
-      <w:r>
-        <w:rPr>
-          <w:lang w:val="it-IT"/>
-        </w:rPr>
-        <w:t>Come verrà utilizzato il prodotto?</w:t>
-      </w:r>
-    </w:p>
-    <w:p>
-      <w:pPr>
-        <w:numPr>
-          <w:ilvl w:val="0"/>
-          <w:numId w:val="13"/>
-        </w:numPr>
-        <w:rPr>
-          <w:lang w:val="it-IT"/>
-        </w:rPr>
-      </w:pPr>
-      <w:r>
-        <w:rPr>
-          <w:lang w:val="it-IT"/>
-        </w:rPr>
-        <w:t xml:space="preserve">Che tipo di interfaccia </w:t>
-      </w:r>
-      <w:r>
-        <w:rPr>
-          <w:lang w:val="it-IT"/>
-        </w:rPr>
-        <w:t>si immagina?</w:t>
-      </w:r>
-    </w:p>
-    <w:p>
-      <w:pPr>
-        <w:numPr>
-          <w:ilvl w:val="0"/>
-          <w:numId w:val="13"/>
-        </w:numPr>
-        <w:rPr>
-          <w:lang w:val="it-IT"/>
-        </w:rPr>
-      </w:pPr>
-      <w:r>
-        <w:rPr>
-          <w:lang w:val="it-IT"/>
-        </w:rPr>
-        <w:t>Che prestazioni minime deve fornire il prodotto?</w:t>
-      </w:r>
-    </w:p>
-    <w:p>
-      <w:pPr>
-        <w:numPr>
-          <w:ilvl w:val="0"/>
-          <w:numId w:val="13"/>
-        </w:numPr>
-        <w:rPr>
-          <w:lang w:val="it-IT"/>
-        </w:rPr>
-      </w:pPr>
-      <w:r>
-        <w:rPr>
-          <w:lang w:val="it-IT"/>
-        </w:rPr>
-        <w:t>Che grado di sicurezza deve avere il prodotto?</w:t>
-      </w:r>
-    </w:p>
-    <w:p>
-      <w:pPr>
-        <w:numPr>
-          <w:ilvl w:val="0"/>
-          <w:numId w:val="13"/>
-        </w:numPr>
-        <w:rPr>
-          <w:lang w:val="it-IT"/>
-        </w:rPr>
-      </w:pPr>
-      <w:r>
-        <w:rPr>
-          <w:lang w:val="it-IT"/>
-        </w:rPr>
-        <w:t>…</w:t>
-      </w:r>
-    </w:p>
-    <w:p>
-      <w:pPr>
-        <w:rPr>
-          <w:lang w:val="it-IT"/>
-        </w:rPr>
-      </w:pPr>
-    </w:p>
-    <w:p>
-      <w:pPr>
-        <w:rPr>
-          <w:lang w:val="it-IT"/>
-        </w:rPr>
-      </w:pPr>
-      <w:r>
-        <w:rPr>
-          <w:lang w:val="it-IT"/>
-        </w:rPr>
-        <w:t xml:space="preserve">In base alla lista dei requisiti e all’analisi degli stessi, il progettista redige una </w:t>
-      </w:r>
-      <w:r>
-        <w:rPr>
-          <w:i/>
-          <w:lang w:val="it-IT"/>
-        </w:rPr>
-        <w:t>specifica dei requisiti</w:t>
-      </w:r>
-      <w:r>
-        <w:rPr>
-          <w:lang w:val="it-IT"/>
-        </w:rPr>
-        <w:t xml:space="preserve"> in cui elenca e descrive in modo dettagliato quali sono le funzionalità che il prodotto fornirà. La specifica dovrebbe essere abbastanza dettagliata da poter essere utilizzata come base per lo sviluppo, ma non troppo; ad esempio non dovrebbe contenere dettagli di implementazione, o definizioni dettagliate dell’interfaccia grafica a meno che questi non siano considerati cruciali. </w:t>
-      </w:r>
-      <w:r>
-        <w:rPr>
-          <w:lang w:val="it-IT"/>
-        </w:rPr>
-        <w:t>Non si deve scordare che i requisiti non rappresentano delle attività bensì delle caratteristiche che il prodotto dovrà possedere.</w:t>
-      </w:r>
-    </w:p>
-    <w:p>
-      <w:pPr>
-        <w:rPr>
-          <w:lang w:val="it-IT"/>
-        </w:rPr>
-      </w:pPr>
     </w:p>
     <w:tbl>
       <w:tblPr>
-        <w:tblW w:w="9630" w:type="dxa"/>
-        <w:tblCellSpacing w:w="0" w:type="dxa"/>
-        <w:tblInd w:w="-58" w:type="dxa"/>
-        <w:tblBorders>
-          <w:top w:val="outset" w:sz="6" w:space="0" w:color="000000"/>
-          <w:left w:val="outset" w:sz="6" w:space="0" w:color="000000"/>
-          <w:bottom w:val="outset" w:sz="6" w:space="0" w:color="000000"/>
-          <w:right w:val="outset" w:sz="6" w:space="0" w:color="000000"/>
-        </w:tblBorders>
-        <w:tblCellMar>
-          <w:top w:w="60" w:type="dxa"/>
-          <w:left w:w="60" w:type="dxa"/>
-          <w:bottom w:w="60" w:type="dxa"/>
-          <w:right w:w="60" w:type="dxa"/>
-        </w:tblCellMar>
-        <w:tblLook w:val="00A0" w:firstRow="1" w:lastRow="0" w:firstColumn="1" w:lastColumn="0" w:noHBand="0" w:noVBand="0"/>
+        <w:tblStyle w:val="Tabellasemplice-1"/>
+        <w:tblW w:w="0" w:type="auto"/>
+        <w:tblLook w:val="04A0" w:firstRow="1" w:lastRow="0" w:firstColumn="1" w:lastColumn="0" w:noHBand="0" w:noVBand="1"/>
       </w:tblPr>
       <w:tblGrid>
-        <w:gridCol w:w="1945"/>
-        <w:gridCol w:w="7685"/>
+        <w:gridCol w:w="4814"/>
+        <w:gridCol w:w="4814"/>
       </w:tblGrid>
       <w:tr>
         <w:trPr>
-          <w:trHeight w:val="251"/>
-          <w:tblCellSpacing w:w="0" w:type="dxa"/>
+          <w:cnfStyle w:val="100000000000" w:firstRow="1" w:lastRow="0" w:firstColumn="0" w:lastColumn="0" w:oddVBand="0" w:evenVBand="0" w:oddHBand="0" w:evenHBand="0" w:firstRowFirstColumn="0" w:firstRowLastColumn="0" w:lastRowFirstColumn="0" w:lastRowLastColumn="0"/>
+          <w:trHeight w:val="340"/>
         </w:trPr>
         <w:tc>
           <w:tcPr>
-            <w:tcW w:w="9630" w:type="dxa"/>
+            <w:cnfStyle w:val="001000000000" w:firstRow="0" w:lastRow="0" w:firstColumn="1" w:lastColumn="0" w:oddVBand="0" w:evenVBand="0" w:oddHBand="0" w:evenHBand="0" w:firstRowFirstColumn="0" w:firstRowLastColumn="0" w:lastRowFirstColumn="0" w:lastRowLastColumn="0"/>
+            <w:tcW w:w="9628" w:type="dxa"/>
             <w:gridSpan w:val="2"/>
-            <w:tcBorders>
-              <w:top w:val="outset" w:sz="6" w:space="0" w:color="000000"/>
-              <w:bottom w:val="outset" w:sz="6" w:space="0" w:color="000000"/>
-            </w:tcBorders>
+            <w:vAlign w:val="center"/>
           </w:tcPr>
           <w:p>
             <w:pPr>
-              <w:spacing w:before="100" w:beforeAutospacing="1"/>
               <w:jc w:val="center"/>
-              <w:rPr>
-                <w:b/>
-                <w:sz w:val="16"/>
-                <w:szCs w:val="16"/>
-              </w:rPr>
             </w:pPr>
             <w:r>
-              <w:rPr>
-                <w:b/>
-                <w:sz w:val="16"/>
-                <w:szCs w:val="16"/>
-              </w:rPr>
-              <w:t xml:space="preserve">ID: </w:t>
-            </w:r>
-            <w:r>
-              <w:rPr>
-                <w:b/>
-                <w:sz w:val="16"/>
-                <w:szCs w:val="16"/>
-              </w:rPr>
-              <w:t>REQ-0</w:t>
-            </w:r>
-            <w:r>
-              <w:rPr>
-                <w:b/>
-                <w:sz w:val="16"/>
-                <w:szCs w:val="16"/>
-              </w:rPr>
-              <w:t>12</w:t>
+              <w:t>ID: REQ-001</w:t>
             </w:r>
           </w:p>
         </w:tc>
       </w:tr>
       <w:tr>
         <w:trPr>
-          <w:tblCellSpacing w:w="0" w:type="dxa"/>
+          <w:cnfStyle w:val="000000100000" w:firstRow="0" w:lastRow="0" w:firstColumn="0" w:lastColumn="0" w:oddVBand="0" w:evenVBand="0" w:oddHBand="1" w:evenHBand="0" w:firstRowFirstColumn="0" w:firstRowLastColumn="0" w:lastRowFirstColumn="0" w:lastRowLastColumn="0"/>
+          <w:trHeight w:val="340"/>
         </w:trPr>
         <w:tc>
           <w:tcPr>
-            <w:tcW w:w="1945" w:type="dxa"/>
-            <w:tcBorders>
-              <w:top w:val="outset" w:sz="6" w:space="0" w:color="000000"/>
-              <w:bottom w:val="outset" w:sz="6" w:space="0" w:color="000000"/>
-              <w:right w:val="outset" w:sz="6" w:space="0" w:color="000000"/>
-            </w:tcBorders>
+            <w:cnfStyle w:val="001000000000" w:firstRow="0" w:lastRow="0" w:firstColumn="1" w:lastColumn="0" w:oddVBand="0" w:evenVBand="0" w:oddHBand="0" w:evenHBand="0" w:firstRowFirstColumn="0" w:firstRowLastColumn="0" w:lastRowFirstColumn="0" w:lastRowLastColumn="0"/>
+            <w:tcW w:w="4814" w:type="dxa"/>
+            <w:vAlign w:val="center"/>
           </w:tcPr>
           <w:p>
-            <w:pPr>
-              <w:spacing w:before="100" w:beforeAutospacing="1"/>
-              <w:rPr>
-                <w:b/>
-                <w:sz w:val="16"/>
-                <w:szCs w:val="16"/>
-              </w:rPr>
-            </w:pPr>
-            <w:r>
-              <w:rPr>
-                <w:b/>
-                <w:sz w:val="16"/>
-                <w:szCs w:val="16"/>
-              </w:rPr>
+            <w:r>
               <w:t>Nome</w:t>
             </w:r>
           </w:p>
         </w:tc>
         <w:tc>
           <w:tcPr>
-            <w:tcW w:w="7685" w:type="dxa"/>
-            <w:tcBorders>
-              <w:top w:val="outset" w:sz="6" w:space="0" w:color="000000"/>
-              <w:left w:val="outset" w:sz="6" w:space="0" w:color="000000"/>
-              <w:bottom w:val="outset" w:sz="6" w:space="0" w:color="000000"/>
-            </w:tcBorders>
+            <w:tcW w:w="4814" w:type="dxa"/>
+            <w:vAlign w:val="center"/>
           </w:tcPr>
           <w:p>
             <w:pPr>
-              <w:spacing w:before="100" w:beforeAutospacing="1"/>
-              <w:rPr>
-                <w:sz w:val="16"/>
-                <w:szCs w:val="16"/>
-              </w:rPr>
+              <w:cnfStyle w:val="000000100000" w:firstRow="0" w:lastRow="0" w:firstColumn="0" w:lastColumn="0" w:oddVBand="0" w:evenVBand="0" w:oddHBand="1" w:evenHBand="0" w:firstRowFirstColumn="0" w:firstRowLastColumn="0" w:lastRowFirstColumn="0" w:lastRowLastColumn="0"/>
             </w:pPr>
             <w:r>
-              <w:rPr>
-                <w:sz w:val="16"/>
-                <w:szCs w:val="16"/>
-              </w:rPr>
-              <w:t>Creazione interfaccia banca dati</w:t>
+              <w:t>Creare un applicativo web per la gestione della comunicazione casa/scuola</w:t>
             </w:r>
           </w:p>
         </w:tc>
       </w:tr>
       <w:tr>
         <w:trPr>
-          <w:tblCellSpacing w:w="0" w:type="dxa"/>
+          <w:trHeight w:val="340"/>
         </w:trPr>
         <w:tc>
           <w:tcPr>
-            <w:tcW w:w="1945" w:type="dxa"/>
-            <w:tcBorders>
-              <w:top w:val="outset" w:sz="6" w:space="0" w:color="000000"/>
-              <w:bottom w:val="outset" w:sz="6" w:space="0" w:color="000000"/>
-              <w:right w:val="outset" w:sz="6" w:space="0" w:color="000000"/>
-            </w:tcBorders>
+            <w:cnfStyle w:val="001000000000" w:firstRow="0" w:lastRow="0" w:firstColumn="1" w:lastColumn="0" w:oddVBand="0" w:evenVBand="0" w:oddHBand="0" w:evenHBand="0" w:firstRowFirstColumn="0" w:firstRowLastColumn="0" w:lastRowFirstColumn="0" w:lastRowLastColumn="0"/>
+            <w:tcW w:w="4814" w:type="dxa"/>
+            <w:vAlign w:val="center"/>
           </w:tcPr>
           <w:p>
-            <w:pPr>
-              <w:spacing w:before="100" w:beforeAutospacing="1"/>
-              <w:rPr>
-                <w:b/>
-                <w:sz w:val="16"/>
-                <w:szCs w:val="16"/>
-              </w:rPr>
-            </w:pPr>
-            <w:r>
-              <w:rPr>
-                <w:b/>
-                <w:sz w:val="16"/>
-                <w:szCs w:val="16"/>
-              </w:rPr>
+            <w:r>
               <w:t>Priorità</w:t>
             </w:r>
           </w:p>
         </w:tc>
         <w:tc>
           <w:tcPr>
-            <w:tcW w:w="7685" w:type="dxa"/>
-            <w:tcBorders>
-              <w:top w:val="outset" w:sz="6" w:space="0" w:color="000000"/>
-              <w:left w:val="outset" w:sz="6" w:space="0" w:color="000000"/>
-              <w:bottom w:val="outset" w:sz="6" w:space="0" w:color="000000"/>
-            </w:tcBorders>
+            <w:tcW w:w="4814" w:type="dxa"/>
+            <w:vAlign w:val="center"/>
           </w:tcPr>
           <w:p>
             <w:pPr>
-              <w:spacing w:before="100" w:beforeAutospacing="1"/>
-              <w:rPr>
-                <w:sz w:val="16"/>
-                <w:szCs w:val="16"/>
-              </w:rPr>
+              <w:cnfStyle w:val="000000000000" w:firstRow="0" w:lastRow="0" w:firstColumn="0" w:lastColumn="0" w:oddVBand="0" w:evenVBand="0" w:oddHBand="0" w:evenHBand="0" w:firstRowFirstColumn="0" w:firstRowLastColumn="0" w:lastRowFirstColumn="0" w:lastRowLastColumn="0"/>
             </w:pPr>
             <w:r>
-              <w:rPr>
-                <w:sz w:val="16"/>
-                <w:szCs w:val="16"/>
-              </w:rPr>
               <w:t>1</w:t>
             </w:r>
           </w:p>
@@ -3707,58 +3402,31 @@
       </w:tr>
       <w:tr>
         <w:trPr>
-          <w:tblCellSpacing w:w="0" w:type="dxa"/>
+          <w:cnfStyle w:val="000000100000" w:firstRow="0" w:lastRow="0" w:firstColumn="0" w:lastColumn="0" w:oddVBand="0" w:evenVBand="0" w:oddHBand="1" w:evenHBand="0" w:firstRowFirstColumn="0" w:firstRowLastColumn="0" w:lastRowFirstColumn="0" w:lastRowLastColumn="0"/>
+          <w:trHeight w:val="340"/>
         </w:trPr>
         <w:tc>
           <w:tcPr>
-            <w:tcW w:w="1945" w:type="dxa"/>
-            <w:tcBorders>
-              <w:top w:val="outset" w:sz="6" w:space="0" w:color="000000"/>
-              <w:bottom w:val="outset" w:sz="6" w:space="0" w:color="000000"/>
-              <w:right w:val="outset" w:sz="6" w:space="0" w:color="000000"/>
-            </w:tcBorders>
+            <w:cnfStyle w:val="001000000000" w:firstRow="0" w:lastRow="0" w:firstColumn="1" w:lastColumn="0" w:oddVBand="0" w:evenVBand="0" w:oddHBand="0" w:evenHBand="0" w:firstRowFirstColumn="0" w:firstRowLastColumn="0" w:lastRowFirstColumn="0" w:lastRowLastColumn="0"/>
+            <w:tcW w:w="4814" w:type="dxa"/>
+            <w:vAlign w:val="center"/>
           </w:tcPr>
           <w:p>
-            <w:pPr>
-              <w:spacing w:before="100" w:beforeAutospacing="1"/>
-              <w:rPr>
-                <w:b/>
-                <w:sz w:val="16"/>
-                <w:szCs w:val="16"/>
-              </w:rPr>
-            </w:pPr>
-            <w:r>
-              <w:rPr>
-                <w:b/>
-                <w:sz w:val="16"/>
-                <w:szCs w:val="16"/>
-              </w:rPr>
+            <w:r>
               <w:t>Versione</w:t>
             </w:r>
           </w:p>
         </w:tc>
         <w:tc>
           <w:tcPr>
-            <w:tcW w:w="7685" w:type="dxa"/>
-            <w:tcBorders>
-              <w:top w:val="outset" w:sz="6" w:space="0" w:color="000000"/>
-              <w:left w:val="outset" w:sz="6" w:space="0" w:color="000000"/>
-              <w:bottom w:val="outset" w:sz="6" w:space="0" w:color="000000"/>
-            </w:tcBorders>
+            <w:tcW w:w="4814" w:type="dxa"/>
+            <w:vAlign w:val="center"/>
           </w:tcPr>
           <w:p>
             <w:pPr>
-              <w:spacing w:before="100" w:beforeAutospacing="1"/>
-              <w:rPr>
-                <w:sz w:val="16"/>
-                <w:szCs w:val="16"/>
-              </w:rPr>
+              <w:cnfStyle w:val="000000100000" w:firstRow="0" w:lastRow="0" w:firstColumn="0" w:lastColumn="0" w:oddVBand="0" w:evenVBand="0" w:oddHBand="1" w:evenHBand="0" w:firstRowFirstColumn="0" w:firstRowLastColumn="0" w:lastRowFirstColumn="0" w:lastRowLastColumn="0"/>
             </w:pPr>
             <w:r>
-              <w:rPr>
-                <w:sz w:val="16"/>
-                <w:szCs w:val="16"/>
-              </w:rPr>
               <w:t>1.0</w:t>
             </w:r>
           </w:p>
@@ -3766,407 +3434,1956 @@
       </w:tr>
       <w:tr>
         <w:trPr>
-          <w:tblCellSpacing w:w="0" w:type="dxa"/>
+          <w:trHeight w:val="340"/>
         </w:trPr>
         <w:tc>
           <w:tcPr>
-            <w:tcW w:w="1945" w:type="dxa"/>
-            <w:tcBorders>
-              <w:top w:val="outset" w:sz="6" w:space="0" w:color="000000"/>
-              <w:bottom w:val="outset" w:sz="6" w:space="0" w:color="000000"/>
-              <w:right w:val="outset" w:sz="6" w:space="0" w:color="000000"/>
-            </w:tcBorders>
+            <w:cnfStyle w:val="001000000000" w:firstRow="0" w:lastRow="0" w:firstColumn="1" w:lastColumn="0" w:oddVBand="0" w:evenVBand="0" w:oddHBand="0" w:evenHBand="0" w:firstRowFirstColumn="0" w:firstRowLastColumn="0" w:lastRowFirstColumn="0" w:lastRowLastColumn="0"/>
+            <w:tcW w:w="4814" w:type="dxa"/>
+            <w:vAlign w:val="center"/>
           </w:tcPr>
           <w:p>
-            <w:pPr>
-              <w:spacing w:before="100" w:beforeAutospacing="1"/>
-              <w:rPr>
-                <w:b/>
-                <w:sz w:val="16"/>
-                <w:szCs w:val="16"/>
-              </w:rPr>
-            </w:pPr>
-            <w:r>
-              <w:rPr>
-                <w:b/>
-                <w:sz w:val="16"/>
-                <w:szCs w:val="16"/>
-              </w:rPr>
+            <w:bookmarkStart w:id="7" w:name="_GoBack" w:colFirst="1" w:colLast="1"/>
+            <w:r>
               <w:t>Note</w:t>
             </w:r>
           </w:p>
         </w:tc>
         <w:tc>
           <w:tcPr>
-            <w:tcW w:w="7685" w:type="dxa"/>
-            <w:tcBorders>
-              <w:top w:val="outset" w:sz="6" w:space="0" w:color="000000"/>
-              <w:left w:val="outset" w:sz="6" w:space="0" w:color="000000"/>
-              <w:bottom w:val="outset" w:sz="6" w:space="0" w:color="000000"/>
-            </w:tcBorders>
+            <w:tcW w:w="4814" w:type="dxa"/>
+            <w:vAlign w:val="center"/>
           </w:tcPr>
           <w:p>
             <w:pPr>
-              <w:spacing w:before="100" w:beforeAutospacing="1"/>
-              <w:rPr>
-                <w:sz w:val="16"/>
-                <w:szCs w:val="16"/>
-              </w:rPr>
+              <w:cnfStyle w:val="000000000000" w:firstRow="0" w:lastRow="0" w:firstColumn="0" w:lastColumn="0" w:oddVBand="0" w:evenVBand="0" w:oddHBand="0" w:evenHBand="0" w:firstRowFirstColumn="0" w:firstRowLastColumn="0" w:lastRowFirstColumn="0" w:lastRowLastColumn="0"/>
             </w:pPr>
             <w:r>
-              <w:rPr>
-                <w:sz w:val="16"/>
-                <w:szCs w:val="16"/>
-              </w:rPr>
-              <w:t>Si necessitano i permessi di root / Dipende dal requisito REQ-001 (Creazione DB)</w:t>
+              <w:t>Questo è il requisito principale e i sotto requisiti rappresentano le varie funzionalità</w:t>
+            </w:r>
+            <w:r>
+              <w:t xml:space="preserve"> del prodotto</w:t>
+            </w:r>
+            <w:r>
+              <w:t xml:space="preserve"> richieste del committente.</w:t>
+            </w:r>
+          </w:p>
+        </w:tc>
+      </w:tr>
+      <w:bookmarkEnd w:id="7"/>
+      <w:tr>
+        <w:trPr>
+          <w:cnfStyle w:val="000000100000" w:firstRow="0" w:lastRow="0" w:firstColumn="0" w:lastColumn="0" w:oddVBand="0" w:evenVBand="0" w:oddHBand="1" w:evenHBand="0" w:firstRowFirstColumn="0" w:firstRowLastColumn="0" w:lastRowFirstColumn="0" w:lastRowLastColumn="0"/>
+          <w:trHeight w:val="340"/>
+        </w:trPr>
+        <w:tc>
+          <w:tcPr>
+            <w:cnfStyle w:val="001000000000" w:firstRow="0" w:lastRow="0" w:firstColumn="1" w:lastColumn="0" w:oddVBand="0" w:evenVBand="0" w:oddHBand="0" w:evenHBand="0" w:firstRowFirstColumn="0" w:firstRowLastColumn="0" w:lastRowFirstColumn="0" w:lastRowLastColumn="0"/>
+            <w:tcW w:w="9628" w:type="dxa"/>
+            <w:gridSpan w:val="2"/>
+            <w:vAlign w:val="center"/>
+          </w:tcPr>
+          <w:p>
+            <w:pPr>
+              <w:jc w:val="center"/>
+            </w:pPr>
+            <w:r>
+              <w:t>Sotto requisiti</w:t>
             </w:r>
           </w:p>
         </w:tc>
       </w:tr>
       <w:tr>
         <w:trPr>
-          <w:tblCellSpacing w:w="0" w:type="dxa"/>
+          <w:trHeight w:val="340"/>
         </w:trPr>
         <w:tc>
           <w:tcPr>
-            <w:tcW w:w="9630" w:type="dxa"/>
-            <w:gridSpan w:val="2"/>
-            <w:tcBorders>
-              <w:top w:val="outset" w:sz="6" w:space="0" w:color="000000"/>
-              <w:bottom w:val="outset" w:sz="6" w:space="0" w:color="000000"/>
-            </w:tcBorders>
+            <w:cnfStyle w:val="001000000000" w:firstRow="0" w:lastRow="0" w:firstColumn="1" w:lastColumn="0" w:oddVBand="0" w:evenVBand="0" w:oddHBand="0" w:evenHBand="0" w:firstRowFirstColumn="0" w:firstRowLastColumn="0" w:lastRowFirstColumn="0" w:lastRowLastColumn="0"/>
+            <w:tcW w:w="4814" w:type="dxa"/>
+            <w:vAlign w:val="center"/>
+          </w:tcPr>
+          <w:p>
+            <w:r>
+              <w:t>001</w:t>
+            </w:r>
+          </w:p>
+        </w:tc>
+        <w:tc>
+          <w:tcPr>
+            <w:tcW w:w="4814" w:type="dxa"/>
+            <w:vAlign w:val="center"/>
           </w:tcPr>
           <w:p>
             <w:pPr>
-              <w:spacing w:before="100" w:beforeAutospacing="1"/>
-              <w:jc w:val="center"/>
-              <w:rPr>
-                <w:sz w:val="16"/>
-                <w:szCs w:val="16"/>
-              </w:rPr>
+              <w:cnfStyle w:val="000000000000" w:firstRow="0" w:lastRow="0" w:firstColumn="0" w:lastColumn="0" w:oddVBand="0" w:evenVBand="0" w:oddHBand="0" w:evenHBand="0" w:firstRowFirstColumn="0" w:firstRowLastColumn="0" w:lastRowFirstColumn="0" w:lastRowLastColumn="0"/>
             </w:pPr>
             <w:r>
-              <w:rPr>
-                <w:b/>
-                <w:bCs/>
-                <w:sz w:val="16"/>
-                <w:szCs w:val="16"/>
-              </w:rPr>
-              <w:t>Sotto requisiti</w:t>
+              <w:t>A</w:t>
+            </w:r>
+            <w:r>
+              <w:t>mministrazione</w:t>
+            </w:r>
+            <w:r>
+              <w:t xml:space="preserve"> (REQ-002)</w:t>
             </w:r>
           </w:p>
         </w:tc>
       </w:tr>
       <w:tr>
         <w:trPr>
-          <w:tblCellSpacing w:w="0" w:type="dxa"/>
+          <w:cnfStyle w:val="000000100000" w:firstRow="0" w:lastRow="0" w:firstColumn="0" w:lastColumn="0" w:oddVBand="0" w:evenVBand="0" w:oddHBand="1" w:evenHBand="0" w:firstRowFirstColumn="0" w:firstRowLastColumn="0" w:lastRowFirstColumn="0" w:lastRowLastColumn="0"/>
+          <w:trHeight w:val="340"/>
         </w:trPr>
         <w:tc>
           <w:tcPr>
-            <w:tcW w:w="1945" w:type="dxa"/>
-            <w:tcBorders>
-              <w:top w:val="outset" w:sz="6" w:space="0" w:color="000000"/>
-              <w:bottom w:val="outset" w:sz="6" w:space="0" w:color="000000"/>
-              <w:right w:val="outset" w:sz="6" w:space="0" w:color="000000"/>
-            </w:tcBorders>
+            <w:cnfStyle w:val="001000000000" w:firstRow="0" w:lastRow="0" w:firstColumn="1" w:lastColumn="0" w:oddVBand="0" w:evenVBand="0" w:oddHBand="0" w:evenHBand="0" w:firstRowFirstColumn="0" w:firstRowLastColumn="0" w:lastRowFirstColumn="0" w:lastRowLastColumn="0"/>
+            <w:tcW w:w="4814" w:type="dxa"/>
+            <w:vAlign w:val="center"/>
           </w:tcPr>
           <w:p>
-            <w:pPr>
-              <w:spacing w:before="100" w:beforeAutospacing="1"/>
-              <w:rPr>
-                <w:b/>
-                <w:sz w:val="16"/>
-                <w:szCs w:val="16"/>
-              </w:rPr>
-            </w:pPr>
-            <w:r>
-              <w:rPr>
-                <w:b/>
-                <w:bCs/>
-                <w:sz w:val="16"/>
-                <w:szCs w:val="16"/>
-              </w:rPr>
-              <w:t>001</w:t>
+            <w:r>
+              <w:t>002</w:t>
             </w:r>
           </w:p>
         </w:tc>
         <w:tc>
           <w:tcPr>
-            <w:tcW w:w="7685" w:type="dxa"/>
-            <w:tcBorders>
-              <w:top w:val="outset" w:sz="6" w:space="0" w:color="000000"/>
-              <w:left w:val="outset" w:sz="6" w:space="0" w:color="000000"/>
-              <w:bottom w:val="outset" w:sz="6" w:space="0" w:color="000000"/>
-            </w:tcBorders>
+            <w:tcW w:w="4814" w:type="dxa"/>
+            <w:vAlign w:val="center"/>
           </w:tcPr>
           <w:p>
             <w:pPr>
-              <w:spacing w:before="100" w:beforeAutospacing="1"/>
-              <w:rPr>
-                <w:sz w:val="16"/>
-                <w:szCs w:val="16"/>
-              </w:rPr>
+              <w:cnfStyle w:val="000000100000" w:firstRow="0" w:lastRow="0" w:firstColumn="0" w:lastColumn="0" w:oddVBand="0" w:evenVBand="0" w:oddHBand="1" w:evenHBand="0" w:firstRowFirstColumn="0" w:firstRowLastColumn="0" w:lastRowFirstColumn="0" w:lastRowLastColumn="0"/>
             </w:pPr>
             <w:r>
-              <w:rPr>
-                <w:sz w:val="16"/>
-                <w:szCs w:val="16"/>
-              </w:rPr>
-              <w:t>Si necessita una maschera di login</w:t>
+              <w:t>Sistema di login (REQ-003)</w:t>
             </w:r>
           </w:p>
         </w:tc>
       </w:tr>
       <w:tr>
         <w:trPr>
-          <w:tblCellSpacing w:w="0" w:type="dxa"/>
+          <w:trHeight w:val="340"/>
         </w:trPr>
         <w:tc>
           <w:tcPr>
-            <w:tcW w:w="1945" w:type="dxa"/>
-            <w:tcBorders>
-              <w:top w:val="outset" w:sz="6" w:space="0" w:color="000000"/>
-              <w:bottom w:val="outset" w:sz="6" w:space="0" w:color="000000"/>
-              <w:right w:val="outset" w:sz="6" w:space="0" w:color="000000"/>
-            </w:tcBorders>
+            <w:cnfStyle w:val="001000000000" w:firstRow="0" w:lastRow="0" w:firstColumn="1" w:lastColumn="0" w:oddVBand="0" w:evenVBand="0" w:oddHBand="0" w:evenHBand="0" w:firstRowFirstColumn="0" w:firstRowLastColumn="0" w:lastRowFirstColumn="0" w:lastRowLastColumn="0"/>
+            <w:tcW w:w="4814" w:type="dxa"/>
+            <w:vAlign w:val="center"/>
           </w:tcPr>
           <w:p>
-            <w:pPr>
-              <w:spacing w:before="100" w:beforeAutospacing="1"/>
-              <w:rPr>
-                <w:b/>
-                <w:sz w:val="16"/>
-                <w:szCs w:val="16"/>
-              </w:rPr>
-            </w:pPr>
-            <w:r>
-              <w:rPr>
-                <w:b/>
-                <w:bCs/>
-                <w:sz w:val="16"/>
-                <w:szCs w:val="16"/>
-              </w:rPr>
-              <w:t>002</w:t>
+            <w:r>
+              <w:t>003</w:t>
             </w:r>
           </w:p>
         </w:tc>
         <w:tc>
           <w:tcPr>
-            <w:tcW w:w="7685" w:type="dxa"/>
-            <w:tcBorders>
-              <w:top w:val="outset" w:sz="6" w:space="0" w:color="000000"/>
-              <w:left w:val="outset" w:sz="6" w:space="0" w:color="000000"/>
-              <w:bottom w:val="outset" w:sz="6" w:space="0" w:color="000000"/>
-            </w:tcBorders>
+            <w:tcW w:w="4814" w:type="dxa"/>
+            <w:vAlign w:val="center"/>
           </w:tcPr>
           <w:p>
             <w:pPr>
-              <w:spacing w:before="100" w:beforeAutospacing="1"/>
-              <w:rPr>
-                <w:sz w:val="16"/>
-                <w:szCs w:val="16"/>
-              </w:rPr>
+              <w:cnfStyle w:val="000000000000" w:firstRow="0" w:lastRow="0" w:firstColumn="0" w:lastColumn="0" w:oddVBand="0" w:evenVBand="0" w:oddHBand="0" w:evenHBand="0" w:firstRowFirstColumn="0" w:firstRowLastColumn="0" w:lastRowFirstColumn="0" w:lastRowLastColumn="0"/>
             </w:pPr>
             <w:r>
-              <w:rPr>
-                <w:sz w:val="16"/>
-                <w:szCs w:val="16"/>
-              </w:rPr>
-              <w:t>Si dovranno poter immettere nuovi allievi</w:t>
+              <w:t>Schede degli studenti</w:t>
+            </w:r>
+            <w:r>
+              <w:t xml:space="preserve"> (REQ-004)</w:t>
             </w:r>
           </w:p>
         </w:tc>
       </w:tr>
       <w:tr>
         <w:trPr>
-          <w:tblCellSpacing w:w="0" w:type="dxa"/>
+          <w:cnfStyle w:val="000000100000" w:firstRow="0" w:lastRow="0" w:firstColumn="0" w:lastColumn="0" w:oddVBand="0" w:evenVBand="0" w:oddHBand="1" w:evenHBand="0" w:firstRowFirstColumn="0" w:firstRowLastColumn="0" w:lastRowFirstColumn="0" w:lastRowLastColumn="0"/>
+          <w:trHeight w:val="340"/>
         </w:trPr>
         <w:tc>
           <w:tcPr>
-            <w:tcW w:w="1945" w:type="dxa"/>
-            <w:tcBorders>
-              <w:top w:val="outset" w:sz="6" w:space="0" w:color="000000"/>
-              <w:bottom w:val="outset" w:sz="6" w:space="0" w:color="000000"/>
-              <w:right w:val="outset" w:sz="6" w:space="0" w:color="000000"/>
-            </w:tcBorders>
+            <w:cnfStyle w:val="001000000000" w:firstRow="0" w:lastRow="0" w:firstColumn="1" w:lastColumn="0" w:oddVBand="0" w:evenVBand="0" w:oddHBand="0" w:evenHBand="0" w:firstRowFirstColumn="0" w:firstRowLastColumn="0" w:lastRowFirstColumn="0" w:lastRowLastColumn="0"/>
+            <w:tcW w:w="4814" w:type="dxa"/>
+            <w:vAlign w:val="center"/>
           </w:tcPr>
           <w:p>
-            <w:pPr>
-              <w:spacing w:before="100" w:beforeAutospacing="1"/>
-              <w:rPr>
-                <w:b/>
-                <w:sz w:val="16"/>
-                <w:szCs w:val="16"/>
-              </w:rPr>
-            </w:pPr>
-            <w:r>
-              <w:rPr>
-                <w:b/>
-                <w:bCs/>
-                <w:sz w:val="16"/>
-                <w:szCs w:val="16"/>
-              </w:rPr>
-              <w:t>003</w:t>
+            <w:r>
+              <w:t>004</w:t>
             </w:r>
           </w:p>
         </w:tc>
         <w:tc>
           <w:tcPr>
-            <w:tcW w:w="7685" w:type="dxa"/>
-            <w:tcBorders>
-              <w:top w:val="outset" w:sz="6" w:space="0" w:color="000000"/>
-              <w:left w:val="outset" w:sz="6" w:space="0" w:color="000000"/>
-              <w:bottom w:val="outset" w:sz="6" w:space="0" w:color="000000"/>
-            </w:tcBorders>
+            <w:tcW w:w="4814" w:type="dxa"/>
+            <w:vAlign w:val="center"/>
           </w:tcPr>
           <w:p>
             <w:pPr>
-              <w:spacing w:before="100" w:beforeAutospacing="1"/>
-              <w:rPr>
-                <w:sz w:val="16"/>
-                <w:szCs w:val="16"/>
-              </w:rPr>
+              <w:cnfStyle w:val="000000100000" w:firstRow="0" w:lastRow="0" w:firstColumn="0" w:lastColumn="0" w:oddVBand="0" w:evenVBand="0" w:oddHBand="1" w:evenHBand="0" w:firstRowFirstColumn="0" w:firstRowLastColumn="0" w:lastRowFirstColumn="0" w:lastRowLastColumn="0"/>
             </w:pPr>
             <w:r>
-              <w:rPr>
-                <w:sz w:val="16"/>
-                <w:szCs w:val="16"/>
-              </w:rPr>
-              <w:t>Dovrà essere possibile la ricerca di allievi</w:t>
+              <w:t>Calendario (REQ-005)</w:t>
+            </w:r>
+          </w:p>
+        </w:tc>
+      </w:tr>
+      <w:tr>
+        <w:trPr>
+          <w:trHeight w:val="340"/>
+        </w:trPr>
+        <w:tc>
+          <w:tcPr>
+            <w:cnfStyle w:val="001000000000" w:firstRow="0" w:lastRow="0" w:firstColumn="1" w:lastColumn="0" w:oddVBand="0" w:evenVBand="0" w:oddHBand="0" w:evenHBand="0" w:firstRowFirstColumn="0" w:firstRowLastColumn="0" w:lastRowFirstColumn="0" w:lastRowLastColumn="0"/>
+            <w:tcW w:w="4814" w:type="dxa"/>
+            <w:vAlign w:val="center"/>
+          </w:tcPr>
+          <w:p>
+            <w:r>
+              <w:t>005</w:t>
+            </w:r>
+          </w:p>
+        </w:tc>
+        <w:tc>
+          <w:tcPr>
+            <w:tcW w:w="4814" w:type="dxa"/>
+            <w:vAlign w:val="center"/>
+          </w:tcPr>
+          <w:p>
+            <w:pPr>
+              <w:cnfStyle w:val="000000000000" w:firstRow="0" w:lastRow="0" w:firstColumn="0" w:lastColumn="0" w:oddVBand="0" w:evenVBand="0" w:oddHBand="0" w:evenHBand="0" w:firstRowFirstColumn="0" w:firstRowLastColumn="0" w:lastRowFirstColumn="0" w:lastRowLastColumn="0"/>
+            </w:pPr>
+            <w:r>
+              <w:t>Pagina del docente (REQ-006)</w:t>
+            </w:r>
+          </w:p>
+        </w:tc>
+      </w:tr>
+      <w:tr>
+        <w:trPr>
+          <w:cnfStyle w:val="000000100000" w:firstRow="0" w:lastRow="0" w:firstColumn="0" w:lastColumn="0" w:oddVBand="0" w:evenVBand="0" w:oddHBand="1" w:evenHBand="0" w:firstRowFirstColumn="0" w:firstRowLastColumn="0" w:lastRowFirstColumn="0" w:lastRowLastColumn="0"/>
+          <w:trHeight w:val="340"/>
+        </w:trPr>
+        <w:tc>
+          <w:tcPr>
+            <w:cnfStyle w:val="001000000000" w:firstRow="0" w:lastRow="0" w:firstColumn="1" w:lastColumn="0" w:oddVBand="0" w:evenVBand="0" w:oddHBand="0" w:evenHBand="0" w:firstRowFirstColumn="0" w:firstRowLastColumn="0" w:lastRowFirstColumn="0" w:lastRowLastColumn="0"/>
+            <w:tcW w:w="4814" w:type="dxa"/>
+            <w:vAlign w:val="center"/>
+          </w:tcPr>
+          <w:p>
+            <w:r>
+              <w:t>006</w:t>
+            </w:r>
+          </w:p>
+        </w:tc>
+        <w:tc>
+          <w:tcPr>
+            <w:tcW w:w="4814" w:type="dxa"/>
+            <w:vAlign w:val="center"/>
+          </w:tcPr>
+          <w:p>
+            <w:pPr>
+              <w:cnfStyle w:val="000000100000" w:firstRow="0" w:lastRow="0" w:firstColumn="0" w:lastColumn="0" w:oddVBand="0" w:evenVBand="0" w:oddHBand="1" w:evenHBand="0" w:firstRowFirstColumn="0" w:firstRowLastColumn="0" w:lastRowFirstColumn="0" w:lastRowLastColumn="0"/>
+            </w:pPr>
+            <w:r>
+              <w:t>Caricamento verifica (REQ-007)</w:t>
             </w:r>
           </w:p>
         </w:tc>
       </w:tr>
     </w:tbl>
     <w:p/>
-    <w:p>
-      <w:pPr>
-        <w:rPr>
-          <w:b/>
-        </w:rPr>
-      </w:pPr>
-      <w:r>
-        <w:rPr>
-          <w:b/>
-        </w:rPr>
-        <w:t>Spiegazione elementi tabella dei requisiti:</w:t>
-      </w:r>
-    </w:p>
     <w:p/>
     <w:p>
-      <w:r>
-        <w:rPr>
-          <w:b/>
-        </w:rPr>
-        <w:t>ID</w:t>
-      </w:r>
-      <w:r>
-        <w:t>: identificativo univoco del requisito</w:t>
-      </w:r>
-    </w:p>
-    <w:p>
-      <w:r>
-        <w:rPr>
-          <w:b/>
-        </w:rPr>
-        <w:t>Nome</w:t>
-      </w:r>
-      <w:r>
-        <w:t>: breve descrizione del requisito</w:t>
-      </w:r>
-    </w:p>
-    <w:p>
-      <w:r>
-        <w:rPr>
-          <w:b/>
-        </w:rPr>
-        <w:lastRenderedPageBreak/>
-        <w:t>Priorità</w:t>
-      </w:r>
-      <w:r>
-        <w:t>: indica l’importanza di un requisito nell’insieme del progetto, definita assieme al committente. Ad esempio poter disporre di report con colonne di colori diversi ha priorità minore rispetto al fatto di avere un database con gli elementi al suo interno. Solitamente si definiscono al massimo di 2-3 livelli di priorità.</w:t>
-      </w:r>
-    </w:p>
-    <w:p>
-      <w:r>
-        <w:rPr>
-          <w:b/>
-        </w:rPr>
-        <w:t>Versione</w:t>
-      </w:r>
-      <w:r>
-        <w:t xml:space="preserve">: indica la versione del requisito. Ogni modifica del requisito avrà una versione aggiornata. </w:t>
-      </w:r>
-    </w:p>
-    <w:p>
-      <w:r>
-        <w:t>Sulla documentazione apparirà solamente l’ultima versione, mentre le vecchie dovranno essere inserite nei diari.</w:t>
-      </w:r>
-    </w:p>
-    <w:p>
-      <w:r>
-        <w:rPr>
-          <w:b/>
-        </w:rPr>
-        <w:t>Note</w:t>
-      </w:r>
-      <w:r>
-        <w:t>: eventuali osservazioni importanti o riferimenti ad altri requisiti.</w:t>
-      </w:r>
-    </w:p>
-    <w:p>
-      <w:r>
-        <w:rPr>
-          <w:b/>
-        </w:rPr>
-        <w:t>Sotto requisiti</w:t>
-      </w:r>
-      <w:r>
-        <w:t xml:space="preserve">: elementi che compongono il requisito. </w:t>
-      </w:r>
-    </w:p>
-    <w:p>
-      <w:pPr>
-        <w:rPr>
-          <w:lang w:val="it-IT"/>
-        </w:rPr>
-      </w:pPr>
-    </w:p>
-    <w:p>
-      <w:pPr>
-        <w:rPr>
-          <w:lang w:val="it-IT"/>
-        </w:rPr>
-      </w:pPr>
-    </w:p>
-    <w:p>
-      <w:pPr>
-        <w:rPr>
-          <w:lang w:val="it-IT"/>
-        </w:rPr>
-      </w:pPr>
-    </w:p>
-    <w:p>
-      <w:pPr>
-        <w:rPr>
-          <w:lang w:val="it-IT"/>
-        </w:rPr>
-      </w:pPr>
-    </w:p>
+      <w:pPr>
+        <w:rPr>
+          <w:lang w:val="it-IT"/>
+        </w:rPr>
+      </w:pPr>
+    </w:p>
+    <w:tbl>
+      <w:tblPr>
+        <w:tblStyle w:val="Tabellasemplice-1"/>
+        <w:tblW w:w="0" w:type="auto"/>
+        <w:tblLook w:val="04A0" w:firstRow="1" w:lastRow="0" w:firstColumn="1" w:lastColumn="0" w:noHBand="0" w:noVBand="1"/>
+      </w:tblPr>
+      <w:tblGrid>
+        <w:gridCol w:w="4814"/>
+        <w:gridCol w:w="4814"/>
+      </w:tblGrid>
+      <w:tr>
+        <w:trPr>
+          <w:cnfStyle w:val="100000000000" w:firstRow="1" w:lastRow="0" w:firstColumn="0" w:lastColumn="0" w:oddVBand="0" w:evenVBand="0" w:oddHBand="0" w:evenHBand="0" w:firstRowFirstColumn="0" w:firstRowLastColumn="0" w:lastRowFirstColumn="0" w:lastRowLastColumn="0"/>
+          <w:trHeight w:val="340"/>
+        </w:trPr>
+        <w:tc>
+          <w:tcPr>
+            <w:cnfStyle w:val="001000000000" w:firstRow="0" w:lastRow="0" w:firstColumn="1" w:lastColumn="0" w:oddVBand="0" w:evenVBand="0" w:oddHBand="0" w:evenHBand="0" w:firstRowFirstColumn="0" w:firstRowLastColumn="0" w:lastRowFirstColumn="0" w:lastRowLastColumn="0"/>
+            <w:tcW w:w="9628" w:type="dxa"/>
+            <w:gridSpan w:val="2"/>
+            <w:vAlign w:val="center"/>
+          </w:tcPr>
+          <w:p>
+            <w:pPr>
+              <w:jc w:val="center"/>
+            </w:pPr>
+            <w:r>
+              <w:t>ID: REQ-00</w:t>
+            </w:r>
+            <w:r>
+              <w:t>2</w:t>
+            </w:r>
+          </w:p>
+        </w:tc>
+      </w:tr>
+      <w:tr>
+        <w:trPr>
+          <w:cnfStyle w:val="000000100000" w:firstRow="0" w:lastRow="0" w:firstColumn="0" w:lastColumn="0" w:oddVBand="0" w:evenVBand="0" w:oddHBand="1" w:evenHBand="0" w:firstRowFirstColumn="0" w:firstRowLastColumn="0" w:lastRowFirstColumn="0" w:lastRowLastColumn="0"/>
+          <w:trHeight w:val="340"/>
+        </w:trPr>
+        <w:tc>
+          <w:tcPr>
+            <w:cnfStyle w:val="001000000000" w:firstRow="0" w:lastRow="0" w:firstColumn="1" w:lastColumn="0" w:oddVBand="0" w:evenVBand="0" w:oddHBand="0" w:evenHBand="0" w:firstRowFirstColumn="0" w:firstRowLastColumn="0" w:lastRowFirstColumn="0" w:lastRowLastColumn="0"/>
+            <w:tcW w:w="4814" w:type="dxa"/>
+            <w:vAlign w:val="center"/>
+          </w:tcPr>
+          <w:p>
+            <w:r>
+              <w:t>Nome</w:t>
+            </w:r>
+          </w:p>
+        </w:tc>
+        <w:tc>
+          <w:tcPr>
+            <w:tcW w:w="4814" w:type="dxa"/>
+            <w:vAlign w:val="center"/>
+          </w:tcPr>
+          <w:p>
+            <w:pPr>
+              <w:cnfStyle w:val="000000100000" w:firstRow="0" w:lastRow="0" w:firstColumn="0" w:lastColumn="0" w:oddVBand="0" w:evenVBand="0" w:oddHBand="1" w:evenHBand="0" w:firstRowFirstColumn="0" w:firstRowLastColumn="0" w:lastRowFirstColumn="0" w:lastRowLastColumn="0"/>
+            </w:pPr>
+            <w:r>
+              <w:t>Amministrazione</w:t>
+            </w:r>
+          </w:p>
+        </w:tc>
+      </w:tr>
+      <w:tr>
+        <w:trPr>
+          <w:trHeight w:val="340"/>
+        </w:trPr>
+        <w:tc>
+          <w:tcPr>
+            <w:cnfStyle w:val="001000000000" w:firstRow="0" w:lastRow="0" w:firstColumn="1" w:lastColumn="0" w:oddVBand="0" w:evenVBand="0" w:oddHBand="0" w:evenHBand="0" w:firstRowFirstColumn="0" w:firstRowLastColumn="0" w:lastRowFirstColumn="0" w:lastRowLastColumn="0"/>
+            <w:tcW w:w="4814" w:type="dxa"/>
+            <w:vAlign w:val="center"/>
+          </w:tcPr>
+          <w:p>
+            <w:r>
+              <w:t>Priorità</w:t>
+            </w:r>
+          </w:p>
+        </w:tc>
+        <w:tc>
+          <w:tcPr>
+            <w:tcW w:w="4814" w:type="dxa"/>
+            <w:vAlign w:val="center"/>
+          </w:tcPr>
+          <w:p>
+            <w:pPr>
+              <w:cnfStyle w:val="000000000000" w:firstRow="0" w:lastRow="0" w:firstColumn="0" w:lastColumn="0" w:oddVBand="0" w:evenVBand="0" w:oddHBand="0" w:evenHBand="0" w:firstRowFirstColumn="0" w:firstRowLastColumn="0" w:lastRowFirstColumn="0" w:lastRowLastColumn="0"/>
+            </w:pPr>
+            <w:r>
+              <w:t>2</w:t>
+            </w:r>
+          </w:p>
+        </w:tc>
+      </w:tr>
+      <w:tr>
+        <w:trPr>
+          <w:cnfStyle w:val="000000100000" w:firstRow="0" w:lastRow="0" w:firstColumn="0" w:lastColumn="0" w:oddVBand="0" w:evenVBand="0" w:oddHBand="1" w:evenHBand="0" w:firstRowFirstColumn="0" w:firstRowLastColumn="0" w:lastRowFirstColumn="0" w:lastRowLastColumn="0"/>
+          <w:trHeight w:val="340"/>
+        </w:trPr>
+        <w:tc>
+          <w:tcPr>
+            <w:cnfStyle w:val="001000000000" w:firstRow="0" w:lastRow="0" w:firstColumn="1" w:lastColumn="0" w:oddVBand="0" w:evenVBand="0" w:oddHBand="0" w:evenHBand="0" w:firstRowFirstColumn="0" w:firstRowLastColumn="0" w:lastRowFirstColumn="0" w:lastRowLastColumn="0"/>
+            <w:tcW w:w="4814" w:type="dxa"/>
+            <w:vAlign w:val="center"/>
+          </w:tcPr>
+          <w:p>
+            <w:r>
+              <w:t>Versione</w:t>
+            </w:r>
+          </w:p>
+        </w:tc>
+        <w:tc>
+          <w:tcPr>
+            <w:tcW w:w="4814" w:type="dxa"/>
+            <w:vAlign w:val="center"/>
+          </w:tcPr>
+          <w:p>
+            <w:pPr>
+              <w:cnfStyle w:val="000000100000" w:firstRow="0" w:lastRow="0" w:firstColumn="0" w:lastColumn="0" w:oddVBand="0" w:evenVBand="0" w:oddHBand="1" w:evenHBand="0" w:firstRowFirstColumn="0" w:firstRowLastColumn="0" w:lastRowFirstColumn="0" w:lastRowLastColumn="0"/>
+            </w:pPr>
+            <w:r>
+              <w:t>1.0</w:t>
+            </w:r>
+          </w:p>
+        </w:tc>
+      </w:tr>
+      <w:tr>
+        <w:trPr>
+          <w:trHeight w:val="340"/>
+        </w:trPr>
+        <w:tc>
+          <w:tcPr>
+            <w:cnfStyle w:val="001000000000" w:firstRow="0" w:lastRow="0" w:firstColumn="1" w:lastColumn="0" w:oddVBand="0" w:evenVBand="0" w:oddHBand="0" w:evenHBand="0" w:firstRowFirstColumn="0" w:firstRowLastColumn="0" w:lastRowFirstColumn="0" w:lastRowLastColumn="0"/>
+            <w:tcW w:w="4814" w:type="dxa"/>
+            <w:vAlign w:val="center"/>
+          </w:tcPr>
+          <w:p>
+            <w:r>
+              <w:t>Note</w:t>
+            </w:r>
+          </w:p>
+        </w:tc>
+        <w:tc>
+          <w:tcPr>
+            <w:tcW w:w="4814" w:type="dxa"/>
+            <w:vAlign w:val="center"/>
+          </w:tcPr>
+          <w:p>
+            <w:pPr>
+              <w:cnfStyle w:val="000000000000" w:firstRow="0" w:lastRow="0" w:firstColumn="0" w:lastColumn="0" w:oddVBand="0" w:evenVBand="0" w:oddHBand="0" w:evenHBand="0" w:firstRowFirstColumn="0" w:firstRowLastColumn="0" w:lastRowFirstColumn="0" w:lastRowLastColumn="0"/>
+            </w:pPr>
+            <w:r>
+              <w:t xml:space="preserve">È presente un </w:t>
+            </w:r>
+            <w:r>
+              <w:t xml:space="preserve">utente </w:t>
+            </w:r>
+            <w:r>
+              <w:t>amministratore che può accedere al sito e ai dati in modo completo</w:t>
+            </w:r>
+            <w:r>
+              <w:t>.</w:t>
+            </w:r>
+          </w:p>
+        </w:tc>
+      </w:tr>
+      <w:tr>
+        <w:trPr>
+          <w:cnfStyle w:val="000000100000" w:firstRow="0" w:lastRow="0" w:firstColumn="0" w:lastColumn="0" w:oddVBand="0" w:evenVBand="0" w:oddHBand="1" w:evenHBand="0" w:firstRowFirstColumn="0" w:firstRowLastColumn="0" w:lastRowFirstColumn="0" w:lastRowLastColumn="0"/>
+          <w:trHeight w:val="340"/>
+        </w:trPr>
+        <w:tc>
+          <w:tcPr>
+            <w:cnfStyle w:val="001000000000" w:firstRow="0" w:lastRow="0" w:firstColumn="1" w:lastColumn="0" w:oddVBand="0" w:evenVBand="0" w:oddHBand="0" w:evenHBand="0" w:firstRowFirstColumn="0" w:firstRowLastColumn="0" w:lastRowFirstColumn="0" w:lastRowLastColumn="0"/>
+            <w:tcW w:w="9628" w:type="dxa"/>
+            <w:gridSpan w:val="2"/>
+            <w:vAlign w:val="center"/>
+          </w:tcPr>
+          <w:p>
+            <w:pPr>
+              <w:jc w:val="center"/>
+            </w:pPr>
+            <w:r>
+              <w:t>Sotto requisiti</w:t>
+            </w:r>
+          </w:p>
+        </w:tc>
+      </w:tr>
+      <w:tr>
+        <w:trPr>
+          <w:trHeight w:val="340"/>
+        </w:trPr>
+        <w:tc>
+          <w:tcPr>
+            <w:cnfStyle w:val="001000000000" w:firstRow="0" w:lastRow="0" w:firstColumn="1" w:lastColumn="0" w:oddVBand="0" w:evenVBand="0" w:oddHBand="0" w:evenHBand="0" w:firstRowFirstColumn="0" w:firstRowLastColumn="0" w:lastRowFirstColumn="0" w:lastRowLastColumn="0"/>
+            <w:tcW w:w="4814" w:type="dxa"/>
+            <w:vAlign w:val="center"/>
+          </w:tcPr>
+          <w:p>
+            <w:r>
+              <w:t>001</w:t>
+            </w:r>
+          </w:p>
+        </w:tc>
+        <w:tc>
+          <w:tcPr>
+            <w:tcW w:w="4814" w:type="dxa"/>
+            <w:vAlign w:val="center"/>
+          </w:tcPr>
+          <w:p>
+            <w:pPr>
+              <w:cnfStyle w:val="000000000000" w:firstRow="0" w:lastRow="0" w:firstColumn="0" w:lastColumn="0" w:oddVBand="0" w:evenVBand="0" w:oddHBand="0" w:evenHBand="0" w:firstRowFirstColumn="0" w:firstRowLastColumn="0" w:lastRowFirstColumn="0" w:lastRowLastColumn="0"/>
+            </w:pPr>
+            <w:r>
+              <w:t>L’amministratore può creare, cancellare e modificare i vari campi direttamente da una pagina.</w:t>
+            </w:r>
+          </w:p>
+        </w:tc>
+      </w:tr>
+      <w:tr>
+        <w:trPr>
+          <w:cnfStyle w:val="000000100000" w:firstRow="0" w:lastRow="0" w:firstColumn="0" w:lastColumn="0" w:oddVBand="0" w:evenVBand="0" w:oddHBand="1" w:evenHBand="0" w:firstRowFirstColumn="0" w:firstRowLastColumn="0" w:lastRowFirstColumn="0" w:lastRowLastColumn="0"/>
+          <w:trHeight w:val="340"/>
+        </w:trPr>
+        <w:tc>
+          <w:tcPr>
+            <w:cnfStyle w:val="001000000000" w:firstRow="0" w:lastRow="0" w:firstColumn="1" w:lastColumn="0" w:oddVBand="0" w:evenVBand="0" w:oddHBand="0" w:evenHBand="0" w:firstRowFirstColumn="0" w:firstRowLastColumn="0" w:lastRowFirstColumn="0" w:lastRowLastColumn="0"/>
+            <w:tcW w:w="4814" w:type="dxa"/>
+            <w:vAlign w:val="center"/>
+          </w:tcPr>
+          <w:p>
+            <w:r>
+              <w:t>002</w:t>
+            </w:r>
+          </w:p>
+        </w:tc>
+        <w:tc>
+          <w:tcPr>
+            <w:tcW w:w="4814" w:type="dxa"/>
+            <w:vAlign w:val="center"/>
+          </w:tcPr>
+          <w:p>
+            <w:pPr>
+              <w:cnfStyle w:val="000000100000" w:firstRow="0" w:lastRow="0" w:firstColumn="0" w:lastColumn="0" w:oddVBand="0" w:evenVBand="0" w:oddHBand="1" w:evenHBand="0" w:firstRowFirstColumn="0" w:firstRowLastColumn="0" w:lastRowFirstColumn="0" w:lastRowLastColumn="0"/>
+            </w:pPr>
+            <w:r>
+              <w:t>L’amministratore deve poter creare nuovi utenti specificando lo username (nome.cognome).</w:t>
+            </w:r>
+          </w:p>
+        </w:tc>
+      </w:tr>
+      <w:tr>
+        <w:trPr>
+          <w:trHeight w:val="340"/>
+        </w:trPr>
+        <w:tc>
+          <w:tcPr>
+            <w:cnfStyle w:val="001000000000" w:firstRow="0" w:lastRow="0" w:firstColumn="1" w:lastColumn="0" w:oddVBand="0" w:evenVBand="0" w:oddHBand="0" w:evenHBand="0" w:firstRowFirstColumn="0" w:firstRowLastColumn="0" w:lastRowFirstColumn="0" w:lastRowLastColumn="0"/>
+            <w:tcW w:w="4814" w:type="dxa"/>
+            <w:vAlign w:val="center"/>
+          </w:tcPr>
+          <w:p>
+            <w:r>
+              <w:t>003</w:t>
+            </w:r>
+          </w:p>
+        </w:tc>
+        <w:tc>
+          <w:tcPr>
+            <w:tcW w:w="4814" w:type="dxa"/>
+            <w:vAlign w:val="center"/>
+          </w:tcPr>
+          <w:p>
+            <w:pPr>
+              <w:cnfStyle w:val="000000000000" w:firstRow="0" w:lastRow="0" w:firstColumn="0" w:lastColumn="0" w:oddVBand="0" w:evenVBand="0" w:oddHBand="0" w:evenHBand="0" w:firstRowFirstColumn="0" w:firstRowLastColumn="0" w:lastRowFirstColumn="0" w:lastRowLastColumn="0"/>
+            </w:pPr>
+            <w:r>
+              <w:t>C’è una</w:t>
+            </w:r>
+            <w:r>
+              <w:t xml:space="preserve"> pagina di amministrazione </w:t>
+            </w:r>
+            <w:r>
+              <w:t>dove l’admin può visualizzare e creare utenti, classi e materie.</w:t>
+            </w:r>
+          </w:p>
+        </w:tc>
+      </w:tr>
+    </w:tbl>
+    <w:p>
+      <w:pPr>
+        <w:rPr>
+          <w:lang w:val="it-IT"/>
+        </w:rPr>
+      </w:pPr>
+    </w:p>
+    <w:p>
+      <w:pPr>
+        <w:rPr>
+          <w:lang w:val="it-IT"/>
+        </w:rPr>
+      </w:pPr>
+      <w:r>
+        <w:rPr>
+          <w:lang w:val="it-IT"/>
+        </w:rPr>
+        <w:br w:type="page"/>
+      </w:r>
+    </w:p>
+    <w:p>
+      <w:pPr>
+        <w:rPr>
+          <w:lang w:val="it-IT"/>
+        </w:rPr>
+      </w:pPr>
+    </w:p>
+    <w:tbl>
+      <w:tblPr>
+        <w:tblStyle w:val="Tabellasemplice-1"/>
+        <w:tblW w:w="0" w:type="auto"/>
+        <w:tblLook w:val="04A0" w:firstRow="1" w:lastRow="0" w:firstColumn="1" w:lastColumn="0" w:noHBand="0" w:noVBand="1"/>
+      </w:tblPr>
+      <w:tblGrid>
+        <w:gridCol w:w="4814"/>
+        <w:gridCol w:w="4814"/>
+      </w:tblGrid>
+      <w:tr>
+        <w:trPr>
+          <w:cnfStyle w:val="100000000000" w:firstRow="1" w:lastRow="0" w:firstColumn="0" w:lastColumn="0" w:oddVBand="0" w:evenVBand="0" w:oddHBand="0" w:evenHBand="0" w:firstRowFirstColumn="0" w:firstRowLastColumn="0" w:lastRowFirstColumn="0" w:lastRowLastColumn="0"/>
+          <w:trHeight w:val="340"/>
+        </w:trPr>
+        <w:tc>
+          <w:tcPr>
+            <w:cnfStyle w:val="001000000000" w:firstRow="0" w:lastRow="0" w:firstColumn="1" w:lastColumn="0" w:oddVBand="0" w:evenVBand="0" w:oddHBand="0" w:evenHBand="0" w:firstRowFirstColumn="0" w:firstRowLastColumn="0" w:lastRowFirstColumn="0" w:lastRowLastColumn="0"/>
+            <w:tcW w:w="9628" w:type="dxa"/>
+            <w:gridSpan w:val="2"/>
+            <w:vAlign w:val="center"/>
+          </w:tcPr>
+          <w:p>
+            <w:pPr>
+              <w:jc w:val="center"/>
+            </w:pPr>
+            <w:r>
+              <w:t>ID: REQ-00</w:t>
+            </w:r>
+            <w:r>
+              <w:t>3</w:t>
+            </w:r>
+          </w:p>
+        </w:tc>
+      </w:tr>
+      <w:tr>
+        <w:trPr>
+          <w:cnfStyle w:val="000000100000" w:firstRow="0" w:lastRow="0" w:firstColumn="0" w:lastColumn="0" w:oddVBand="0" w:evenVBand="0" w:oddHBand="1" w:evenHBand="0" w:firstRowFirstColumn="0" w:firstRowLastColumn="0" w:lastRowFirstColumn="0" w:lastRowLastColumn="0"/>
+          <w:trHeight w:val="340"/>
+        </w:trPr>
+        <w:tc>
+          <w:tcPr>
+            <w:cnfStyle w:val="001000000000" w:firstRow="0" w:lastRow="0" w:firstColumn="1" w:lastColumn="0" w:oddVBand="0" w:evenVBand="0" w:oddHBand="0" w:evenHBand="0" w:firstRowFirstColumn="0" w:firstRowLastColumn="0" w:lastRowFirstColumn="0" w:lastRowLastColumn="0"/>
+            <w:tcW w:w="4814" w:type="dxa"/>
+            <w:vAlign w:val="center"/>
+          </w:tcPr>
+          <w:p>
+            <w:r>
+              <w:t>Nome</w:t>
+            </w:r>
+          </w:p>
+        </w:tc>
+        <w:tc>
+          <w:tcPr>
+            <w:tcW w:w="4814" w:type="dxa"/>
+            <w:vAlign w:val="center"/>
+          </w:tcPr>
+          <w:p>
+            <w:pPr>
+              <w:cnfStyle w:val="000000100000" w:firstRow="0" w:lastRow="0" w:firstColumn="0" w:lastColumn="0" w:oddVBand="0" w:evenVBand="0" w:oddHBand="1" w:evenHBand="0" w:firstRowFirstColumn="0" w:firstRowLastColumn="0" w:lastRowFirstColumn="0" w:lastRowLastColumn="0"/>
+            </w:pPr>
+            <w:r>
+              <w:t>Sistema di login</w:t>
+            </w:r>
+          </w:p>
+        </w:tc>
+      </w:tr>
+      <w:tr>
+        <w:trPr>
+          <w:trHeight w:val="340"/>
+        </w:trPr>
+        <w:tc>
+          <w:tcPr>
+            <w:cnfStyle w:val="001000000000" w:firstRow="0" w:lastRow="0" w:firstColumn="1" w:lastColumn="0" w:oddVBand="0" w:evenVBand="0" w:oddHBand="0" w:evenHBand="0" w:firstRowFirstColumn="0" w:firstRowLastColumn="0" w:lastRowFirstColumn="0" w:lastRowLastColumn="0"/>
+            <w:tcW w:w="4814" w:type="dxa"/>
+            <w:vAlign w:val="center"/>
+          </w:tcPr>
+          <w:p>
+            <w:r>
+              <w:t>Priorità</w:t>
+            </w:r>
+          </w:p>
+        </w:tc>
+        <w:tc>
+          <w:tcPr>
+            <w:tcW w:w="4814" w:type="dxa"/>
+            <w:vAlign w:val="center"/>
+          </w:tcPr>
+          <w:p>
+            <w:pPr>
+              <w:cnfStyle w:val="000000000000" w:firstRow="0" w:lastRow="0" w:firstColumn="0" w:lastColumn="0" w:oddVBand="0" w:evenVBand="0" w:oddHBand="0" w:evenHBand="0" w:firstRowFirstColumn="0" w:firstRowLastColumn="0" w:lastRowFirstColumn="0" w:lastRowLastColumn="0"/>
+            </w:pPr>
+            <w:r>
+              <w:t>1</w:t>
+            </w:r>
+          </w:p>
+        </w:tc>
+      </w:tr>
+      <w:tr>
+        <w:trPr>
+          <w:cnfStyle w:val="000000100000" w:firstRow="0" w:lastRow="0" w:firstColumn="0" w:lastColumn="0" w:oddVBand="0" w:evenVBand="0" w:oddHBand="1" w:evenHBand="0" w:firstRowFirstColumn="0" w:firstRowLastColumn="0" w:lastRowFirstColumn="0" w:lastRowLastColumn="0"/>
+          <w:trHeight w:val="340"/>
+        </w:trPr>
+        <w:tc>
+          <w:tcPr>
+            <w:cnfStyle w:val="001000000000" w:firstRow="0" w:lastRow="0" w:firstColumn="1" w:lastColumn="0" w:oddVBand="0" w:evenVBand="0" w:oddHBand="0" w:evenHBand="0" w:firstRowFirstColumn="0" w:firstRowLastColumn="0" w:lastRowFirstColumn="0" w:lastRowLastColumn="0"/>
+            <w:tcW w:w="4814" w:type="dxa"/>
+            <w:vAlign w:val="center"/>
+          </w:tcPr>
+          <w:p>
+            <w:r>
+              <w:t>Versione</w:t>
+            </w:r>
+          </w:p>
+        </w:tc>
+        <w:tc>
+          <w:tcPr>
+            <w:tcW w:w="4814" w:type="dxa"/>
+            <w:vAlign w:val="center"/>
+          </w:tcPr>
+          <w:p>
+            <w:pPr>
+              <w:cnfStyle w:val="000000100000" w:firstRow="0" w:lastRow="0" w:firstColumn="0" w:lastColumn="0" w:oddVBand="0" w:evenVBand="0" w:oddHBand="1" w:evenHBand="0" w:firstRowFirstColumn="0" w:firstRowLastColumn="0" w:lastRowFirstColumn="0" w:lastRowLastColumn="0"/>
+            </w:pPr>
+            <w:r>
+              <w:t>1.0</w:t>
+            </w:r>
+          </w:p>
+        </w:tc>
+      </w:tr>
+      <w:tr>
+        <w:trPr>
+          <w:trHeight w:val="340"/>
+        </w:trPr>
+        <w:tc>
+          <w:tcPr>
+            <w:cnfStyle w:val="001000000000" w:firstRow="0" w:lastRow="0" w:firstColumn="1" w:lastColumn="0" w:oddVBand="0" w:evenVBand="0" w:oddHBand="0" w:evenHBand="0" w:firstRowFirstColumn="0" w:firstRowLastColumn="0" w:lastRowFirstColumn="0" w:lastRowLastColumn="0"/>
+            <w:tcW w:w="4814" w:type="dxa"/>
+            <w:vAlign w:val="center"/>
+          </w:tcPr>
+          <w:p>
+            <w:r>
+              <w:t>Note</w:t>
+            </w:r>
+          </w:p>
+        </w:tc>
+        <w:tc>
+          <w:tcPr>
+            <w:tcW w:w="4814" w:type="dxa"/>
+            <w:vAlign w:val="center"/>
+          </w:tcPr>
+          <w:p>
+            <w:pPr>
+              <w:cnfStyle w:val="000000000000" w:firstRow="0" w:lastRow="0" w:firstColumn="0" w:lastColumn="0" w:oddVBand="0" w:evenVBand="0" w:oddHBand="0" w:evenHBand="0" w:firstRowFirstColumn="0" w:firstRowLastColumn="0" w:lastRowFirstColumn="0" w:lastRowLastColumn="0"/>
+            </w:pPr>
+            <w:r>
+              <w:t>Il sistema di login permette agli utenti di accedere ai rispettivi contenuti.</w:t>
+            </w:r>
+          </w:p>
+        </w:tc>
+      </w:tr>
+      <w:tr>
+        <w:trPr>
+          <w:cnfStyle w:val="000000100000" w:firstRow="0" w:lastRow="0" w:firstColumn="0" w:lastColumn="0" w:oddVBand="0" w:evenVBand="0" w:oddHBand="1" w:evenHBand="0" w:firstRowFirstColumn="0" w:firstRowLastColumn="0" w:lastRowFirstColumn="0" w:lastRowLastColumn="0"/>
+          <w:trHeight w:val="340"/>
+        </w:trPr>
+        <w:tc>
+          <w:tcPr>
+            <w:cnfStyle w:val="001000000000" w:firstRow="0" w:lastRow="0" w:firstColumn="1" w:lastColumn="0" w:oddVBand="0" w:evenVBand="0" w:oddHBand="0" w:evenHBand="0" w:firstRowFirstColumn="0" w:firstRowLastColumn="0" w:lastRowFirstColumn="0" w:lastRowLastColumn="0"/>
+            <w:tcW w:w="9628" w:type="dxa"/>
+            <w:gridSpan w:val="2"/>
+            <w:vAlign w:val="center"/>
+          </w:tcPr>
+          <w:p>
+            <w:pPr>
+              <w:jc w:val="center"/>
+            </w:pPr>
+            <w:r>
+              <w:t>Sotto requisiti</w:t>
+            </w:r>
+          </w:p>
+        </w:tc>
+      </w:tr>
+      <w:tr>
+        <w:trPr>
+          <w:trHeight w:val="340"/>
+        </w:trPr>
+        <w:tc>
+          <w:tcPr>
+            <w:cnfStyle w:val="001000000000" w:firstRow="0" w:lastRow="0" w:firstColumn="1" w:lastColumn="0" w:oddVBand="0" w:evenVBand="0" w:oddHBand="0" w:evenHBand="0" w:firstRowFirstColumn="0" w:firstRowLastColumn="0" w:lastRowFirstColumn="0" w:lastRowLastColumn="0"/>
+            <w:tcW w:w="4814" w:type="dxa"/>
+            <w:vAlign w:val="center"/>
+          </w:tcPr>
+          <w:p>
+            <w:r>
+              <w:t>001</w:t>
+            </w:r>
+          </w:p>
+        </w:tc>
+        <w:tc>
+          <w:tcPr>
+            <w:tcW w:w="4814" w:type="dxa"/>
+            <w:vAlign w:val="center"/>
+          </w:tcPr>
+          <w:p>
+            <w:pPr>
+              <w:cnfStyle w:val="000000000000" w:firstRow="0" w:lastRow="0" w:firstColumn="0" w:lastColumn="0" w:oddVBand="0" w:evenVBand="0" w:oddHBand="0" w:evenHBand="0" w:firstRowFirstColumn="0" w:firstRowLastColumn="0" w:lastRowFirstColumn="0" w:lastRowLastColumn="0"/>
+            </w:pPr>
+            <w:r>
+              <w:t xml:space="preserve">Quando l’admin inserisce un nuovo utente, questo riceve una mail con una password provvisoria e durante il login </w:t>
+            </w:r>
+            <w:r>
+              <w:t>ne viene fatta inserire una nuova.</w:t>
+            </w:r>
+          </w:p>
+        </w:tc>
+      </w:tr>
+      <w:tr>
+        <w:trPr>
+          <w:cnfStyle w:val="000000100000" w:firstRow="0" w:lastRow="0" w:firstColumn="0" w:lastColumn="0" w:oddVBand="0" w:evenVBand="0" w:oddHBand="1" w:evenHBand="0" w:firstRowFirstColumn="0" w:firstRowLastColumn="0" w:lastRowFirstColumn="0" w:lastRowLastColumn="0"/>
+          <w:trHeight w:val="340"/>
+        </w:trPr>
+        <w:tc>
+          <w:tcPr>
+            <w:cnfStyle w:val="001000000000" w:firstRow="0" w:lastRow="0" w:firstColumn="1" w:lastColumn="0" w:oddVBand="0" w:evenVBand="0" w:oddHBand="0" w:evenHBand="0" w:firstRowFirstColumn="0" w:firstRowLastColumn="0" w:lastRowFirstColumn="0" w:lastRowLastColumn="0"/>
+            <w:tcW w:w="4814" w:type="dxa"/>
+            <w:vAlign w:val="center"/>
+          </w:tcPr>
+          <w:p>
+            <w:r>
+              <w:t>002</w:t>
+            </w:r>
+          </w:p>
+        </w:tc>
+        <w:tc>
+          <w:tcPr>
+            <w:tcW w:w="4814" w:type="dxa"/>
+            <w:vAlign w:val="center"/>
+          </w:tcPr>
+          <w:p>
+            <w:pPr>
+              <w:cnfStyle w:val="000000100000" w:firstRow="0" w:lastRow="0" w:firstColumn="0" w:lastColumn="0" w:oddVBand="0" w:evenVBand="0" w:oddHBand="1" w:evenHBand="0" w:firstRowFirstColumn="0" w:firstRowLastColumn="0" w:lastRowFirstColumn="0" w:lastRowLastColumn="0"/>
+            </w:pPr>
+            <w:r>
+              <w:t>Quando si dimentica la password si può richiederne una nuova.</w:t>
+            </w:r>
+          </w:p>
+        </w:tc>
+      </w:tr>
+      <w:tr>
+        <w:trPr>
+          <w:trHeight w:val="340"/>
+        </w:trPr>
+        <w:tc>
+          <w:tcPr>
+            <w:cnfStyle w:val="001000000000" w:firstRow="0" w:lastRow="0" w:firstColumn="1" w:lastColumn="0" w:oddVBand="0" w:evenVBand="0" w:oddHBand="0" w:evenHBand="0" w:firstRowFirstColumn="0" w:firstRowLastColumn="0" w:lastRowFirstColumn="0" w:lastRowLastColumn="0"/>
+            <w:tcW w:w="4814" w:type="dxa"/>
+            <w:vAlign w:val="center"/>
+          </w:tcPr>
+          <w:p>
+            <w:r>
+              <w:t>003</w:t>
+            </w:r>
+          </w:p>
+        </w:tc>
+        <w:tc>
+          <w:tcPr>
+            <w:tcW w:w="4814" w:type="dxa"/>
+            <w:vAlign w:val="center"/>
+          </w:tcPr>
+          <w:p>
+            <w:pPr>
+              <w:cnfStyle w:val="000000000000" w:firstRow="0" w:lastRow="0" w:firstColumn="0" w:lastColumn="0" w:oddVBand="0" w:evenVBand="0" w:oddHBand="0" w:evenHBand="0" w:firstRowFirstColumn="0" w:firstRowLastColumn="0" w:lastRowFirstColumn="0" w:lastRowLastColumn="0"/>
+            </w:pPr>
+            <w:r>
+              <w:t>I tipi di utenti (docenti, genitori, studenti) possono accedere solo ai rispettivi contenuti.</w:t>
+            </w:r>
+          </w:p>
+        </w:tc>
+      </w:tr>
+    </w:tbl>
     <w:p/>
+    <w:p/>
+    <w:p/>
+    <w:tbl>
+      <w:tblPr>
+        <w:tblStyle w:val="Tabellasemplice-1"/>
+        <w:tblW w:w="0" w:type="auto"/>
+        <w:tblLook w:val="04A0" w:firstRow="1" w:lastRow="0" w:firstColumn="1" w:lastColumn="0" w:noHBand="0" w:noVBand="1"/>
+      </w:tblPr>
+      <w:tblGrid>
+        <w:gridCol w:w="4814"/>
+        <w:gridCol w:w="4814"/>
+      </w:tblGrid>
+      <w:tr>
+        <w:trPr>
+          <w:cnfStyle w:val="100000000000" w:firstRow="1" w:lastRow="0" w:firstColumn="0" w:lastColumn="0" w:oddVBand="0" w:evenVBand="0" w:oddHBand="0" w:evenHBand="0" w:firstRowFirstColumn="0" w:firstRowLastColumn="0" w:lastRowFirstColumn="0" w:lastRowLastColumn="0"/>
+          <w:trHeight w:val="340"/>
+        </w:trPr>
+        <w:tc>
+          <w:tcPr>
+            <w:cnfStyle w:val="001000000000" w:firstRow="0" w:lastRow="0" w:firstColumn="1" w:lastColumn="0" w:oddVBand="0" w:evenVBand="0" w:oddHBand="0" w:evenHBand="0" w:firstRowFirstColumn="0" w:firstRowLastColumn="0" w:lastRowFirstColumn="0" w:lastRowLastColumn="0"/>
+            <w:tcW w:w="9628" w:type="dxa"/>
+            <w:gridSpan w:val="2"/>
+            <w:vAlign w:val="center"/>
+          </w:tcPr>
+          <w:p>
+            <w:pPr>
+              <w:jc w:val="center"/>
+            </w:pPr>
+            <w:r>
+              <w:t>ID: REQ-00</w:t>
+            </w:r>
+            <w:r>
+              <w:t>4</w:t>
+            </w:r>
+          </w:p>
+        </w:tc>
+      </w:tr>
+      <w:tr>
+        <w:trPr>
+          <w:cnfStyle w:val="000000100000" w:firstRow="0" w:lastRow="0" w:firstColumn="0" w:lastColumn="0" w:oddVBand="0" w:evenVBand="0" w:oddHBand="1" w:evenHBand="0" w:firstRowFirstColumn="0" w:firstRowLastColumn="0" w:lastRowFirstColumn="0" w:lastRowLastColumn="0"/>
+          <w:trHeight w:val="340"/>
+        </w:trPr>
+        <w:tc>
+          <w:tcPr>
+            <w:cnfStyle w:val="001000000000" w:firstRow="0" w:lastRow="0" w:firstColumn="1" w:lastColumn="0" w:oddVBand="0" w:evenVBand="0" w:oddHBand="0" w:evenHBand="0" w:firstRowFirstColumn="0" w:firstRowLastColumn="0" w:lastRowFirstColumn="0" w:lastRowLastColumn="0"/>
+            <w:tcW w:w="4814" w:type="dxa"/>
+            <w:vAlign w:val="center"/>
+          </w:tcPr>
+          <w:p>
+            <w:r>
+              <w:t>Nome</w:t>
+            </w:r>
+          </w:p>
+        </w:tc>
+        <w:tc>
+          <w:tcPr>
+            <w:tcW w:w="4814" w:type="dxa"/>
+            <w:vAlign w:val="center"/>
+          </w:tcPr>
+          <w:p>
+            <w:pPr>
+              <w:cnfStyle w:val="000000100000" w:firstRow="0" w:lastRow="0" w:firstColumn="0" w:lastColumn="0" w:oddVBand="0" w:evenVBand="0" w:oddHBand="1" w:evenHBand="0" w:firstRowFirstColumn="0" w:firstRowLastColumn="0" w:lastRowFirstColumn="0" w:lastRowLastColumn="0"/>
+            </w:pPr>
+            <w:r>
+              <w:t>Schede degli studenti</w:t>
+            </w:r>
+          </w:p>
+        </w:tc>
+      </w:tr>
+      <w:tr>
+        <w:trPr>
+          <w:trHeight w:val="340"/>
+        </w:trPr>
+        <w:tc>
+          <w:tcPr>
+            <w:cnfStyle w:val="001000000000" w:firstRow="0" w:lastRow="0" w:firstColumn="1" w:lastColumn="0" w:oddVBand="0" w:evenVBand="0" w:oddHBand="0" w:evenHBand="0" w:firstRowFirstColumn="0" w:firstRowLastColumn="0" w:lastRowFirstColumn="0" w:lastRowLastColumn="0"/>
+            <w:tcW w:w="4814" w:type="dxa"/>
+            <w:vAlign w:val="center"/>
+          </w:tcPr>
+          <w:p>
+            <w:r>
+              <w:t>Priorità</w:t>
+            </w:r>
+          </w:p>
+        </w:tc>
+        <w:tc>
+          <w:tcPr>
+            <w:tcW w:w="4814" w:type="dxa"/>
+            <w:vAlign w:val="center"/>
+          </w:tcPr>
+          <w:p>
+            <w:pPr>
+              <w:cnfStyle w:val="000000000000" w:firstRow="0" w:lastRow="0" w:firstColumn="0" w:lastColumn="0" w:oddVBand="0" w:evenVBand="0" w:oddHBand="0" w:evenHBand="0" w:firstRowFirstColumn="0" w:firstRowLastColumn="0" w:lastRowFirstColumn="0" w:lastRowLastColumn="0"/>
+            </w:pPr>
+            <w:r>
+              <w:t>1</w:t>
+            </w:r>
+          </w:p>
+        </w:tc>
+      </w:tr>
+      <w:tr>
+        <w:trPr>
+          <w:cnfStyle w:val="000000100000" w:firstRow="0" w:lastRow="0" w:firstColumn="0" w:lastColumn="0" w:oddVBand="0" w:evenVBand="0" w:oddHBand="1" w:evenHBand="0" w:firstRowFirstColumn="0" w:firstRowLastColumn="0" w:lastRowFirstColumn="0" w:lastRowLastColumn="0"/>
+          <w:trHeight w:val="340"/>
+        </w:trPr>
+        <w:tc>
+          <w:tcPr>
+            <w:cnfStyle w:val="001000000000" w:firstRow="0" w:lastRow="0" w:firstColumn="1" w:lastColumn="0" w:oddVBand="0" w:evenVBand="0" w:oddHBand="0" w:evenHBand="0" w:firstRowFirstColumn="0" w:firstRowLastColumn="0" w:lastRowFirstColumn="0" w:lastRowLastColumn="0"/>
+            <w:tcW w:w="4814" w:type="dxa"/>
+            <w:vAlign w:val="center"/>
+          </w:tcPr>
+          <w:p>
+            <w:r>
+              <w:t>Versione</w:t>
+            </w:r>
+          </w:p>
+        </w:tc>
+        <w:tc>
+          <w:tcPr>
+            <w:tcW w:w="4814" w:type="dxa"/>
+            <w:vAlign w:val="center"/>
+          </w:tcPr>
+          <w:p>
+            <w:pPr>
+              <w:cnfStyle w:val="000000100000" w:firstRow="0" w:lastRow="0" w:firstColumn="0" w:lastColumn="0" w:oddVBand="0" w:evenVBand="0" w:oddHBand="1" w:evenHBand="0" w:firstRowFirstColumn="0" w:firstRowLastColumn="0" w:lastRowFirstColumn="0" w:lastRowLastColumn="0"/>
+            </w:pPr>
+            <w:r>
+              <w:t>1.0</w:t>
+            </w:r>
+          </w:p>
+        </w:tc>
+      </w:tr>
+      <w:tr>
+        <w:trPr>
+          <w:trHeight w:val="340"/>
+        </w:trPr>
+        <w:tc>
+          <w:tcPr>
+            <w:cnfStyle w:val="001000000000" w:firstRow="0" w:lastRow="0" w:firstColumn="1" w:lastColumn="0" w:oddVBand="0" w:evenVBand="0" w:oddHBand="0" w:evenHBand="0" w:firstRowFirstColumn="0" w:firstRowLastColumn="0" w:lastRowFirstColumn="0" w:lastRowLastColumn="0"/>
+            <w:tcW w:w="4814" w:type="dxa"/>
+            <w:vAlign w:val="center"/>
+          </w:tcPr>
+          <w:p>
+            <w:r>
+              <w:t>Note</w:t>
+            </w:r>
+          </w:p>
+        </w:tc>
+        <w:tc>
+          <w:tcPr>
+            <w:tcW w:w="4814" w:type="dxa"/>
+            <w:vAlign w:val="center"/>
+          </w:tcPr>
+          <w:p>
+            <w:pPr>
+              <w:cnfStyle w:val="000000000000" w:firstRow="0" w:lastRow="0" w:firstColumn="0" w:lastColumn="0" w:oddVBand="0" w:evenVBand="0" w:oddHBand="0" w:evenHBand="0" w:firstRowFirstColumn="0" w:firstRowLastColumn="0" w:lastRowFirstColumn="0" w:lastRowLastColumn="0"/>
+            </w:pPr>
+            <w:r>
+              <w:t>Ogni studente è rappresentato da una scheda che mostra delle informazioni.</w:t>
+            </w:r>
+          </w:p>
+        </w:tc>
+      </w:tr>
+      <w:tr>
+        <w:trPr>
+          <w:cnfStyle w:val="000000100000" w:firstRow="0" w:lastRow="0" w:firstColumn="0" w:lastColumn="0" w:oddVBand="0" w:evenVBand="0" w:oddHBand="1" w:evenHBand="0" w:firstRowFirstColumn="0" w:firstRowLastColumn="0" w:lastRowFirstColumn="0" w:lastRowLastColumn="0"/>
+          <w:trHeight w:val="340"/>
+        </w:trPr>
+        <w:tc>
+          <w:tcPr>
+            <w:cnfStyle w:val="001000000000" w:firstRow="0" w:lastRow="0" w:firstColumn="1" w:lastColumn="0" w:oddVBand="0" w:evenVBand="0" w:oddHBand="0" w:evenHBand="0" w:firstRowFirstColumn="0" w:firstRowLastColumn="0" w:lastRowFirstColumn="0" w:lastRowLastColumn="0"/>
+            <w:tcW w:w="9628" w:type="dxa"/>
+            <w:gridSpan w:val="2"/>
+            <w:vAlign w:val="center"/>
+          </w:tcPr>
+          <w:p>
+            <w:pPr>
+              <w:jc w:val="center"/>
+            </w:pPr>
+            <w:r>
+              <w:t>Sotto requisiti</w:t>
+            </w:r>
+          </w:p>
+        </w:tc>
+      </w:tr>
+      <w:tr>
+        <w:trPr>
+          <w:trHeight w:val="340"/>
+        </w:trPr>
+        <w:tc>
+          <w:tcPr>
+            <w:cnfStyle w:val="001000000000" w:firstRow="0" w:lastRow="0" w:firstColumn="1" w:lastColumn="0" w:oddVBand="0" w:evenVBand="0" w:oddHBand="0" w:evenHBand="0" w:firstRowFirstColumn="0" w:firstRowLastColumn="0" w:lastRowFirstColumn="0" w:lastRowLastColumn="0"/>
+            <w:tcW w:w="4814" w:type="dxa"/>
+            <w:vAlign w:val="center"/>
+          </w:tcPr>
+          <w:p>
+            <w:r>
+              <w:t>001</w:t>
+            </w:r>
+          </w:p>
+        </w:tc>
+        <w:tc>
+          <w:tcPr>
+            <w:tcW w:w="4814" w:type="dxa"/>
+            <w:vAlign w:val="center"/>
+          </w:tcPr>
+          <w:p>
+            <w:pPr>
+              <w:cnfStyle w:val="000000000000" w:firstRow="0" w:lastRow="0" w:firstColumn="0" w:lastColumn="0" w:oddVBand="0" w:evenVBand="0" w:oddHBand="0" w:evenHBand="0" w:firstRowFirstColumn="0" w:firstRowLastColumn="0" w:lastRowFirstColumn="0" w:lastRowLastColumn="0"/>
+            </w:pPr>
+            <w:r>
+              <w:t>Il docente di classe deve poter aggiungere delle note sulle schede degli studenti e caricare le scansioni delle verifiche in PDF.</w:t>
+            </w:r>
+          </w:p>
+        </w:tc>
+      </w:tr>
+      <w:tr>
+        <w:trPr>
+          <w:cnfStyle w:val="000000100000" w:firstRow="0" w:lastRow="0" w:firstColumn="0" w:lastColumn="0" w:oddVBand="0" w:evenVBand="0" w:oddHBand="1" w:evenHBand="0" w:firstRowFirstColumn="0" w:firstRowLastColumn="0" w:lastRowFirstColumn="0" w:lastRowLastColumn="0"/>
+          <w:trHeight w:val="340"/>
+        </w:trPr>
+        <w:tc>
+          <w:tcPr>
+            <w:cnfStyle w:val="001000000000" w:firstRow="0" w:lastRow="0" w:firstColumn="1" w:lastColumn="0" w:oddVBand="0" w:evenVBand="0" w:oddHBand="0" w:evenHBand="0" w:firstRowFirstColumn="0" w:firstRowLastColumn="0" w:lastRowFirstColumn="0" w:lastRowLastColumn="0"/>
+            <w:tcW w:w="4814" w:type="dxa"/>
+            <w:vAlign w:val="center"/>
+          </w:tcPr>
+          <w:p>
+            <w:r>
+              <w:t>002</w:t>
+            </w:r>
+          </w:p>
+        </w:tc>
+        <w:tc>
+          <w:tcPr>
+            <w:tcW w:w="4814" w:type="dxa"/>
+            <w:vAlign w:val="center"/>
+          </w:tcPr>
+          <w:p>
+            <w:pPr>
+              <w:cnfStyle w:val="000000100000" w:firstRow="0" w:lastRow="0" w:firstColumn="0" w:lastColumn="0" w:oddVBand="0" w:evenVBand="0" w:oddHBand="1" w:evenHBand="0" w:firstRowFirstColumn="0" w:firstRowLastColumn="0" w:lastRowFirstColumn="0" w:lastRowLastColumn="0"/>
+            </w:pPr>
+            <w:r>
+              <w:t>Dalla scheda devono essere visibili informazioni come nome, cognome, classe e da quest’ultima è possibile raggiungere il calendario.</w:t>
+            </w:r>
+          </w:p>
+        </w:tc>
+      </w:tr>
+    </w:tbl>
+    <w:p/>
+    <w:p>
+      <w:pPr>
+        <w:rPr>
+          <w:lang w:val="it-IT"/>
+        </w:rPr>
+      </w:pPr>
+    </w:p>
+    <w:p>
+      <w:pPr>
+        <w:rPr>
+          <w:lang w:val="it-IT"/>
+        </w:rPr>
+      </w:pPr>
+    </w:p>
+    <w:tbl>
+      <w:tblPr>
+        <w:tblStyle w:val="Tabellasemplice-1"/>
+        <w:tblW w:w="0" w:type="auto"/>
+        <w:tblLook w:val="04A0" w:firstRow="1" w:lastRow="0" w:firstColumn="1" w:lastColumn="0" w:noHBand="0" w:noVBand="1"/>
+      </w:tblPr>
+      <w:tblGrid>
+        <w:gridCol w:w="4814"/>
+        <w:gridCol w:w="4814"/>
+      </w:tblGrid>
+      <w:tr>
+        <w:trPr>
+          <w:cnfStyle w:val="100000000000" w:firstRow="1" w:lastRow="0" w:firstColumn="0" w:lastColumn="0" w:oddVBand="0" w:evenVBand="0" w:oddHBand="0" w:evenHBand="0" w:firstRowFirstColumn="0" w:firstRowLastColumn="0" w:lastRowFirstColumn="0" w:lastRowLastColumn="0"/>
+          <w:trHeight w:val="340"/>
+        </w:trPr>
+        <w:tc>
+          <w:tcPr>
+            <w:cnfStyle w:val="001000000000" w:firstRow="0" w:lastRow="0" w:firstColumn="1" w:lastColumn="0" w:oddVBand="0" w:evenVBand="0" w:oddHBand="0" w:evenHBand="0" w:firstRowFirstColumn="0" w:firstRowLastColumn="0" w:lastRowFirstColumn="0" w:lastRowLastColumn="0"/>
+            <w:tcW w:w="9628" w:type="dxa"/>
+            <w:gridSpan w:val="2"/>
+            <w:vAlign w:val="center"/>
+          </w:tcPr>
+          <w:p>
+            <w:pPr>
+              <w:jc w:val="center"/>
+            </w:pPr>
+            <w:r>
+              <w:t>ID: REQ-00</w:t>
+            </w:r>
+            <w:r>
+              <w:t>5</w:t>
+            </w:r>
+          </w:p>
+        </w:tc>
+      </w:tr>
+      <w:tr>
+        <w:trPr>
+          <w:cnfStyle w:val="000000100000" w:firstRow="0" w:lastRow="0" w:firstColumn="0" w:lastColumn="0" w:oddVBand="0" w:evenVBand="0" w:oddHBand="1" w:evenHBand="0" w:firstRowFirstColumn="0" w:firstRowLastColumn="0" w:lastRowFirstColumn="0" w:lastRowLastColumn="0"/>
+          <w:trHeight w:val="340"/>
+        </w:trPr>
+        <w:tc>
+          <w:tcPr>
+            <w:cnfStyle w:val="001000000000" w:firstRow="0" w:lastRow="0" w:firstColumn="1" w:lastColumn="0" w:oddVBand="0" w:evenVBand="0" w:oddHBand="0" w:evenHBand="0" w:firstRowFirstColumn="0" w:firstRowLastColumn="0" w:lastRowFirstColumn="0" w:lastRowLastColumn="0"/>
+            <w:tcW w:w="4814" w:type="dxa"/>
+            <w:vAlign w:val="center"/>
+          </w:tcPr>
+          <w:p>
+            <w:r>
+              <w:t>Nome</w:t>
+            </w:r>
+          </w:p>
+        </w:tc>
+        <w:tc>
+          <w:tcPr>
+            <w:tcW w:w="4814" w:type="dxa"/>
+            <w:vAlign w:val="center"/>
+          </w:tcPr>
+          <w:p>
+            <w:pPr>
+              <w:cnfStyle w:val="000000100000" w:firstRow="0" w:lastRow="0" w:firstColumn="0" w:lastColumn="0" w:oddVBand="0" w:evenVBand="0" w:oddHBand="1" w:evenHBand="0" w:firstRowFirstColumn="0" w:firstRowLastColumn="0" w:lastRowFirstColumn="0" w:lastRowLastColumn="0"/>
+            </w:pPr>
+            <w:r>
+              <w:t>Calendario</w:t>
+            </w:r>
+          </w:p>
+        </w:tc>
+      </w:tr>
+      <w:tr>
+        <w:trPr>
+          <w:trHeight w:val="340"/>
+        </w:trPr>
+        <w:tc>
+          <w:tcPr>
+            <w:cnfStyle w:val="001000000000" w:firstRow="0" w:lastRow="0" w:firstColumn="1" w:lastColumn="0" w:oddVBand="0" w:evenVBand="0" w:oddHBand="0" w:evenHBand="0" w:firstRowFirstColumn="0" w:firstRowLastColumn="0" w:lastRowFirstColumn="0" w:lastRowLastColumn="0"/>
+            <w:tcW w:w="4814" w:type="dxa"/>
+            <w:vAlign w:val="center"/>
+          </w:tcPr>
+          <w:p>
+            <w:r>
+              <w:t>Priorità</w:t>
+            </w:r>
+          </w:p>
+        </w:tc>
+        <w:tc>
+          <w:tcPr>
+            <w:tcW w:w="4814" w:type="dxa"/>
+            <w:vAlign w:val="center"/>
+          </w:tcPr>
+          <w:p>
+            <w:pPr>
+              <w:cnfStyle w:val="000000000000" w:firstRow="0" w:lastRow="0" w:firstColumn="0" w:lastColumn="0" w:oddVBand="0" w:evenVBand="0" w:oddHBand="0" w:evenHBand="0" w:firstRowFirstColumn="0" w:firstRowLastColumn="0" w:lastRowFirstColumn="0" w:lastRowLastColumn="0"/>
+            </w:pPr>
+            <w:r>
+              <w:t>1</w:t>
+            </w:r>
+          </w:p>
+        </w:tc>
+      </w:tr>
+      <w:tr>
+        <w:trPr>
+          <w:cnfStyle w:val="000000100000" w:firstRow="0" w:lastRow="0" w:firstColumn="0" w:lastColumn="0" w:oddVBand="0" w:evenVBand="0" w:oddHBand="1" w:evenHBand="0" w:firstRowFirstColumn="0" w:firstRowLastColumn="0" w:lastRowFirstColumn="0" w:lastRowLastColumn="0"/>
+          <w:trHeight w:val="340"/>
+        </w:trPr>
+        <w:tc>
+          <w:tcPr>
+            <w:cnfStyle w:val="001000000000" w:firstRow="0" w:lastRow="0" w:firstColumn="1" w:lastColumn="0" w:oddVBand="0" w:evenVBand="0" w:oddHBand="0" w:evenHBand="0" w:firstRowFirstColumn="0" w:firstRowLastColumn="0" w:lastRowFirstColumn="0" w:lastRowLastColumn="0"/>
+            <w:tcW w:w="4814" w:type="dxa"/>
+            <w:vAlign w:val="center"/>
+          </w:tcPr>
+          <w:p>
+            <w:r>
+              <w:t>Versione</w:t>
+            </w:r>
+          </w:p>
+        </w:tc>
+        <w:tc>
+          <w:tcPr>
+            <w:tcW w:w="4814" w:type="dxa"/>
+            <w:vAlign w:val="center"/>
+          </w:tcPr>
+          <w:p>
+            <w:pPr>
+              <w:cnfStyle w:val="000000100000" w:firstRow="0" w:lastRow="0" w:firstColumn="0" w:lastColumn="0" w:oddVBand="0" w:evenVBand="0" w:oddHBand="1" w:evenHBand="0" w:firstRowFirstColumn="0" w:firstRowLastColumn="0" w:lastRowFirstColumn="0" w:lastRowLastColumn="0"/>
+            </w:pPr>
+            <w:r>
+              <w:t>1.0</w:t>
+            </w:r>
+          </w:p>
+        </w:tc>
+      </w:tr>
+      <w:tr>
+        <w:trPr>
+          <w:trHeight w:val="340"/>
+        </w:trPr>
+        <w:tc>
+          <w:tcPr>
+            <w:cnfStyle w:val="001000000000" w:firstRow="0" w:lastRow="0" w:firstColumn="1" w:lastColumn="0" w:oddVBand="0" w:evenVBand="0" w:oddHBand="0" w:evenHBand="0" w:firstRowFirstColumn="0" w:firstRowLastColumn="0" w:lastRowFirstColumn="0" w:lastRowLastColumn="0"/>
+            <w:tcW w:w="4814" w:type="dxa"/>
+            <w:vAlign w:val="center"/>
+          </w:tcPr>
+          <w:p>
+            <w:r>
+              <w:t>Note</w:t>
+            </w:r>
+          </w:p>
+        </w:tc>
+        <w:tc>
+          <w:tcPr>
+            <w:tcW w:w="4814" w:type="dxa"/>
+            <w:vAlign w:val="center"/>
+          </w:tcPr>
+          <w:p>
+            <w:pPr>
+              <w:cnfStyle w:val="000000000000" w:firstRow="0" w:lastRow="0" w:firstColumn="0" w:lastColumn="0" w:oddVBand="0" w:evenVBand="0" w:oddHBand="0" w:evenHBand="0" w:firstRowFirstColumn="0" w:firstRowLastColumn="0" w:lastRowFirstColumn="0" w:lastRowLastColumn="0"/>
+            </w:pPr>
+            <w:r>
+              <w:t>Il calendario definisce le pianificazioni di compiti e test di una classe.</w:t>
+            </w:r>
+          </w:p>
+        </w:tc>
+      </w:tr>
+      <w:tr>
+        <w:trPr>
+          <w:cnfStyle w:val="000000100000" w:firstRow="0" w:lastRow="0" w:firstColumn="0" w:lastColumn="0" w:oddVBand="0" w:evenVBand="0" w:oddHBand="1" w:evenHBand="0" w:firstRowFirstColumn="0" w:firstRowLastColumn="0" w:lastRowFirstColumn="0" w:lastRowLastColumn="0"/>
+          <w:trHeight w:val="340"/>
+        </w:trPr>
+        <w:tc>
+          <w:tcPr>
+            <w:cnfStyle w:val="001000000000" w:firstRow="0" w:lastRow="0" w:firstColumn="1" w:lastColumn="0" w:oddVBand="0" w:evenVBand="0" w:oddHBand="0" w:evenHBand="0" w:firstRowFirstColumn="0" w:firstRowLastColumn="0" w:lastRowFirstColumn="0" w:lastRowLastColumn="0"/>
+            <w:tcW w:w="9628" w:type="dxa"/>
+            <w:gridSpan w:val="2"/>
+            <w:vAlign w:val="center"/>
+          </w:tcPr>
+          <w:p>
+            <w:pPr>
+              <w:jc w:val="center"/>
+            </w:pPr>
+            <w:r>
+              <w:t>Sotto requisiti</w:t>
+            </w:r>
+          </w:p>
+        </w:tc>
+      </w:tr>
+      <w:tr>
+        <w:trPr>
+          <w:trHeight w:val="340"/>
+        </w:trPr>
+        <w:tc>
+          <w:tcPr>
+            <w:cnfStyle w:val="001000000000" w:firstRow="0" w:lastRow="0" w:firstColumn="1" w:lastColumn="0" w:oddVBand="0" w:evenVBand="0" w:oddHBand="0" w:evenHBand="0" w:firstRowFirstColumn="0" w:firstRowLastColumn="0" w:lastRowFirstColumn="0" w:lastRowLastColumn="0"/>
+            <w:tcW w:w="4814" w:type="dxa"/>
+            <w:vAlign w:val="center"/>
+          </w:tcPr>
+          <w:p>
+            <w:r>
+              <w:t>001</w:t>
+            </w:r>
+          </w:p>
+        </w:tc>
+        <w:tc>
+          <w:tcPr>
+            <w:tcW w:w="4814" w:type="dxa"/>
+            <w:vAlign w:val="center"/>
+          </w:tcPr>
+          <w:p>
+            <w:pPr>
+              <w:cnfStyle w:val="000000000000" w:firstRow="0" w:lastRow="0" w:firstColumn="0" w:lastColumn="0" w:oddVBand="0" w:evenVBand="0" w:oddHBand="0" w:evenHBand="0" w:firstRowFirstColumn="0" w:firstRowLastColumn="0" w:lastRowFirstColumn="0" w:lastRowLastColumn="0"/>
+            </w:pPr>
+            <w:r>
+              <w:t>I docenti devono poter aggiungere e gestire le verifiche e le scadenze di una classe pianificate.</w:t>
+            </w:r>
+          </w:p>
+        </w:tc>
+      </w:tr>
+      <w:tr>
+        <w:trPr>
+          <w:cnfStyle w:val="000000100000" w:firstRow="0" w:lastRow="0" w:firstColumn="0" w:lastColumn="0" w:oddVBand="0" w:evenVBand="0" w:oddHBand="1" w:evenHBand="0" w:firstRowFirstColumn="0" w:firstRowLastColumn="0" w:lastRowFirstColumn="0" w:lastRowLastColumn="0"/>
+          <w:trHeight w:val="340"/>
+        </w:trPr>
+        <w:tc>
+          <w:tcPr>
+            <w:cnfStyle w:val="001000000000" w:firstRow="0" w:lastRow="0" w:firstColumn="1" w:lastColumn="0" w:oddVBand="0" w:evenVBand="0" w:oddHBand="0" w:evenHBand="0" w:firstRowFirstColumn="0" w:firstRowLastColumn="0" w:lastRowFirstColumn="0" w:lastRowLastColumn="0"/>
+            <w:tcW w:w="4814" w:type="dxa"/>
+            <w:vAlign w:val="center"/>
+          </w:tcPr>
+          <w:p>
+            <w:r>
+              <w:t>002</w:t>
+            </w:r>
+          </w:p>
+        </w:tc>
+        <w:tc>
+          <w:tcPr>
+            <w:tcW w:w="4814" w:type="dxa"/>
+            <w:vAlign w:val="center"/>
+          </w:tcPr>
+          <w:p>
+            <w:pPr>
+              <w:cnfStyle w:val="000000100000" w:firstRow="0" w:lastRow="0" w:firstColumn="0" w:lastColumn="0" w:oddVBand="0" w:evenVBand="0" w:oddHBand="1" w:evenHBand="0" w:firstRowFirstColumn="0" w:firstRowLastColumn="0" w:lastRowFirstColumn="0" w:lastRowLastColumn="0"/>
+            </w:pPr>
+            <w:r>
+              <w:t>Gli studenti possono visualizzare il calendario della propria classe.</w:t>
+            </w:r>
+          </w:p>
+        </w:tc>
+      </w:tr>
+    </w:tbl>
+    <w:p/>
+    <w:p>
+      <w:pPr>
+        <w:rPr>
+          <w:lang w:val="it-IT"/>
+        </w:rPr>
+      </w:pPr>
+    </w:p>
+    <w:p>
+      <w:pPr>
+        <w:rPr>
+          <w:lang w:val="it-IT"/>
+        </w:rPr>
+      </w:pPr>
+      <w:r>
+        <w:rPr>
+          <w:lang w:val="it-IT"/>
+        </w:rPr>
+        <w:br w:type="page"/>
+      </w:r>
+    </w:p>
+    <w:p>
+      <w:pPr>
+        <w:rPr>
+          <w:lang w:val="it-IT"/>
+        </w:rPr>
+      </w:pPr>
+    </w:p>
+    <w:tbl>
+      <w:tblPr>
+        <w:tblStyle w:val="Tabellasemplice-1"/>
+        <w:tblW w:w="0" w:type="auto"/>
+        <w:tblLook w:val="04A0" w:firstRow="1" w:lastRow="0" w:firstColumn="1" w:lastColumn="0" w:noHBand="0" w:noVBand="1"/>
+      </w:tblPr>
+      <w:tblGrid>
+        <w:gridCol w:w="4814"/>
+        <w:gridCol w:w="4814"/>
+      </w:tblGrid>
+      <w:tr>
+        <w:trPr>
+          <w:cnfStyle w:val="100000000000" w:firstRow="1" w:lastRow="0" w:firstColumn="0" w:lastColumn="0" w:oddVBand="0" w:evenVBand="0" w:oddHBand="0" w:evenHBand="0" w:firstRowFirstColumn="0" w:firstRowLastColumn="0" w:lastRowFirstColumn="0" w:lastRowLastColumn="0"/>
+          <w:trHeight w:val="340"/>
+        </w:trPr>
+        <w:tc>
+          <w:tcPr>
+            <w:cnfStyle w:val="001000000000" w:firstRow="0" w:lastRow="0" w:firstColumn="1" w:lastColumn="0" w:oddVBand="0" w:evenVBand="0" w:oddHBand="0" w:evenHBand="0" w:firstRowFirstColumn="0" w:firstRowLastColumn="0" w:lastRowFirstColumn="0" w:lastRowLastColumn="0"/>
+            <w:tcW w:w="9628" w:type="dxa"/>
+            <w:gridSpan w:val="2"/>
+            <w:vAlign w:val="center"/>
+          </w:tcPr>
+          <w:p>
+            <w:pPr>
+              <w:jc w:val="center"/>
+            </w:pPr>
+            <w:r>
+              <w:t>ID: REQ-00</w:t>
+            </w:r>
+            <w:r>
+              <w:t>6</w:t>
+            </w:r>
+          </w:p>
+        </w:tc>
+      </w:tr>
+      <w:tr>
+        <w:trPr>
+          <w:cnfStyle w:val="000000100000" w:firstRow="0" w:lastRow="0" w:firstColumn="0" w:lastColumn="0" w:oddVBand="0" w:evenVBand="0" w:oddHBand="1" w:evenHBand="0" w:firstRowFirstColumn="0" w:firstRowLastColumn="0" w:lastRowFirstColumn="0" w:lastRowLastColumn="0"/>
+          <w:trHeight w:val="340"/>
+        </w:trPr>
+        <w:tc>
+          <w:tcPr>
+            <w:cnfStyle w:val="001000000000" w:firstRow="0" w:lastRow="0" w:firstColumn="1" w:lastColumn="0" w:oddVBand="0" w:evenVBand="0" w:oddHBand="0" w:evenHBand="0" w:firstRowFirstColumn="0" w:firstRowLastColumn="0" w:lastRowFirstColumn="0" w:lastRowLastColumn="0"/>
+            <w:tcW w:w="4814" w:type="dxa"/>
+            <w:vAlign w:val="center"/>
+          </w:tcPr>
+          <w:p>
+            <w:r>
+              <w:t>Nome</w:t>
+            </w:r>
+          </w:p>
+        </w:tc>
+        <w:tc>
+          <w:tcPr>
+            <w:tcW w:w="4814" w:type="dxa"/>
+            <w:vAlign w:val="center"/>
+          </w:tcPr>
+          <w:p>
+            <w:pPr>
+              <w:cnfStyle w:val="000000100000" w:firstRow="0" w:lastRow="0" w:firstColumn="0" w:lastColumn="0" w:oddVBand="0" w:evenVBand="0" w:oddHBand="1" w:evenHBand="0" w:firstRowFirstColumn="0" w:firstRowLastColumn="0" w:lastRowFirstColumn="0" w:lastRowLastColumn="0"/>
+            </w:pPr>
+            <w:r>
+              <w:t>Pagina del docente</w:t>
+            </w:r>
+          </w:p>
+        </w:tc>
+      </w:tr>
+      <w:tr>
+        <w:trPr>
+          <w:trHeight w:val="340"/>
+        </w:trPr>
+        <w:tc>
+          <w:tcPr>
+            <w:cnfStyle w:val="001000000000" w:firstRow="0" w:lastRow="0" w:firstColumn="1" w:lastColumn="0" w:oddVBand="0" w:evenVBand="0" w:oddHBand="0" w:evenHBand="0" w:firstRowFirstColumn="0" w:firstRowLastColumn="0" w:lastRowFirstColumn="0" w:lastRowLastColumn="0"/>
+            <w:tcW w:w="4814" w:type="dxa"/>
+            <w:vAlign w:val="center"/>
+          </w:tcPr>
+          <w:p>
+            <w:r>
+              <w:t>Priorità</w:t>
+            </w:r>
+          </w:p>
+        </w:tc>
+        <w:tc>
+          <w:tcPr>
+            <w:tcW w:w="4814" w:type="dxa"/>
+            <w:vAlign w:val="center"/>
+          </w:tcPr>
+          <w:p>
+            <w:pPr>
+              <w:cnfStyle w:val="000000000000" w:firstRow="0" w:lastRow="0" w:firstColumn="0" w:lastColumn="0" w:oddVBand="0" w:evenVBand="0" w:oddHBand="0" w:evenHBand="0" w:firstRowFirstColumn="0" w:firstRowLastColumn="0" w:lastRowFirstColumn="0" w:lastRowLastColumn="0"/>
+            </w:pPr>
+            <w:r>
+              <w:t>1</w:t>
+            </w:r>
+          </w:p>
+        </w:tc>
+      </w:tr>
+      <w:tr>
+        <w:trPr>
+          <w:cnfStyle w:val="000000100000" w:firstRow="0" w:lastRow="0" w:firstColumn="0" w:lastColumn="0" w:oddVBand="0" w:evenVBand="0" w:oddHBand="1" w:evenHBand="0" w:firstRowFirstColumn="0" w:firstRowLastColumn="0" w:lastRowFirstColumn="0" w:lastRowLastColumn="0"/>
+          <w:trHeight w:val="340"/>
+        </w:trPr>
+        <w:tc>
+          <w:tcPr>
+            <w:cnfStyle w:val="001000000000" w:firstRow="0" w:lastRow="0" w:firstColumn="1" w:lastColumn="0" w:oddVBand="0" w:evenVBand="0" w:oddHBand="0" w:evenHBand="0" w:firstRowFirstColumn="0" w:firstRowLastColumn="0" w:lastRowFirstColumn="0" w:lastRowLastColumn="0"/>
+            <w:tcW w:w="4814" w:type="dxa"/>
+            <w:vAlign w:val="center"/>
+          </w:tcPr>
+          <w:p>
+            <w:r>
+              <w:t>Versione</w:t>
+            </w:r>
+          </w:p>
+        </w:tc>
+        <w:tc>
+          <w:tcPr>
+            <w:tcW w:w="4814" w:type="dxa"/>
+            <w:vAlign w:val="center"/>
+          </w:tcPr>
+          <w:p>
+            <w:pPr>
+              <w:cnfStyle w:val="000000100000" w:firstRow="0" w:lastRow="0" w:firstColumn="0" w:lastColumn="0" w:oddVBand="0" w:evenVBand="0" w:oddHBand="1" w:evenHBand="0" w:firstRowFirstColumn="0" w:firstRowLastColumn="0" w:lastRowFirstColumn="0" w:lastRowLastColumn="0"/>
+            </w:pPr>
+            <w:r>
+              <w:t>1.0</w:t>
+            </w:r>
+          </w:p>
+        </w:tc>
+      </w:tr>
+      <w:tr>
+        <w:trPr>
+          <w:trHeight w:val="340"/>
+        </w:trPr>
+        <w:tc>
+          <w:tcPr>
+            <w:cnfStyle w:val="001000000000" w:firstRow="0" w:lastRow="0" w:firstColumn="1" w:lastColumn="0" w:oddVBand="0" w:evenVBand="0" w:oddHBand="0" w:evenHBand="0" w:firstRowFirstColumn="0" w:firstRowLastColumn="0" w:lastRowFirstColumn="0" w:lastRowLastColumn="0"/>
+            <w:tcW w:w="4814" w:type="dxa"/>
+            <w:vAlign w:val="center"/>
+          </w:tcPr>
+          <w:p>
+            <w:r>
+              <w:t>Note</w:t>
+            </w:r>
+          </w:p>
+        </w:tc>
+        <w:tc>
+          <w:tcPr>
+            <w:tcW w:w="4814" w:type="dxa"/>
+            <w:vAlign w:val="center"/>
+          </w:tcPr>
+          <w:p>
+            <w:pPr>
+              <w:cnfStyle w:val="000000000000" w:firstRow="0" w:lastRow="0" w:firstColumn="0" w:lastColumn="0" w:oddVBand="0" w:evenVBand="0" w:oddHBand="0" w:evenHBand="0" w:firstRowFirstColumn="0" w:firstRowLastColumn="0" w:lastRowFirstColumn="0" w:lastRowLastColumn="0"/>
+            </w:pPr>
+            <w:r>
+              <w:t>Il calendario definisce le pianificazioni di compiti e test di una classe.</w:t>
+            </w:r>
+          </w:p>
+        </w:tc>
+      </w:tr>
+      <w:tr>
+        <w:trPr>
+          <w:cnfStyle w:val="000000100000" w:firstRow="0" w:lastRow="0" w:firstColumn="0" w:lastColumn="0" w:oddVBand="0" w:evenVBand="0" w:oddHBand="1" w:evenHBand="0" w:firstRowFirstColumn="0" w:firstRowLastColumn="0" w:lastRowFirstColumn="0" w:lastRowLastColumn="0"/>
+          <w:trHeight w:val="340"/>
+        </w:trPr>
+        <w:tc>
+          <w:tcPr>
+            <w:cnfStyle w:val="001000000000" w:firstRow="0" w:lastRow="0" w:firstColumn="1" w:lastColumn="0" w:oddVBand="0" w:evenVBand="0" w:oddHBand="0" w:evenHBand="0" w:firstRowFirstColumn="0" w:firstRowLastColumn="0" w:lastRowFirstColumn="0" w:lastRowLastColumn="0"/>
+            <w:tcW w:w="9628" w:type="dxa"/>
+            <w:gridSpan w:val="2"/>
+            <w:vAlign w:val="center"/>
+          </w:tcPr>
+          <w:p>
+            <w:pPr>
+              <w:jc w:val="center"/>
+            </w:pPr>
+            <w:r>
+              <w:t>Sotto requisiti</w:t>
+            </w:r>
+          </w:p>
+        </w:tc>
+      </w:tr>
+      <w:tr>
+        <w:trPr>
+          <w:trHeight w:val="340"/>
+        </w:trPr>
+        <w:tc>
+          <w:tcPr>
+            <w:cnfStyle w:val="001000000000" w:firstRow="0" w:lastRow="0" w:firstColumn="1" w:lastColumn="0" w:oddVBand="0" w:evenVBand="0" w:oddHBand="0" w:evenHBand="0" w:firstRowFirstColumn="0" w:firstRowLastColumn="0" w:lastRowFirstColumn="0" w:lastRowLastColumn="0"/>
+            <w:tcW w:w="4814" w:type="dxa"/>
+            <w:vAlign w:val="center"/>
+          </w:tcPr>
+          <w:p>
+            <w:r>
+              <w:t>001</w:t>
+            </w:r>
+          </w:p>
+        </w:tc>
+        <w:tc>
+          <w:tcPr>
+            <w:tcW w:w="4814" w:type="dxa"/>
+            <w:vAlign w:val="center"/>
+          </w:tcPr>
+          <w:p>
+            <w:pPr>
+              <w:cnfStyle w:val="000000000000" w:firstRow="0" w:lastRow="0" w:firstColumn="0" w:lastColumn="0" w:oddVBand="0" w:evenVBand="0" w:oddHBand="0" w:evenHBand="0" w:firstRowFirstColumn="0" w:firstRowLastColumn="0" w:lastRowFirstColumn="0" w:lastRowLastColumn="0"/>
+            </w:pPr>
+            <w:r>
+              <w:t>I docenti devono poter aggiungere e gestire le verifiche e le scadenze di una classe pianificate.</w:t>
+            </w:r>
+          </w:p>
+        </w:tc>
+      </w:tr>
+      <w:tr>
+        <w:trPr>
+          <w:cnfStyle w:val="000000100000" w:firstRow="0" w:lastRow="0" w:firstColumn="0" w:lastColumn="0" w:oddVBand="0" w:evenVBand="0" w:oddHBand="1" w:evenHBand="0" w:firstRowFirstColumn="0" w:firstRowLastColumn="0" w:lastRowFirstColumn="0" w:lastRowLastColumn="0"/>
+          <w:trHeight w:val="340"/>
+        </w:trPr>
+        <w:tc>
+          <w:tcPr>
+            <w:cnfStyle w:val="001000000000" w:firstRow="0" w:lastRow="0" w:firstColumn="1" w:lastColumn="0" w:oddVBand="0" w:evenVBand="0" w:oddHBand="0" w:evenHBand="0" w:firstRowFirstColumn="0" w:firstRowLastColumn="0" w:lastRowFirstColumn="0" w:lastRowLastColumn="0"/>
+            <w:tcW w:w="4814" w:type="dxa"/>
+            <w:vAlign w:val="center"/>
+          </w:tcPr>
+          <w:p>
+            <w:r>
+              <w:t>002</w:t>
+            </w:r>
+          </w:p>
+        </w:tc>
+        <w:tc>
+          <w:tcPr>
+            <w:tcW w:w="4814" w:type="dxa"/>
+            <w:vAlign w:val="center"/>
+          </w:tcPr>
+          <w:p>
+            <w:pPr>
+              <w:cnfStyle w:val="000000100000" w:firstRow="0" w:lastRow="0" w:firstColumn="0" w:lastColumn="0" w:oddVBand="0" w:evenVBand="0" w:oddHBand="1" w:evenHBand="0" w:firstRowFirstColumn="0" w:firstRowLastColumn="0" w:lastRowFirstColumn="0" w:lastRowLastColumn="0"/>
+            </w:pPr>
+            <w:r>
+              <w:t>Gli studenti possono visualizzare il calendario della propria classe.</w:t>
+            </w:r>
+          </w:p>
+        </w:tc>
+      </w:tr>
+    </w:tbl>
+    <w:p/>
+    <w:p/>
+    <w:p/>
+    <w:tbl>
+      <w:tblPr>
+        <w:tblStyle w:val="Tabellasemplice-1"/>
+        <w:tblW w:w="0" w:type="auto"/>
+        <w:tblLook w:val="04A0" w:firstRow="1" w:lastRow="0" w:firstColumn="1" w:lastColumn="0" w:noHBand="0" w:noVBand="1"/>
+      </w:tblPr>
+      <w:tblGrid>
+        <w:gridCol w:w="4814"/>
+        <w:gridCol w:w="4814"/>
+      </w:tblGrid>
+      <w:tr>
+        <w:trPr>
+          <w:cnfStyle w:val="100000000000" w:firstRow="1" w:lastRow="0" w:firstColumn="0" w:lastColumn="0" w:oddVBand="0" w:evenVBand="0" w:oddHBand="0" w:evenHBand="0" w:firstRowFirstColumn="0" w:firstRowLastColumn="0" w:lastRowFirstColumn="0" w:lastRowLastColumn="0"/>
+          <w:trHeight w:val="340"/>
+        </w:trPr>
+        <w:tc>
+          <w:tcPr>
+            <w:cnfStyle w:val="001000000000" w:firstRow="0" w:lastRow="0" w:firstColumn="1" w:lastColumn="0" w:oddVBand="0" w:evenVBand="0" w:oddHBand="0" w:evenHBand="0" w:firstRowFirstColumn="0" w:firstRowLastColumn="0" w:lastRowFirstColumn="0" w:lastRowLastColumn="0"/>
+            <w:tcW w:w="9628" w:type="dxa"/>
+            <w:gridSpan w:val="2"/>
+            <w:vAlign w:val="center"/>
+          </w:tcPr>
+          <w:p>
+            <w:pPr>
+              <w:jc w:val="center"/>
+            </w:pPr>
+            <w:r>
+              <w:t>ID: REQ-00</w:t>
+            </w:r>
+            <w:r>
+              <w:t>7</w:t>
+            </w:r>
+          </w:p>
+        </w:tc>
+      </w:tr>
+      <w:tr>
+        <w:trPr>
+          <w:cnfStyle w:val="000000100000" w:firstRow="0" w:lastRow="0" w:firstColumn="0" w:lastColumn="0" w:oddVBand="0" w:evenVBand="0" w:oddHBand="1" w:evenHBand="0" w:firstRowFirstColumn="0" w:firstRowLastColumn="0" w:lastRowFirstColumn="0" w:lastRowLastColumn="0"/>
+          <w:trHeight w:val="340"/>
+        </w:trPr>
+        <w:tc>
+          <w:tcPr>
+            <w:cnfStyle w:val="001000000000" w:firstRow="0" w:lastRow="0" w:firstColumn="1" w:lastColumn="0" w:oddVBand="0" w:evenVBand="0" w:oddHBand="0" w:evenHBand="0" w:firstRowFirstColumn="0" w:firstRowLastColumn="0" w:lastRowFirstColumn="0" w:lastRowLastColumn="0"/>
+            <w:tcW w:w="4814" w:type="dxa"/>
+            <w:vAlign w:val="center"/>
+          </w:tcPr>
+          <w:p>
+            <w:r>
+              <w:t>Nome</w:t>
+            </w:r>
+          </w:p>
+        </w:tc>
+        <w:tc>
+          <w:tcPr>
+            <w:tcW w:w="4814" w:type="dxa"/>
+            <w:vAlign w:val="center"/>
+          </w:tcPr>
+          <w:p>
+            <w:pPr>
+              <w:cnfStyle w:val="000000100000" w:firstRow="0" w:lastRow="0" w:firstColumn="0" w:lastColumn="0" w:oddVBand="0" w:evenVBand="0" w:oddHBand="1" w:evenHBand="0" w:firstRowFirstColumn="0" w:firstRowLastColumn="0" w:lastRowFirstColumn="0" w:lastRowLastColumn="0"/>
+            </w:pPr>
+            <w:r>
+              <w:t>Caricamento verifica</w:t>
+            </w:r>
+          </w:p>
+        </w:tc>
+      </w:tr>
+      <w:tr>
+        <w:trPr>
+          <w:trHeight w:val="340"/>
+        </w:trPr>
+        <w:tc>
+          <w:tcPr>
+            <w:cnfStyle w:val="001000000000" w:firstRow="0" w:lastRow="0" w:firstColumn="1" w:lastColumn="0" w:oddVBand="0" w:evenVBand="0" w:oddHBand="0" w:evenHBand="0" w:firstRowFirstColumn="0" w:firstRowLastColumn="0" w:lastRowFirstColumn="0" w:lastRowLastColumn="0"/>
+            <w:tcW w:w="4814" w:type="dxa"/>
+            <w:vAlign w:val="center"/>
+          </w:tcPr>
+          <w:p>
+            <w:r>
+              <w:t>Priorità</w:t>
+            </w:r>
+          </w:p>
+        </w:tc>
+        <w:tc>
+          <w:tcPr>
+            <w:tcW w:w="4814" w:type="dxa"/>
+            <w:vAlign w:val="center"/>
+          </w:tcPr>
+          <w:p>
+            <w:pPr>
+              <w:cnfStyle w:val="000000000000" w:firstRow="0" w:lastRow="0" w:firstColumn="0" w:lastColumn="0" w:oddVBand="0" w:evenVBand="0" w:oddHBand="0" w:evenHBand="0" w:firstRowFirstColumn="0" w:firstRowLastColumn="0" w:lastRowFirstColumn="0" w:lastRowLastColumn="0"/>
+            </w:pPr>
+            <w:r>
+              <w:t>1</w:t>
+            </w:r>
+          </w:p>
+        </w:tc>
+      </w:tr>
+      <w:tr>
+        <w:trPr>
+          <w:cnfStyle w:val="000000100000" w:firstRow="0" w:lastRow="0" w:firstColumn="0" w:lastColumn="0" w:oddVBand="0" w:evenVBand="0" w:oddHBand="1" w:evenHBand="0" w:firstRowFirstColumn="0" w:firstRowLastColumn="0" w:lastRowFirstColumn="0" w:lastRowLastColumn="0"/>
+          <w:trHeight w:val="340"/>
+        </w:trPr>
+        <w:tc>
+          <w:tcPr>
+            <w:cnfStyle w:val="001000000000" w:firstRow="0" w:lastRow="0" w:firstColumn="1" w:lastColumn="0" w:oddVBand="0" w:evenVBand="0" w:oddHBand="0" w:evenHBand="0" w:firstRowFirstColumn="0" w:firstRowLastColumn="0" w:lastRowFirstColumn="0" w:lastRowLastColumn="0"/>
+            <w:tcW w:w="4814" w:type="dxa"/>
+            <w:vAlign w:val="center"/>
+          </w:tcPr>
+          <w:p>
+            <w:r>
+              <w:t>Versione</w:t>
+            </w:r>
+          </w:p>
+        </w:tc>
+        <w:tc>
+          <w:tcPr>
+            <w:tcW w:w="4814" w:type="dxa"/>
+            <w:vAlign w:val="center"/>
+          </w:tcPr>
+          <w:p>
+            <w:pPr>
+              <w:cnfStyle w:val="000000100000" w:firstRow="0" w:lastRow="0" w:firstColumn="0" w:lastColumn="0" w:oddVBand="0" w:evenVBand="0" w:oddHBand="1" w:evenHBand="0" w:firstRowFirstColumn="0" w:firstRowLastColumn="0" w:lastRowFirstColumn="0" w:lastRowLastColumn="0"/>
+            </w:pPr>
+            <w:r>
+              <w:t>1.0</w:t>
+            </w:r>
+          </w:p>
+        </w:tc>
+      </w:tr>
+      <w:tr>
+        <w:trPr>
+          <w:trHeight w:val="340"/>
+        </w:trPr>
+        <w:tc>
+          <w:tcPr>
+            <w:cnfStyle w:val="001000000000" w:firstRow="0" w:lastRow="0" w:firstColumn="1" w:lastColumn="0" w:oddVBand="0" w:evenVBand="0" w:oddHBand="0" w:evenHBand="0" w:firstRowFirstColumn="0" w:firstRowLastColumn="0" w:lastRowFirstColumn="0" w:lastRowLastColumn="0"/>
+            <w:tcW w:w="4814" w:type="dxa"/>
+            <w:vAlign w:val="center"/>
+          </w:tcPr>
+          <w:p>
+            <w:r>
+              <w:t>Note</w:t>
+            </w:r>
+          </w:p>
+        </w:tc>
+        <w:tc>
+          <w:tcPr>
+            <w:tcW w:w="4814" w:type="dxa"/>
+            <w:vAlign w:val="center"/>
+          </w:tcPr>
+          <w:p>
+            <w:pPr>
+              <w:cnfStyle w:val="000000000000" w:firstRow="0" w:lastRow="0" w:firstColumn="0" w:lastColumn="0" w:oddVBand="0" w:evenVBand="0" w:oddHBand="0" w:evenHBand="0" w:firstRowFirstColumn="0" w:firstRowLastColumn="0" w:lastRowFirstColumn="0" w:lastRowLastColumn="0"/>
+            </w:pPr>
+            <w:r>
+              <w:t>Il calendario definisce le pianificazioni di compiti e test di una classe.</w:t>
+            </w:r>
+          </w:p>
+        </w:tc>
+      </w:tr>
+      <w:tr>
+        <w:trPr>
+          <w:cnfStyle w:val="000000100000" w:firstRow="0" w:lastRow="0" w:firstColumn="0" w:lastColumn="0" w:oddVBand="0" w:evenVBand="0" w:oddHBand="1" w:evenHBand="0" w:firstRowFirstColumn="0" w:firstRowLastColumn="0" w:lastRowFirstColumn="0" w:lastRowLastColumn="0"/>
+          <w:trHeight w:val="340"/>
+        </w:trPr>
+        <w:tc>
+          <w:tcPr>
+            <w:cnfStyle w:val="001000000000" w:firstRow="0" w:lastRow="0" w:firstColumn="1" w:lastColumn="0" w:oddVBand="0" w:evenVBand="0" w:oddHBand="0" w:evenHBand="0" w:firstRowFirstColumn="0" w:firstRowLastColumn="0" w:lastRowFirstColumn="0" w:lastRowLastColumn="0"/>
+            <w:tcW w:w="9628" w:type="dxa"/>
+            <w:gridSpan w:val="2"/>
+            <w:vAlign w:val="center"/>
+          </w:tcPr>
+          <w:p>
+            <w:pPr>
+              <w:jc w:val="center"/>
+            </w:pPr>
+            <w:r>
+              <w:t>Sotto requisiti</w:t>
+            </w:r>
+          </w:p>
+        </w:tc>
+      </w:tr>
+      <w:tr>
+        <w:trPr>
+          <w:trHeight w:val="340"/>
+        </w:trPr>
+        <w:tc>
+          <w:tcPr>
+            <w:cnfStyle w:val="001000000000" w:firstRow="0" w:lastRow="0" w:firstColumn="1" w:lastColumn="0" w:oddVBand="0" w:evenVBand="0" w:oddHBand="0" w:evenHBand="0" w:firstRowFirstColumn="0" w:firstRowLastColumn="0" w:lastRowFirstColumn="0" w:lastRowLastColumn="0"/>
+            <w:tcW w:w="4814" w:type="dxa"/>
+            <w:vAlign w:val="center"/>
+          </w:tcPr>
+          <w:p>
+            <w:r>
+              <w:t>001</w:t>
+            </w:r>
+          </w:p>
+        </w:tc>
+        <w:tc>
+          <w:tcPr>
+            <w:tcW w:w="4814" w:type="dxa"/>
+            <w:vAlign w:val="center"/>
+          </w:tcPr>
+          <w:p>
+            <w:pPr>
+              <w:cnfStyle w:val="000000000000" w:firstRow="0" w:lastRow="0" w:firstColumn="0" w:lastColumn="0" w:oddVBand="0" w:evenVBand="0" w:oddHBand="0" w:evenHBand="0" w:firstRowFirstColumn="0" w:firstRowLastColumn="0" w:lastRowFirstColumn="0" w:lastRowLastColumn="0"/>
+            </w:pPr>
+            <w:r>
+              <w:t>I docenti devono poter aggiungere e gestire le verifiche e le scadenze di una classe pianificate.</w:t>
+            </w:r>
+          </w:p>
+        </w:tc>
+      </w:tr>
+      <w:tr>
+        <w:trPr>
+          <w:cnfStyle w:val="000000100000" w:firstRow="0" w:lastRow="0" w:firstColumn="0" w:lastColumn="0" w:oddVBand="0" w:evenVBand="0" w:oddHBand="1" w:evenHBand="0" w:firstRowFirstColumn="0" w:firstRowLastColumn="0" w:lastRowFirstColumn="0" w:lastRowLastColumn="0"/>
+          <w:trHeight w:val="340"/>
+        </w:trPr>
+        <w:tc>
+          <w:tcPr>
+            <w:cnfStyle w:val="001000000000" w:firstRow="0" w:lastRow="0" w:firstColumn="1" w:lastColumn="0" w:oddVBand="0" w:evenVBand="0" w:oddHBand="0" w:evenHBand="0" w:firstRowFirstColumn="0" w:firstRowLastColumn="0" w:lastRowFirstColumn="0" w:lastRowLastColumn="0"/>
+            <w:tcW w:w="4814" w:type="dxa"/>
+            <w:vAlign w:val="center"/>
+          </w:tcPr>
+          <w:p>
+            <w:r>
+              <w:t>002</w:t>
+            </w:r>
+          </w:p>
+        </w:tc>
+        <w:tc>
+          <w:tcPr>
+            <w:tcW w:w="4814" w:type="dxa"/>
+            <w:vAlign w:val="center"/>
+          </w:tcPr>
+          <w:p>
+            <w:pPr>
+              <w:cnfStyle w:val="000000100000" w:firstRow="0" w:lastRow="0" w:firstColumn="0" w:lastColumn="0" w:oddVBand="0" w:evenVBand="0" w:oddHBand="1" w:evenHBand="0" w:firstRowFirstColumn="0" w:firstRowLastColumn="0" w:lastRowFirstColumn="0" w:lastRowLastColumn="0"/>
+            </w:pPr>
+            <w:r>
+              <w:t>Gli studenti possono visualizzare il calendario della propria classe.</w:t>
+            </w:r>
+          </w:p>
+        </w:tc>
+      </w:tr>
+    </w:tbl>
+    <w:p/>
+    <w:p>
+      <w:pPr>
+        <w:rPr>
+          <w:lang w:val="it-IT"/>
+        </w:rPr>
+      </w:pPr>
+    </w:p>
+    <w:p>
+      <w:pPr>
+        <w:rPr>
+          <w:lang w:val="it-IT"/>
+        </w:rPr>
+      </w:pPr>
+    </w:p>
+    <w:p>
+      <w:pPr>
+        <w:rPr>
+          <w:lang w:val="it-IT"/>
+        </w:rPr>
+      </w:pPr>
+    </w:p>
+    <w:p>
+      <w:pPr>
+        <w:rPr>
+          <w:lang w:val="it-IT"/>
+        </w:rPr>
+      </w:pPr>
+      <w:r>
+        <w:rPr>
+          <w:lang w:val="it-IT"/>
+        </w:rPr>
+        <w:br w:type="page"/>
+      </w:r>
+    </w:p>
     <w:p>
       <w:pPr>
         <w:pStyle w:val="Titolo2"/>
       </w:pPr>
-      <w:r>
-        <w:br w:type="page"/>
-      </w:r>
-      <w:bookmarkStart w:id="7" w:name="_Toc30769513"/>
+      <w:bookmarkStart w:id="8" w:name="_Toc30769513"/>
       <w:r>
         <w:lastRenderedPageBreak/>
         <w:t>Use case</w:t>
       </w:r>
-      <w:bookmarkEnd w:id="7"/>
+      <w:bookmarkEnd w:id="8"/>
     </w:p>
     <w:p>
       <w:pPr>
@@ -4226,12 +5443,12 @@
       <w:pPr>
         <w:pStyle w:val="Titolo2"/>
       </w:pPr>
-      <w:bookmarkStart w:id="8" w:name="_Toc30769514"/>
+      <w:bookmarkStart w:id="9" w:name="_Toc30769514"/>
       <w:r>
         <w:lastRenderedPageBreak/>
         <w:t>Pianificazione</w:t>
       </w:r>
-      <w:bookmarkEnd w:id="8"/>
+      <w:bookmarkEnd w:id="9"/>
     </w:p>
     <w:p>
       <w:pPr>
@@ -4371,10 +5588,17 @@
     </w:p>
     <w:p>
       <w:pPr>
+        <w:rPr>
+          <w:lang w:val="it-IT"/>
+        </w:rPr>
+      </w:pPr>
+    </w:p>
+    <w:p>
+      <w:pPr>
         <w:pStyle w:val="Titolo3"/>
-      </w:pPr>
-      <w:r>
-        <w:lastRenderedPageBreak/>
+        <w:spacing w:before="0"/>
+      </w:pPr>
+      <w:r>
         <w:t>Implementazione, test e conclusioni</w:t>
       </w:r>
     </w:p>
@@ -4512,12 +5736,12 @@
       <w:pPr>
         <w:pStyle w:val="Titolo2"/>
       </w:pPr>
-      <w:bookmarkStart w:id="9" w:name="_Toc30769515"/>
+      <w:bookmarkStart w:id="10" w:name="_Toc30769515"/>
       <w:r>
         <w:lastRenderedPageBreak/>
         <w:t>Analisi dei mezzi</w:t>
       </w:r>
-      <w:bookmarkEnd w:id="9"/>
+      <w:bookmarkEnd w:id="10"/>
     </w:p>
     <w:p>
       <w:pPr>
@@ -4561,13 +5785,13 @@
       <w:pPr>
         <w:pStyle w:val="Titolo3"/>
       </w:pPr>
-      <w:bookmarkStart w:id="10" w:name="_Toc413411419"/>
-      <w:bookmarkStart w:id="11" w:name="_Toc30769516"/>
+      <w:bookmarkStart w:id="11" w:name="_Toc413411419"/>
+      <w:bookmarkStart w:id="12" w:name="_Toc30769516"/>
       <w:r>
         <w:t>Software</w:t>
       </w:r>
-      <w:bookmarkEnd w:id="10"/>
       <w:bookmarkEnd w:id="11"/>
+      <w:bookmarkEnd w:id="12"/>
     </w:p>
     <w:p>
       <w:r>
@@ -4653,10 +5877,7 @@
         <w:br/>
       </w:r>
       <w:r>
-        <w:t>Realizzazione dei diari giornalieri e gestione dei vari documenti di testo</w:t>
-      </w:r>
-      <w:r>
-        <w:t>.</w:t>
+        <w:t>Realizzazione dei diari giornalieri e gestione dei vari documenti di testo.</w:t>
       </w:r>
     </w:p>
     <w:p>
@@ -4819,8 +6040,6 @@
         </w:rPr>
         <w:t>Gestione Web Server locale e database.</w:t>
       </w:r>
-      <w:bookmarkStart w:id="12" w:name="_GoBack"/>
-      <w:bookmarkEnd w:id="12"/>
     </w:p>
     <w:p>
       <w:pPr>
@@ -7130,7 +8349,6 @@
         <w:dataBinding w:prefixMappings="xmlns:ns0='http://purl.org/dc/elements/1.1/' xmlns:ns1='http://schemas.openxmlformats.org/package/2006/metadata/core-properties' " w:xpath="/ns1:coreProperties[1]/ns0:creator[1]" w:storeItemID="{6C3C8BC8-F283-45AE-878A-BAB7291924A1}"/>
         <w:text/>
       </w:sdtPr>
-      <w:sdtEndPr/>
       <w:sdtContent>
         <w:r>
           <w:t>Gabriele Alessi</w:t>
@@ -7151,7 +8369,6 @@
         <w:dataBinding w:prefixMappings="xmlns:ns0='http://purl.org/dc/elements/1.1/' xmlns:ns1='http://schemas.openxmlformats.org/package/2006/metadata/core-properties' " w:xpath="/ns1:coreProperties[1]/ns0:subject[1]" w:storeItemID="{6C3C8BC8-F283-45AE-878A-BAB7291924A1}"/>
         <w:text/>
       </w:sdtPr>
-      <w:sdtEndPr/>
       <w:sdtContent>
         <w:r>
           <w:t>Progetti individuali</w:t>
@@ -7235,7 +8452,6 @@
             <w:dataBinding w:prefixMappings="xmlns:ns0='http://purl.org/dc/elements/1.1/' xmlns:ns1='http://schemas.openxmlformats.org/package/2006/metadata/core-properties' " w:xpath="/ns1:coreProperties[1]/ns0:title[1]" w:storeItemID="{6C3C8BC8-F283-45AE-878A-BAB7291924A1}"/>
             <w:text/>
           </w:sdtPr>
-          <w:sdtEndPr/>
           <w:sdtContent>
             <w:p>
               <w:pPr>
@@ -7302,7 +8518,6 @@
             <w:dataBinding w:prefixMappings="xmlns:ns0='http://purl.org/dc/elements/1.1/' xmlns:ns1='http://schemas.openxmlformats.org/package/2006/metadata/core-properties' " w:xpath="/ns1:coreProperties[1]/ns0:creator[1]" w:storeItemID="{6C3C8BC8-F283-45AE-878A-BAB7291924A1}"/>
             <w:text/>
           </w:sdtPr>
-          <w:sdtEndPr/>
           <w:sdtContent>
             <w:p>
               <w:pPr>
@@ -7446,7 +8661,6 @@
             <w:dataBinding w:prefixMappings="xmlns:ns0='http://schemas.openxmlformats.org/officeDocument/2006/extended-properties' " w:xpath="/ns0:Properties[1]/ns0:Manager[1]" w:storeItemID="{6668398D-A668-4E3E-A5EB-62B293D839F1}"/>
             <w:text/>
           </w:sdtPr>
-          <w:sdtEndPr/>
           <w:sdtContent>
             <w:p>
               <w:pPr>
@@ -7495,7 +8709,6 @@
         <w:dataBinding w:prefixMappings="xmlns:ns0='http://purl.org/dc/elements/1.1/' xmlns:ns1='http://schemas.openxmlformats.org/package/2006/metadata/core-properties' " w:xpath="/ns1:coreProperties[1]/ns0:creator[1]" w:storeItemID="{6C3C8BC8-F283-45AE-878A-BAB7291924A1}"/>
         <w:text/>
       </w:sdtPr>
-      <w:sdtEndPr/>
       <w:sdtContent>
         <w:r>
           <w:t>Gabriele Alessi</w:t>
@@ -7516,7 +8729,6 @@
         <w:dataBinding w:prefixMappings="xmlns:ns0='http://purl.org/dc/elements/1.1/' xmlns:ns1='http://schemas.openxmlformats.org/package/2006/metadata/core-properties' " w:xpath="/ns1:coreProperties[1]/ns0:subject[1]" w:storeItemID="{6C3C8BC8-F283-45AE-878A-BAB7291924A1}"/>
         <w:text/>
       </w:sdtPr>
-      <w:sdtEndPr/>
       <w:sdtContent>
         <w:r>
           <w:t>Progetti individuali</w:t>
@@ -7757,7 +8969,7 @@
               <w:noProof/>
               <w:snapToGrid w:val="0"/>
             </w:rPr>
-            <w:t>14</w:t>
+            <w:t>5</w:t>
           </w:r>
           <w:r>
             <w:rPr>
@@ -7800,7 +9012,7 @@
               <w:noProof/>
               <w:snapToGrid w:val="0"/>
             </w:rPr>
-            <w:t>15</w:t>
+            <w:t>16</w:t>
           </w:r>
           <w:r>
             <w:rPr>
@@ -7859,7 +9071,6 @@
           <w:dataBinding w:prefixMappings="xmlns:ns0='http://purl.org/dc/elements/1.1/' xmlns:ns1='http://schemas.openxmlformats.org/package/2006/metadata/core-properties' " w:xpath="/ns1:coreProperties[1]/ns0:title[1]" w:storeItemID="{6C3C8BC8-F283-45AE-878A-BAB7291924A1}"/>
           <w:text/>
         </w:sdtPr>
-        <w:sdtEndPr/>
         <w:sdtContent>
           <w:tc>
             <w:tcPr>
@@ -8372,7 +9583,7 @@
               <w:noProof/>
               <w:snapToGrid w:val="0"/>
             </w:rPr>
-            <w:t>13</w:t>
+            <w:t>14</w:t>
           </w:r>
           <w:r>
             <w:rPr>
@@ -8415,7 +9626,7 @@
               <w:noProof/>
               <w:snapToGrid w:val="0"/>
             </w:rPr>
-            <w:t>15</w:t>
+            <w:t>16</w:t>
           </w:r>
           <w:r>
             <w:rPr>
@@ -8474,7 +9685,6 @@
           <w:dataBinding w:prefixMappings="xmlns:ns0='http://purl.org/dc/elements/1.1/' xmlns:ns1='http://schemas.openxmlformats.org/package/2006/metadata/core-properties' " w:xpath="/ns1:coreProperties[1]/ns0:title[1]" w:storeItemID="{6C3C8BC8-F283-45AE-878A-BAB7291924A1}"/>
           <w:text/>
         </w:sdtPr>
-        <w:sdtEndPr/>
         <w:sdtContent>
           <w:tc>
             <w:tcPr>
@@ -11999,6 +13209,66 @@
       <w:contextualSpacing/>
     </w:pPr>
   </w:style>
+  <w:style w:type="table" w:styleId="Tabellasemplice-1">
+    <w:name w:val="Plain Table 1"/>
+    <w:basedOn w:val="Tabellanormale"/>
+    <w:uiPriority w:val="41"/>
+    <w:rsid w:val="00524785"/>
+    <w:tblPr>
+      <w:tblStyleRowBandSize w:val="1"/>
+      <w:tblStyleColBandSize w:val="1"/>
+      <w:tblBorders>
+        <w:top w:val="single" w:sz="4" w:space="0" w:color="BFBFBF" w:themeColor="background1" w:themeShade="BF"/>
+        <w:left w:val="single" w:sz="4" w:space="0" w:color="BFBFBF" w:themeColor="background1" w:themeShade="BF"/>
+        <w:bottom w:val="single" w:sz="4" w:space="0" w:color="BFBFBF" w:themeColor="background1" w:themeShade="BF"/>
+        <w:right w:val="single" w:sz="4" w:space="0" w:color="BFBFBF" w:themeColor="background1" w:themeShade="BF"/>
+        <w:insideH w:val="single" w:sz="4" w:space="0" w:color="BFBFBF" w:themeColor="background1" w:themeShade="BF"/>
+        <w:insideV w:val="single" w:sz="4" w:space="0" w:color="BFBFBF" w:themeColor="background1" w:themeShade="BF"/>
+      </w:tblBorders>
+    </w:tblPr>
+    <w:tblStylePr w:type="firstRow">
+      <w:rPr>
+        <w:b/>
+        <w:bCs/>
+      </w:rPr>
+    </w:tblStylePr>
+    <w:tblStylePr w:type="lastRow">
+      <w:rPr>
+        <w:b/>
+        <w:bCs/>
+      </w:rPr>
+      <w:tblPr/>
+      <w:tcPr>
+        <w:tcBorders>
+          <w:top w:val="double" w:sz="4" w:space="0" w:color="BFBFBF" w:themeColor="background1" w:themeShade="BF"/>
+        </w:tcBorders>
+      </w:tcPr>
+    </w:tblStylePr>
+    <w:tblStylePr w:type="firstCol">
+      <w:rPr>
+        <w:b/>
+        <w:bCs/>
+      </w:rPr>
+    </w:tblStylePr>
+    <w:tblStylePr w:type="lastCol">
+      <w:rPr>
+        <w:b/>
+        <w:bCs/>
+      </w:rPr>
+    </w:tblStylePr>
+    <w:tblStylePr w:type="band1Vert">
+      <w:tblPr/>
+      <w:tcPr>
+        <w:shd w:val="clear" w:color="auto" w:fill="F2F2F2" w:themeFill="background1" w:themeFillShade="F2"/>
+      </w:tcPr>
+    </w:tblStylePr>
+    <w:tblStylePr w:type="band1Horz">
+      <w:tblPr/>
+      <w:tcPr>
+        <w:shd w:val="clear" w:color="auto" w:fill="F2F2F2" w:themeFill="background1" w:themeFillShade="F2"/>
+      </w:tcPr>
+    </w:tblStylePr>
+  </w:style>
 </w:styles>
 </file>
 
@@ -12344,7 +13614,7 @@
     <w:charset w:val="00"/>
     <w:family w:val="roman"/>
     <w:pitch w:val="variable"/>
-    <w:sig w:usb0="E0002AFF" w:usb1="C0007843" w:usb2="00000009" w:usb3="00000000" w:csb0="000001FF" w:csb1="00000000"/>
+    <w:sig w:usb0="E0002EFF" w:usb1="C000785B" w:usb2="00000009" w:usb3="00000000" w:csb0="000001FF" w:csb1="00000000"/>
   </w:font>
   <w:font w:name="Courier New">
     <w:panose1 w:val="02070309020205020404"/>
@@ -12365,7 +13635,7 @@
     <w:charset w:val="00"/>
     <w:family w:val="swiss"/>
     <w:pitch w:val="variable"/>
-    <w:sig w:usb0="E0002AFF" w:usb1="C0007843" w:usb2="00000009" w:usb3="00000000" w:csb0="000001FF" w:csb1="00000000"/>
+    <w:sig w:usb0="E0002EFF" w:usb1="C000785B" w:usb2="00000009" w:usb3="00000000" w:csb0="000001FF" w:csb1="00000000"/>
   </w:font>
   <w:font w:name="Tahoma">
     <w:panose1 w:val="020B0604030504040204"/>
@@ -12379,10 +13649,10 @@
     <w:charset w:val="00"/>
     <w:family w:val="swiss"/>
     <w:pitch w:val="variable"/>
-    <w:sig w:usb0="E0002AFF" w:usb1="4000ACFF" w:usb2="00000001" w:usb3="00000000" w:csb0="000001FF" w:csb1="00000000"/>
+    <w:sig w:usb0="E4002EFF" w:usb1="C000247B" w:usb2="00000009" w:usb3="00000000" w:csb0="000001FF" w:csb1="00000000"/>
   </w:font>
   <w:font w:name="MS Mincho">
-    <w:altName w:val="Yu Gothic UI"/>
+    <w:altName w:val="ＭＳ 明朝"/>
     <w:panose1 w:val="02020609040205080304"/>
     <w:charset w:val="80"/>
     <w:family w:val="modern"/>
@@ -12394,7 +13664,7 @@
     <w:charset w:val="00"/>
     <w:family w:val="swiss"/>
     <w:pitch w:val="variable"/>
-    <w:sig w:usb0="A0002AEF" w:usb1="4000207B" w:usb2="00000000" w:usb3="00000000" w:csb0="000001FF" w:csb1="00000000"/>
+    <w:sig w:usb0="E4002EFF" w:usb1="C000247B" w:usb2="00000009" w:usb3="00000000" w:csb0="000001FF" w:csb1="00000000"/>
   </w:font>
 </w:fonts>
 </file>
@@ -12415,9 +13685,10 @@
   </w:compat>
   <w:rsids>
     <w:rsidRoot w:val="00706333"/>
+    <w:rsid w:val="00204EE8"/>
+    <w:rsid w:val="002F31CE"/>
     <w:rsid w:val="00706333"/>
     <w:rsid w:val="00BE576F"/>
-    <w:rsid w:val="00C334A3"/>
   </w:rsids>
   <m:mathPr>
     <m:mathFont m:val="Cambria Math"/>
@@ -13211,7 +14482,7 @@
 </file>
 
 <file path=customXml/itemProps1.xml><?xml version="1.0" encoding="utf-8"?>
-<ds:datastoreItem xmlns:ds="http://schemas.openxmlformats.org/officeDocument/2006/customXml" ds:itemID="{B752ADCE-20AB-4400-83FF-3E8F044AA369}">
+<ds:datastoreItem xmlns:ds="http://schemas.openxmlformats.org/officeDocument/2006/customXml" ds:itemID="{A4F82BC8-3513-4FB6-AC85-B7B444AAF4DF}">
   <ds:schemaRefs>
     <ds:schemaRef ds:uri="http://schemas.openxmlformats.org/officeDocument/2006/bibliography"/>
   </ds:schemaRefs>

</xml_diff>